<commit_message>
doc fino a movimento drone finito
</commit_message>
<xml_diff>
--- a/docs/Sky Droppers Documentation.docx
+++ b/docs/Sky Droppers Documentation.docx
@@ -1017,7 +1017,7 @@
           <w:r>
             <w:fldChar w:fldCharType="separate"/>
           </w:r>
-          <w:hyperlink w:anchor="_Toc95045542" w:history="1">
+          <w:hyperlink w:anchor="_Toc95086711" w:history="1">
             <w:r>
               <w:rPr>
                 <w:rStyle w:val="Collegamentoipertestuale"/>
@@ -1044,7 +1044,7 @@
                 <w:noProof/>
                 <w:webHidden/>
               </w:rPr>
-              <w:instrText xml:space="preserve"> PAGEREF _Toc95045542 \h </w:instrText>
+              <w:instrText xml:space="preserve"> PAGEREF _Toc95086711 \h </w:instrText>
             </w:r>
             <w:r>
               <w:rPr>
@@ -1086,7 +1086,7 @@
               <w:lang w:eastAsia="it-IT"/>
             </w:rPr>
           </w:pPr>
-          <w:hyperlink w:anchor="_Toc95045543" w:history="1">
+          <w:hyperlink w:anchor="_Toc95086712" w:history="1">
             <w:r>
               <w:rPr>
                 <w:rStyle w:val="Collegamentoipertestuale"/>
@@ -1113,7 +1113,7 @@
                 <w:noProof/>
                 <w:webHidden/>
               </w:rPr>
-              <w:instrText xml:space="preserve"> PAGEREF _Toc95045543 \h </w:instrText>
+              <w:instrText xml:space="preserve"> PAGEREF _Toc95086712 \h </w:instrText>
             </w:r>
             <w:r>
               <w:rPr>
@@ -1155,7 +1155,7 @@
               <w:lang w:eastAsia="it-IT"/>
             </w:rPr>
           </w:pPr>
-          <w:hyperlink w:anchor="_Toc95045544" w:history="1">
+          <w:hyperlink w:anchor="_Toc95086713" w:history="1">
             <w:r>
               <w:rPr>
                 <w:rStyle w:val="Collegamentoipertestuale"/>
@@ -1183,7 +1183,7 @@
                 <w:noProof/>
                 <w:webHidden/>
               </w:rPr>
-              <w:instrText xml:space="preserve"> PAGEREF _Toc95045544 \h </w:instrText>
+              <w:instrText xml:space="preserve"> PAGEREF _Toc95086713 \h </w:instrText>
             </w:r>
             <w:r>
               <w:rPr>
@@ -1203,7 +1203,7 @@
                 <w:noProof/>
                 <w:webHidden/>
               </w:rPr>
-              <w:t>1</w:t>
+              <w:t>2</w:t>
             </w:r>
             <w:r>
               <w:rPr>
@@ -1225,7 +1225,7 @@
               <w:lang w:eastAsia="it-IT"/>
             </w:rPr>
           </w:pPr>
-          <w:hyperlink w:anchor="_Toc95045545" w:history="1">
+          <w:hyperlink w:anchor="_Toc95086714" w:history="1">
             <w:r>
               <w:rPr>
                 <w:rStyle w:val="Collegamentoipertestuale"/>
@@ -1252,7 +1252,7 @@
                 <w:noProof/>
                 <w:webHidden/>
               </w:rPr>
-              <w:instrText xml:space="preserve"> PAGEREF _Toc95045545 \h </w:instrText>
+              <w:instrText xml:space="preserve"> PAGEREF _Toc95086714 \h </w:instrText>
             </w:r>
             <w:r>
               <w:rPr>
@@ -1272,7 +1272,7 @@
                 <w:noProof/>
                 <w:webHidden/>
               </w:rPr>
-              <w:t>2</w:t>
+              <w:t>3</w:t>
             </w:r>
             <w:r>
               <w:rPr>
@@ -1294,7 +1294,7 @@
               <w:lang w:eastAsia="it-IT"/>
             </w:rPr>
           </w:pPr>
-          <w:hyperlink w:anchor="_Toc95045546" w:history="1">
+          <w:hyperlink w:anchor="_Toc95086715" w:history="1">
             <w:r>
               <w:rPr>
                 <w:rStyle w:val="Collegamentoipertestuale"/>
@@ -1321,7 +1321,7 @@
                 <w:noProof/>
                 <w:webHidden/>
               </w:rPr>
-              <w:instrText xml:space="preserve"> PAGEREF _Toc95045546 \h </w:instrText>
+              <w:instrText xml:space="preserve"> PAGEREF _Toc95086715 \h </w:instrText>
             </w:r>
             <w:r>
               <w:rPr>
@@ -1341,7 +1341,7 @@
                 <w:noProof/>
                 <w:webHidden/>
               </w:rPr>
-              <w:t>2</w:t>
+              <w:t>3</w:t>
             </w:r>
             <w:r>
               <w:rPr>
@@ -1363,7 +1363,7 @@
               <w:lang w:eastAsia="it-IT"/>
             </w:rPr>
           </w:pPr>
-          <w:hyperlink w:anchor="_Toc95045547" w:history="1">
+          <w:hyperlink w:anchor="_Toc95086716" w:history="1">
             <w:r>
               <w:rPr>
                 <w:rStyle w:val="Collegamentoipertestuale"/>
@@ -1390,7 +1390,7 @@
                 <w:noProof/>
                 <w:webHidden/>
               </w:rPr>
-              <w:instrText xml:space="preserve"> PAGEREF _Toc95045547 \h </w:instrText>
+              <w:instrText xml:space="preserve"> PAGEREF _Toc95086716 \h </w:instrText>
             </w:r>
             <w:r>
               <w:rPr>
@@ -1410,7 +1410,7 @@
                 <w:noProof/>
                 <w:webHidden/>
               </w:rPr>
-              <w:t>4</w:t>
+              <w:t>5</w:t>
             </w:r>
             <w:r>
               <w:rPr>
@@ -1432,7 +1432,7 @@
               <w:lang w:eastAsia="it-IT"/>
             </w:rPr>
           </w:pPr>
-          <w:hyperlink w:anchor="_Toc95045548" w:history="1">
+          <w:hyperlink w:anchor="_Toc95086717" w:history="1">
             <w:r>
               <w:rPr>
                 <w:rStyle w:val="Collegamentoipertestuale"/>
@@ -1459,7 +1459,7 @@
                 <w:noProof/>
                 <w:webHidden/>
               </w:rPr>
-              <w:instrText xml:space="preserve"> PAGEREF _Toc95045548 \h </w:instrText>
+              <w:instrText xml:space="preserve"> PAGEREF _Toc95086717 \h </w:instrText>
             </w:r>
             <w:r>
               <w:rPr>
@@ -1479,7 +1479,7 @@
                 <w:noProof/>
                 <w:webHidden/>
               </w:rPr>
-              <w:t>4</w:t>
+              <w:t>5</w:t>
             </w:r>
             <w:r>
               <w:rPr>
@@ -1501,7 +1501,7 @@
               <w:lang w:eastAsia="it-IT"/>
             </w:rPr>
           </w:pPr>
-          <w:hyperlink w:anchor="_Toc95045549" w:history="1">
+          <w:hyperlink w:anchor="_Toc95086718" w:history="1">
             <w:r>
               <w:rPr>
                 <w:rStyle w:val="Collegamentoipertestuale"/>
@@ -1528,7 +1528,7 @@
                 <w:noProof/>
                 <w:webHidden/>
               </w:rPr>
-              <w:instrText xml:space="preserve"> PAGEREF _Toc95045549 \h </w:instrText>
+              <w:instrText xml:space="preserve"> PAGEREF _Toc95086718 \h </w:instrText>
             </w:r>
             <w:r>
               <w:rPr>
@@ -1548,7 +1548,7 @@
                 <w:noProof/>
                 <w:webHidden/>
               </w:rPr>
-              <w:t>4</w:t>
+              <w:t>5</w:t>
             </w:r>
             <w:r>
               <w:rPr>
@@ -1570,7 +1570,7 @@
               <w:lang w:eastAsia="it-IT"/>
             </w:rPr>
           </w:pPr>
-          <w:hyperlink w:anchor="_Toc95045550" w:history="1">
+          <w:hyperlink w:anchor="_Toc95086719" w:history="1">
             <w:r>
               <w:rPr>
                 <w:rStyle w:val="Collegamentoipertestuale"/>
@@ -1597,7 +1597,7 @@
                 <w:noProof/>
                 <w:webHidden/>
               </w:rPr>
-              <w:instrText xml:space="preserve"> PAGEREF _Toc95045550 \h </w:instrText>
+              <w:instrText xml:space="preserve"> PAGEREF _Toc95086719 \h </w:instrText>
             </w:r>
             <w:r>
               <w:rPr>
@@ -1617,7 +1617,7 @@
                 <w:noProof/>
                 <w:webHidden/>
               </w:rPr>
-              <w:t>4</w:t>
+              <w:t>5</w:t>
             </w:r>
             <w:r>
               <w:rPr>
@@ -1639,7 +1639,7 @@
               <w:lang w:eastAsia="it-IT"/>
             </w:rPr>
           </w:pPr>
-          <w:hyperlink w:anchor="_Toc95045551" w:history="1">
+          <w:hyperlink w:anchor="_Toc95086720" w:history="1">
             <w:r>
               <w:rPr>
                 <w:rStyle w:val="Collegamentoipertestuale"/>
@@ -1666,7 +1666,7 @@
                 <w:noProof/>
                 <w:webHidden/>
               </w:rPr>
-              <w:instrText xml:space="preserve"> PAGEREF _Toc95045551 \h </w:instrText>
+              <w:instrText xml:space="preserve"> PAGEREF _Toc95086720 \h </w:instrText>
             </w:r>
             <w:r>
               <w:rPr>
@@ -1686,7 +1686,973 @@
                 <w:noProof/>
                 <w:webHidden/>
               </w:rPr>
-              <w:t>5</w:t>
+              <w:t>6</w:t>
+            </w:r>
+            <w:r>
+              <w:rPr>
+                <w:noProof/>
+                <w:webHidden/>
+              </w:rPr>
+              <w:fldChar w:fldCharType="end"/>
+            </w:r>
+          </w:hyperlink>
+        </w:p>
+        <w:p>
+          <w:pPr>
+            <w:pStyle w:val="Sommario2"/>
+            <w:tabs>
+              <w:tab w:val="right" w:leader="dot" w:pos="9628"/>
+            </w:tabs>
+            <w:rPr>
+              <w:noProof/>
+              <w:lang w:eastAsia="it-IT"/>
+            </w:rPr>
+          </w:pPr>
+          <w:hyperlink w:anchor="_Toc95086721" w:history="1">
+            <w:r>
+              <w:rPr>
+                <w:rStyle w:val="Collegamentoipertestuale"/>
+                <w:noProof/>
+              </w:rPr>
+              <w:t>Modalità di Programmazione</w:t>
+            </w:r>
+            <w:r>
+              <w:rPr>
+                <w:noProof/>
+                <w:webHidden/>
+              </w:rPr>
+              <w:tab/>
+            </w:r>
+            <w:r>
+              <w:rPr>
+                <w:noProof/>
+                <w:webHidden/>
+              </w:rPr>
+              <w:fldChar w:fldCharType="begin"/>
+            </w:r>
+            <w:r>
+              <w:rPr>
+                <w:noProof/>
+                <w:webHidden/>
+              </w:rPr>
+              <w:instrText xml:space="preserve"> PAGEREF _Toc95086721 \h </w:instrText>
+            </w:r>
+            <w:r>
+              <w:rPr>
+                <w:noProof/>
+                <w:webHidden/>
+              </w:rPr>
+            </w:r>
+            <w:r>
+              <w:rPr>
+                <w:noProof/>
+                <w:webHidden/>
+              </w:rPr>
+              <w:fldChar w:fldCharType="separate"/>
+            </w:r>
+            <w:r>
+              <w:rPr>
+                <w:noProof/>
+                <w:webHidden/>
+              </w:rPr>
+              <w:t>6</w:t>
+            </w:r>
+            <w:r>
+              <w:rPr>
+                <w:noProof/>
+                <w:webHidden/>
+              </w:rPr>
+              <w:fldChar w:fldCharType="end"/>
+            </w:r>
+          </w:hyperlink>
+        </w:p>
+        <w:p>
+          <w:pPr>
+            <w:pStyle w:val="Sommario2"/>
+            <w:tabs>
+              <w:tab w:val="right" w:leader="dot" w:pos="9628"/>
+            </w:tabs>
+            <w:rPr>
+              <w:noProof/>
+              <w:lang w:eastAsia="it-IT"/>
+            </w:rPr>
+          </w:pPr>
+          <w:hyperlink w:anchor="_Toc95086722" w:history="1">
+            <w:r>
+              <w:rPr>
+                <w:rStyle w:val="Collegamentoipertestuale"/>
+                <w:noProof/>
+              </w:rPr>
+              <w:t>Cinematica</w:t>
+            </w:r>
+            <w:r>
+              <w:rPr>
+                <w:noProof/>
+                <w:webHidden/>
+              </w:rPr>
+              <w:tab/>
+            </w:r>
+            <w:r>
+              <w:rPr>
+                <w:noProof/>
+                <w:webHidden/>
+              </w:rPr>
+              <w:fldChar w:fldCharType="begin"/>
+            </w:r>
+            <w:r>
+              <w:rPr>
+                <w:noProof/>
+                <w:webHidden/>
+              </w:rPr>
+              <w:instrText xml:space="preserve"> PAGEREF _Toc95086722 \h </w:instrText>
+            </w:r>
+            <w:r>
+              <w:rPr>
+                <w:noProof/>
+                <w:webHidden/>
+              </w:rPr>
+            </w:r>
+            <w:r>
+              <w:rPr>
+                <w:noProof/>
+                <w:webHidden/>
+              </w:rPr>
+              <w:fldChar w:fldCharType="separate"/>
+            </w:r>
+            <w:r>
+              <w:rPr>
+                <w:noProof/>
+                <w:webHidden/>
+              </w:rPr>
+              <w:t>6</w:t>
+            </w:r>
+            <w:r>
+              <w:rPr>
+                <w:noProof/>
+                <w:webHidden/>
+              </w:rPr>
+              <w:fldChar w:fldCharType="end"/>
+            </w:r>
+          </w:hyperlink>
+        </w:p>
+        <w:p>
+          <w:pPr>
+            <w:pStyle w:val="Sommario2"/>
+            <w:tabs>
+              <w:tab w:val="right" w:leader="dot" w:pos="9628"/>
+            </w:tabs>
+            <w:rPr>
+              <w:noProof/>
+              <w:lang w:eastAsia="it-IT"/>
+            </w:rPr>
+          </w:pPr>
+          <w:hyperlink w:anchor="_Toc95086723" w:history="1">
+            <w:r>
+              <w:rPr>
+                <w:rStyle w:val="Collegamentoipertestuale"/>
+                <w:noProof/>
+              </w:rPr>
+              <w:t>FSDs (Finite States Diagrams)</w:t>
+            </w:r>
+            <w:r>
+              <w:rPr>
+                <w:noProof/>
+                <w:webHidden/>
+              </w:rPr>
+              <w:tab/>
+            </w:r>
+            <w:r>
+              <w:rPr>
+                <w:noProof/>
+                <w:webHidden/>
+              </w:rPr>
+              <w:fldChar w:fldCharType="begin"/>
+            </w:r>
+            <w:r>
+              <w:rPr>
+                <w:noProof/>
+                <w:webHidden/>
+              </w:rPr>
+              <w:instrText xml:space="preserve"> PAGEREF _Toc95086723 \h </w:instrText>
+            </w:r>
+            <w:r>
+              <w:rPr>
+                <w:noProof/>
+                <w:webHidden/>
+              </w:rPr>
+            </w:r>
+            <w:r>
+              <w:rPr>
+                <w:noProof/>
+                <w:webHidden/>
+              </w:rPr>
+              <w:fldChar w:fldCharType="separate"/>
+            </w:r>
+            <w:r>
+              <w:rPr>
+                <w:noProof/>
+                <w:webHidden/>
+              </w:rPr>
+              <w:t>7</w:t>
+            </w:r>
+            <w:r>
+              <w:rPr>
+                <w:noProof/>
+                <w:webHidden/>
+              </w:rPr>
+              <w:fldChar w:fldCharType="end"/>
+            </w:r>
+          </w:hyperlink>
+        </w:p>
+        <w:p>
+          <w:pPr>
+            <w:pStyle w:val="Sommario3"/>
+            <w:tabs>
+              <w:tab w:val="right" w:leader="dot" w:pos="9628"/>
+            </w:tabs>
+            <w:rPr>
+              <w:noProof/>
+              <w:lang w:eastAsia="it-IT"/>
+            </w:rPr>
+          </w:pPr>
+          <w:hyperlink w:anchor="_Toc95086724" w:history="1">
+            <w:r>
+              <w:rPr>
+                <w:rStyle w:val="Collegamentoipertestuale"/>
+                <w:noProof/>
+              </w:rPr>
+              <w:t>Consegna Pacchi</w:t>
+            </w:r>
+            <w:r>
+              <w:rPr>
+                <w:noProof/>
+                <w:webHidden/>
+              </w:rPr>
+              <w:tab/>
+            </w:r>
+            <w:r>
+              <w:rPr>
+                <w:noProof/>
+                <w:webHidden/>
+              </w:rPr>
+              <w:fldChar w:fldCharType="begin"/>
+            </w:r>
+            <w:r>
+              <w:rPr>
+                <w:noProof/>
+                <w:webHidden/>
+              </w:rPr>
+              <w:instrText xml:space="preserve"> PAGEREF _Toc95086724 \h </w:instrText>
+            </w:r>
+            <w:r>
+              <w:rPr>
+                <w:noProof/>
+                <w:webHidden/>
+              </w:rPr>
+            </w:r>
+            <w:r>
+              <w:rPr>
+                <w:noProof/>
+                <w:webHidden/>
+              </w:rPr>
+              <w:fldChar w:fldCharType="separate"/>
+            </w:r>
+            <w:r>
+              <w:rPr>
+                <w:noProof/>
+                <w:webHidden/>
+              </w:rPr>
+              <w:t>7</w:t>
+            </w:r>
+            <w:r>
+              <w:rPr>
+                <w:noProof/>
+                <w:webHidden/>
+              </w:rPr>
+              <w:fldChar w:fldCharType="end"/>
+            </w:r>
+          </w:hyperlink>
+        </w:p>
+        <w:p>
+          <w:pPr>
+            <w:pStyle w:val="Sommario3"/>
+            <w:tabs>
+              <w:tab w:val="right" w:leader="dot" w:pos="9628"/>
+            </w:tabs>
+            <w:rPr>
+              <w:noProof/>
+              <w:lang w:eastAsia="it-IT"/>
+            </w:rPr>
+          </w:pPr>
+          <w:hyperlink w:anchor="_Toc95086725" w:history="1">
+            <w:r>
+              <w:rPr>
+                <w:rStyle w:val="Collegamentoipertestuale"/>
+                <w:noProof/>
+              </w:rPr>
+              <w:t>Contesa ordini</w:t>
+            </w:r>
+            <w:r>
+              <w:rPr>
+                <w:noProof/>
+                <w:webHidden/>
+              </w:rPr>
+              <w:tab/>
+            </w:r>
+            <w:r>
+              <w:rPr>
+                <w:noProof/>
+                <w:webHidden/>
+              </w:rPr>
+              <w:fldChar w:fldCharType="begin"/>
+            </w:r>
+            <w:r>
+              <w:rPr>
+                <w:noProof/>
+                <w:webHidden/>
+              </w:rPr>
+              <w:instrText xml:space="preserve"> PAGEREF _Toc95086725 \h </w:instrText>
+            </w:r>
+            <w:r>
+              <w:rPr>
+                <w:noProof/>
+                <w:webHidden/>
+              </w:rPr>
+            </w:r>
+            <w:r>
+              <w:rPr>
+                <w:noProof/>
+                <w:webHidden/>
+              </w:rPr>
+              <w:fldChar w:fldCharType="separate"/>
+            </w:r>
+            <w:r>
+              <w:rPr>
+                <w:noProof/>
+                <w:webHidden/>
+              </w:rPr>
+              <w:t>7</w:t>
+            </w:r>
+            <w:r>
+              <w:rPr>
+                <w:noProof/>
+                <w:webHidden/>
+              </w:rPr>
+              <w:fldChar w:fldCharType="end"/>
+            </w:r>
+          </w:hyperlink>
+        </w:p>
+        <w:p>
+          <w:pPr>
+            <w:pStyle w:val="Sommario1"/>
+            <w:tabs>
+              <w:tab w:val="right" w:leader="dot" w:pos="9628"/>
+            </w:tabs>
+            <w:rPr>
+              <w:noProof/>
+              <w:lang w:eastAsia="it-IT"/>
+            </w:rPr>
+          </w:pPr>
+          <w:hyperlink w:anchor="_Toc95086726" w:history="1">
+            <w:r>
+              <w:rPr>
+                <w:rStyle w:val="Collegamentoipertestuale"/>
+                <w:noProof/>
+              </w:rPr>
+              <w:t>Implementazione del sistema</w:t>
+            </w:r>
+            <w:r>
+              <w:rPr>
+                <w:noProof/>
+                <w:webHidden/>
+              </w:rPr>
+              <w:tab/>
+            </w:r>
+            <w:r>
+              <w:rPr>
+                <w:noProof/>
+                <w:webHidden/>
+              </w:rPr>
+              <w:fldChar w:fldCharType="begin"/>
+            </w:r>
+            <w:r>
+              <w:rPr>
+                <w:noProof/>
+                <w:webHidden/>
+              </w:rPr>
+              <w:instrText xml:space="preserve"> PAGEREF _Toc95086726 \h </w:instrText>
+            </w:r>
+            <w:r>
+              <w:rPr>
+                <w:noProof/>
+                <w:webHidden/>
+              </w:rPr>
+            </w:r>
+            <w:r>
+              <w:rPr>
+                <w:noProof/>
+                <w:webHidden/>
+              </w:rPr>
+              <w:fldChar w:fldCharType="separate"/>
+            </w:r>
+            <w:r>
+              <w:rPr>
+                <w:noProof/>
+                <w:webHidden/>
+              </w:rPr>
+              <w:t>7</w:t>
+            </w:r>
+            <w:r>
+              <w:rPr>
+                <w:noProof/>
+                <w:webHidden/>
+              </w:rPr>
+              <w:fldChar w:fldCharType="end"/>
+            </w:r>
+          </w:hyperlink>
+        </w:p>
+        <w:p>
+          <w:pPr>
+            <w:pStyle w:val="Sommario2"/>
+            <w:tabs>
+              <w:tab w:val="right" w:leader="dot" w:pos="9628"/>
+            </w:tabs>
+            <w:rPr>
+              <w:noProof/>
+              <w:lang w:eastAsia="it-IT"/>
+            </w:rPr>
+          </w:pPr>
+          <w:hyperlink w:anchor="_Toc95086727" w:history="1">
+            <w:r>
+              <w:rPr>
+                <w:rStyle w:val="Collegamentoipertestuale"/>
+                <w:noProof/>
+              </w:rPr>
+              <w:t>Implementazione controllore</w:t>
+            </w:r>
+            <w:r>
+              <w:rPr>
+                <w:noProof/>
+                <w:webHidden/>
+              </w:rPr>
+              <w:tab/>
+            </w:r>
+            <w:r>
+              <w:rPr>
+                <w:noProof/>
+                <w:webHidden/>
+              </w:rPr>
+              <w:fldChar w:fldCharType="begin"/>
+            </w:r>
+            <w:r>
+              <w:rPr>
+                <w:noProof/>
+                <w:webHidden/>
+              </w:rPr>
+              <w:instrText xml:space="preserve"> PAGEREF _Toc95086727 \h </w:instrText>
+            </w:r>
+            <w:r>
+              <w:rPr>
+                <w:noProof/>
+                <w:webHidden/>
+              </w:rPr>
+            </w:r>
+            <w:r>
+              <w:rPr>
+                <w:noProof/>
+                <w:webHidden/>
+              </w:rPr>
+              <w:fldChar w:fldCharType="separate"/>
+            </w:r>
+            <w:r>
+              <w:rPr>
+                <w:noProof/>
+                <w:webHidden/>
+              </w:rPr>
+              <w:t>7</w:t>
+            </w:r>
+            <w:r>
+              <w:rPr>
+                <w:noProof/>
+                <w:webHidden/>
+              </w:rPr>
+              <w:fldChar w:fldCharType="end"/>
+            </w:r>
+          </w:hyperlink>
+        </w:p>
+        <w:p>
+          <w:pPr>
+            <w:pStyle w:val="Sommario3"/>
+            <w:tabs>
+              <w:tab w:val="right" w:leader="dot" w:pos="9628"/>
+            </w:tabs>
+            <w:rPr>
+              <w:noProof/>
+              <w:lang w:eastAsia="it-IT"/>
+            </w:rPr>
+          </w:pPr>
+          <w:hyperlink w:anchor="_Toc95086728" w:history="1">
+            <w:r>
+              <w:rPr>
+                <w:rStyle w:val="Collegamentoipertestuale"/>
+                <w:noProof/>
+              </w:rPr>
+              <w:t>utils.py</w:t>
+            </w:r>
+            <w:r>
+              <w:rPr>
+                <w:noProof/>
+                <w:webHidden/>
+              </w:rPr>
+              <w:tab/>
+            </w:r>
+            <w:r>
+              <w:rPr>
+                <w:noProof/>
+                <w:webHidden/>
+              </w:rPr>
+              <w:fldChar w:fldCharType="begin"/>
+            </w:r>
+            <w:r>
+              <w:rPr>
+                <w:noProof/>
+                <w:webHidden/>
+              </w:rPr>
+              <w:instrText xml:space="preserve"> PAGEREF _Toc95086728 \h </w:instrText>
+            </w:r>
+            <w:r>
+              <w:rPr>
+                <w:noProof/>
+                <w:webHidden/>
+              </w:rPr>
+            </w:r>
+            <w:r>
+              <w:rPr>
+                <w:noProof/>
+                <w:webHidden/>
+              </w:rPr>
+              <w:fldChar w:fldCharType="separate"/>
+            </w:r>
+            <w:r>
+              <w:rPr>
+                <w:noProof/>
+                <w:webHidden/>
+              </w:rPr>
+              <w:t>7</w:t>
+            </w:r>
+            <w:r>
+              <w:rPr>
+                <w:noProof/>
+                <w:webHidden/>
+              </w:rPr>
+              <w:fldChar w:fldCharType="end"/>
+            </w:r>
+          </w:hyperlink>
+        </w:p>
+        <w:p>
+          <w:pPr>
+            <w:pStyle w:val="Sommario3"/>
+            <w:tabs>
+              <w:tab w:val="right" w:leader="dot" w:pos="9628"/>
+            </w:tabs>
+            <w:rPr>
+              <w:noProof/>
+              <w:lang w:eastAsia="it-IT"/>
+            </w:rPr>
+          </w:pPr>
+          <w:hyperlink w:anchor="_Toc95086729" w:history="1">
+            <w:r>
+              <w:rPr>
+                <w:rStyle w:val="Collegamentoipertestuale"/>
+                <w:noProof/>
+              </w:rPr>
+              <w:t>avoid_obstacles.py</w:t>
+            </w:r>
+            <w:r>
+              <w:rPr>
+                <w:noProof/>
+                <w:webHidden/>
+              </w:rPr>
+              <w:tab/>
+            </w:r>
+            <w:r>
+              <w:rPr>
+                <w:noProof/>
+                <w:webHidden/>
+              </w:rPr>
+              <w:fldChar w:fldCharType="begin"/>
+            </w:r>
+            <w:r>
+              <w:rPr>
+                <w:noProof/>
+                <w:webHidden/>
+              </w:rPr>
+              <w:instrText xml:space="preserve"> PAGEREF _Toc95086729 \h </w:instrText>
+            </w:r>
+            <w:r>
+              <w:rPr>
+                <w:noProof/>
+                <w:webHidden/>
+              </w:rPr>
+            </w:r>
+            <w:r>
+              <w:rPr>
+                <w:noProof/>
+                <w:webHidden/>
+              </w:rPr>
+              <w:fldChar w:fldCharType="separate"/>
+            </w:r>
+            <w:r>
+              <w:rPr>
+                <w:noProof/>
+                <w:webHidden/>
+              </w:rPr>
+              <w:t>7</w:t>
+            </w:r>
+            <w:r>
+              <w:rPr>
+                <w:noProof/>
+                <w:webHidden/>
+              </w:rPr>
+              <w:fldChar w:fldCharType="end"/>
+            </w:r>
+          </w:hyperlink>
+        </w:p>
+        <w:p>
+          <w:pPr>
+            <w:pStyle w:val="Sommario3"/>
+            <w:tabs>
+              <w:tab w:val="right" w:leader="dot" w:pos="9628"/>
+            </w:tabs>
+            <w:rPr>
+              <w:noProof/>
+              <w:lang w:eastAsia="it-IT"/>
+            </w:rPr>
+          </w:pPr>
+          <w:hyperlink w:anchor="_Toc95086730" w:history="1">
+            <w:r>
+              <w:rPr>
+                <w:rStyle w:val="Collegamentoipertestuale"/>
+                <w:noProof/>
+              </w:rPr>
+              <w:t>score_calculator.py</w:t>
+            </w:r>
+            <w:r>
+              <w:rPr>
+                <w:noProof/>
+                <w:webHidden/>
+              </w:rPr>
+              <w:tab/>
+            </w:r>
+            <w:r>
+              <w:rPr>
+                <w:noProof/>
+                <w:webHidden/>
+              </w:rPr>
+              <w:fldChar w:fldCharType="begin"/>
+            </w:r>
+            <w:r>
+              <w:rPr>
+                <w:noProof/>
+                <w:webHidden/>
+              </w:rPr>
+              <w:instrText xml:space="preserve"> PAGEREF _Toc95086730 \h </w:instrText>
+            </w:r>
+            <w:r>
+              <w:rPr>
+                <w:noProof/>
+                <w:webHidden/>
+              </w:rPr>
+            </w:r>
+            <w:r>
+              <w:rPr>
+                <w:noProof/>
+                <w:webHidden/>
+              </w:rPr>
+              <w:fldChar w:fldCharType="separate"/>
+            </w:r>
+            <w:r>
+              <w:rPr>
+                <w:noProof/>
+                <w:webHidden/>
+              </w:rPr>
+              <w:t>8</w:t>
+            </w:r>
+            <w:r>
+              <w:rPr>
+                <w:noProof/>
+                <w:webHidden/>
+              </w:rPr>
+              <w:fldChar w:fldCharType="end"/>
+            </w:r>
+          </w:hyperlink>
+        </w:p>
+        <w:p>
+          <w:pPr>
+            <w:pStyle w:val="Sommario3"/>
+            <w:tabs>
+              <w:tab w:val="right" w:leader="dot" w:pos="9628"/>
+            </w:tabs>
+            <w:rPr>
+              <w:noProof/>
+              <w:lang w:eastAsia="it-IT"/>
+            </w:rPr>
+          </w:pPr>
+          <w:hyperlink w:anchor="_Toc95086731" w:history="1">
+            <w:r>
+              <w:rPr>
+                <w:rStyle w:val="Collegamentoipertestuale"/>
+                <w:noProof/>
+              </w:rPr>
+              <w:t>base_controller.py</w:t>
+            </w:r>
+            <w:r>
+              <w:rPr>
+                <w:noProof/>
+                <w:webHidden/>
+              </w:rPr>
+              <w:tab/>
+            </w:r>
+            <w:r>
+              <w:rPr>
+                <w:noProof/>
+                <w:webHidden/>
+              </w:rPr>
+              <w:fldChar w:fldCharType="begin"/>
+            </w:r>
+            <w:r>
+              <w:rPr>
+                <w:noProof/>
+                <w:webHidden/>
+              </w:rPr>
+              <w:instrText xml:space="preserve"> PAGEREF _Toc95086731 \h </w:instrText>
+            </w:r>
+            <w:r>
+              <w:rPr>
+                <w:noProof/>
+                <w:webHidden/>
+              </w:rPr>
+            </w:r>
+            <w:r>
+              <w:rPr>
+                <w:noProof/>
+                <w:webHidden/>
+              </w:rPr>
+              <w:fldChar w:fldCharType="separate"/>
+            </w:r>
+            <w:r>
+              <w:rPr>
+                <w:noProof/>
+                <w:webHidden/>
+              </w:rPr>
+              <w:t>9</w:t>
+            </w:r>
+            <w:r>
+              <w:rPr>
+                <w:noProof/>
+                <w:webHidden/>
+              </w:rPr>
+              <w:fldChar w:fldCharType="end"/>
+            </w:r>
+          </w:hyperlink>
+        </w:p>
+        <w:p>
+          <w:pPr>
+            <w:pStyle w:val="Sommario3"/>
+            <w:tabs>
+              <w:tab w:val="right" w:leader="dot" w:pos="9628"/>
+            </w:tabs>
+            <w:rPr>
+              <w:noProof/>
+              <w:lang w:eastAsia="it-IT"/>
+            </w:rPr>
+          </w:pPr>
+          <w:hyperlink w:anchor="_Toc95086732" w:history="1">
+            <w:r>
+              <w:rPr>
+                <w:rStyle w:val="Collegamentoipertestuale"/>
+                <w:noProof/>
+              </w:rPr>
+              <w:t>supervisor_controller.py</w:t>
+            </w:r>
+            <w:r>
+              <w:rPr>
+                <w:noProof/>
+                <w:webHidden/>
+              </w:rPr>
+              <w:tab/>
+            </w:r>
+            <w:r>
+              <w:rPr>
+                <w:noProof/>
+                <w:webHidden/>
+              </w:rPr>
+              <w:fldChar w:fldCharType="begin"/>
+            </w:r>
+            <w:r>
+              <w:rPr>
+                <w:noProof/>
+                <w:webHidden/>
+              </w:rPr>
+              <w:instrText xml:space="preserve"> PAGEREF _Toc95086732 \h </w:instrText>
+            </w:r>
+            <w:r>
+              <w:rPr>
+                <w:noProof/>
+                <w:webHidden/>
+              </w:rPr>
+            </w:r>
+            <w:r>
+              <w:rPr>
+                <w:noProof/>
+                <w:webHidden/>
+              </w:rPr>
+              <w:fldChar w:fldCharType="separate"/>
+            </w:r>
+            <w:r>
+              <w:rPr>
+                <w:noProof/>
+                <w:webHidden/>
+              </w:rPr>
+              <w:t>9</w:t>
+            </w:r>
+            <w:r>
+              <w:rPr>
+                <w:noProof/>
+                <w:webHidden/>
+              </w:rPr>
+              <w:fldChar w:fldCharType="end"/>
+            </w:r>
+          </w:hyperlink>
+        </w:p>
+        <w:p>
+          <w:pPr>
+            <w:pStyle w:val="Sommario2"/>
+            <w:tabs>
+              <w:tab w:val="right" w:leader="dot" w:pos="9628"/>
+            </w:tabs>
+            <w:rPr>
+              <w:noProof/>
+              <w:lang w:eastAsia="it-IT"/>
+            </w:rPr>
+          </w:pPr>
+          <w:hyperlink w:anchor="_Toc95086733" w:history="1">
+            <w:r>
+              <w:rPr>
+                <w:rStyle w:val="Collegamentoipertestuale"/>
+                <w:noProof/>
+              </w:rPr>
+              <w:t>Moto del drone</w:t>
+            </w:r>
+            <w:r>
+              <w:rPr>
+                <w:noProof/>
+                <w:webHidden/>
+              </w:rPr>
+              <w:tab/>
+            </w:r>
+            <w:r>
+              <w:rPr>
+                <w:noProof/>
+                <w:webHidden/>
+              </w:rPr>
+              <w:fldChar w:fldCharType="begin"/>
+            </w:r>
+            <w:r>
+              <w:rPr>
+                <w:noProof/>
+                <w:webHidden/>
+              </w:rPr>
+              <w:instrText xml:space="preserve"> PAGEREF _Toc95086733 \h </w:instrText>
+            </w:r>
+            <w:r>
+              <w:rPr>
+                <w:noProof/>
+                <w:webHidden/>
+              </w:rPr>
+            </w:r>
+            <w:r>
+              <w:rPr>
+                <w:noProof/>
+                <w:webHidden/>
+              </w:rPr>
+              <w:fldChar w:fldCharType="separate"/>
+            </w:r>
+            <w:r>
+              <w:rPr>
+                <w:noProof/>
+                <w:webHidden/>
+              </w:rPr>
+              <w:t>9</w:t>
+            </w:r>
+            <w:r>
+              <w:rPr>
+                <w:noProof/>
+                <w:webHidden/>
+              </w:rPr>
+              <w:fldChar w:fldCharType="end"/>
+            </w:r>
+          </w:hyperlink>
+        </w:p>
+        <w:p>
+          <w:pPr>
+            <w:pStyle w:val="Sommario3"/>
+            <w:tabs>
+              <w:tab w:val="right" w:leader="dot" w:pos="9628"/>
+            </w:tabs>
+            <w:rPr>
+              <w:noProof/>
+              <w:lang w:eastAsia="it-IT"/>
+            </w:rPr>
+          </w:pPr>
+          <w:hyperlink w:anchor="_Toc95086734" w:history="1">
+            <w:r>
+              <w:rPr>
+                <w:rStyle w:val="Collegamentoipertestuale"/>
+                <w:noProof/>
+              </w:rPr>
+              <w:t>Evita ostacoli</w:t>
+            </w:r>
+            <w:r>
+              <w:rPr>
+                <w:noProof/>
+                <w:webHidden/>
+              </w:rPr>
+              <w:tab/>
+            </w:r>
+            <w:r>
+              <w:rPr>
+                <w:noProof/>
+                <w:webHidden/>
+              </w:rPr>
+              <w:fldChar w:fldCharType="begin"/>
+            </w:r>
+            <w:r>
+              <w:rPr>
+                <w:noProof/>
+                <w:webHidden/>
+              </w:rPr>
+              <w:instrText xml:space="preserve"> PAGEREF _Toc95086734 \h </w:instrText>
+            </w:r>
+            <w:r>
+              <w:rPr>
+                <w:noProof/>
+                <w:webHidden/>
+              </w:rPr>
+            </w:r>
+            <w:r>
+              <w:rPr>
+                <w:noProof/>
+                <w:webHidden/>
+              </w:rPr>
+              <w:fldChar w:fldCharType="separate"/>
+            </w:r>
+            <w:r>
+              <w:rPr>
+                <w:noProof/>
+                <w:webHidden/>
+              </w:rPr>
+              <w:t>11</w:t>
             </w:r>
             <w:r>
               <w:rPr>
@@ -1717,7 +2683,7 @@
           <w:bCs w:val="0"/>
         </w:rPr>
       </w:pPr>
-      <w:bookmarkStart w:id="0" w:name="_Toc95045542"/>
+      <w:bookmarkStart w:id="0" w:name="_Toc95086711"/>
       <w:r>
         <w:rPr>
           <w:rFonts w:asciiTheme="minorHAnsi" w:hAnsiTheme="minorHAnsi"/>
@@ -1737,7 +2703,7 @@
           <w:bCs w:val="0"/>
         </w:rPr>
       </w:pPr>
-      <w:bookmarkStart w:id="1" w:name="_Toc95045543"/>
+      <w:bookmarkStart w:id="1" w:name="_Toc95086712"/>
       <w:r>
         <w:rPr>
           <w:rFonts w:asciiTheme="minorHAnsi" w:hAnsiTheme="minorHAnsi"/>
@@ -1798,6 +2764,7 @@
     </w:p>
     <w:p>
       <w:r>
+        <w:lastRenderedPageBreak/>
         <w:t xml:space="preserve">La nostra proposta è quella di unire la robotica con il mondo </w:t>
       </w:r>
       <w:r>
@@ -1820,7 +2787,7 @@
           <w:rFonts w:asciiTheme="minorHAnsi" w:hAnsiTheme="minorHAnsi" w:cs="Arial"/>
         </w:rPr>
       </w:pPr>
-      <w:bookmarkStart w:id="2" w:name="_Toc95045544"/>
+      <w:bookmarkStart w:id="2" w:name="_Toc95086713"/>
       <w:r>
         <w:rPr>
           <w:rFonts w:asciiTheme="minorHAnsi" w:hAnsiTheme="minorHAnsi" w:cs="Arial"/>
@@ -1866,7 +2833,7 @@
     </w:p>
     <w:p>
       <w:r>
-        <w:t xml:space="preserve">L’intenzione è del nostro progetto è quella di simulare uno scenario reale in cui gli ordini vengono disposti in delle basi di deposito, dove poi verranno presi e trasportati da un drone </w:t>
+        <w:t xml:space="preserve">L’intenzione del nostro progetto è quella di simulare uno scenario reale in cui gli ordini vengono disposti in delle basi di deposito, dove poi verranno presi e trasportati da un drone </w:t>
       </w:r>
       <w:r>
         <w:t>per essere consegnati a destinazione. Nel nostro progetto il ruolo di Order Maker è affidato al Supervisor, che dopo aver generato un ordine si occupa di comunicare in broadcast a tutti i droni la base di deposito dove si trova il pacco e l’indirizzo di consegna dello stesso.</w:t>
@@ -1897,144 +2864,156 @@
     </w:p>
     <w:p>
       <w:r>
+        <w:t>La consegna di un ordine avviene seguendo un flusso di operazioni che comprendono sia programmazione di azioni che comportamenti del tipo stimolo-risposta.</w:t>
+      </w:r>
+    </w:p>
+    <w:p>
+      <w:r>
+        <w:t>Ogni drone</w:t>
+      </w:r>
+      <w:r>
+        <w:t xml:space="preserve"> all’inizio si trova nella </w:t>
+      </w:r>
+      <w:r>
+        <w:t>propria</w:t>
+      </w:r>
+      <w:r>
+        <w:t xml:space="preserve"> stazione di ricarica </w:t>
+      </w:r>
+      <w:r>
+        <w:t>e,</w:t>
+      </w:r>
+      <w:r>
+        <w:t xml:space="preserve"> dopo avere verificato che lo stato della </w:t>
+      </w:r>
+      <w:r>
+        <w:t>batteria consenta</w:t>
+      </w:r>
+      <w:r>
+        <w:t xml:space="preserve"> la consegna di uno o più pacchi che gli sono stati </w:t>
+      </w:r>
+      <w:r>
+        <w:t>affidati, avvia</w:t>
+      </w:r>
+      <w:r>
+        <w:t xml:space="preserve"> i motori e si reca nella stazione di deposito</w:t>
+      </w:r>
+      <w:r>
+        <w:t xml:space="preserve"> associata </w:t>
+      </w:r>
+      <w:r>
+        <w:t>all’ordine,</w:t>
+      </w:r>
+      <w:r>
+        <w:t xml:space="preserve"> </w:t>
+      </w:r>
+      <w:r>
+        <w:t>dove, dopo</w:t>
+      </w:r>
+      <w:r>
+        <w:t xml:space="preserve"> essersi stabilizzato sopra il </w:t>
+      </w:r>
+      <w:r>
+        <w:t>pacco,</w:t>
+      </w:r>
+      <w:r>
+        <w:t xml:space="preserve"> atterra su di </w:t>
+      </w:r>
+      <w:r>
+        <w:t>esso agganciandolo</w:t>
+      </w:r>
+      <w:r>
+        <w:t xml:space="preserve"> attraverso un sistema di magnetico. Una volta agganciato il </w:t>
+      </w:r>
+      <w:r>
+        <w:t>pacco, il</w:t>
+      </w:r>
+      <w:r>
+        <w:t xml:space="preserve"> </w:t>
+      </w:r>
+      <w:r>
+        <w:t xml:space="preserve">drone tramite un sistema GPS e una bussola, contemporaneamente raggiunge l’altezza di navigazione e si pone in direzione della base di consegna. Non appena raggiunta l’altezza di navigazione il drone si avvia verso la base di consegna, dove una volta arrivato si stabilizzerà </w:t>
+      </w:r>
+      <w:r>
+        <w:t>in posizione per poter diminuire la sua quota fino alla quota di consegna.</w:t>
+      </w:r>
+    </w:p>
+    <w:p>
+      <w:r>
+        <w:t>Giunto alla quota di consegna il drone sgancerà il pacco che dunque poi sarà ritirato dal cliente (nel nostro mondo simulato il supervisor). Successivamente il drone verificherà lo stato della propria batteria, verificherà se sono presenti degli ordini da consegnare nella propria coda e sceglierà se sia più opportuno andare verso la base di deposito per la consegna di un nuovo ordine o se attendere</w:t>
+      </w:r>
+      <w:r>
+        <w:t xml:space="preserve"> nella propria </w:t>
+      </w:r>
+      <w:r>
+        <w:t>stazione di</w:t>
+      </w:r>
+      <w:r>
+        <w:t xml:space="preserve"> raggiungere un livello di batteria sufficiente prima di ripartire.</w:t>
+      </w:r>
+    </w:p>
+    <w:p>
+      <w:r>
+        <w:t xml:space="preserve">Durante </w:t>
+      </w:r>
+      <w:r>
+        <w:t>tutta l’attività di movimento del drone è attivo un sistema del tipo stimolo-risposta che garantisce che vengano evitati gli ostacoli presenti nel percorso.</w:t>
+      </w:r>
+    </w:p>
+    <w:p>
+      <w:r>
+        <w:t>Inoltre i processi di consegna degli ordini in coda</w:t>
+      </w:r>
+      <w:r>
+        <w:t>,</w:t>
+      </w:r>
+      <w:r>
+        <w:t xml:space="preserve"> contesa di quelli futuri</w:t>
+      </w:r>
+      <w:r>
+        <w:t xml:space="preserve"> e rilevazione delle anomalie </w:t>
+      </w:r>
+      <w:r>
+        <w:t xml:space="preserve"> sono in esecuzione parallela e dunque</w:t>
+      </w:r>
+      <w:r>
+        <w:t>,</w:t>
+      </w:r>
+      <w:r>
+        <w:t xml:space="preserve"> lo svolgimento di uno dei due macro task non compromette l’altro.</w:t>
+      </w:r>
+    </w:p>
+    <w:p>
+      <w:r>
+        <w:t xml:space="preserve">È presente inoltre un sistema di fault-tolerance che assicura, se uno dei droni dovesse subire un guasto e sia dunque impossibilitato ad ultimare la </w:t>
+      </w:r>
+      <w:r>
+        <w:t>consegna, che</w:t>
+      </w:r>
+      <w:r>
+        <w:t xml:space="preserve"> un altro drone prenda in carico l’ordine</w:t>
+      </w:r>
+      <w:r>
+        <w:t>,</w:t>
+      </w:r>
+      <w:r>
+        <w:t xml:space="preserve"> esattamente dal punto in cui il drone si è guastato.</w:t>
+      </w:r>
+    </w:p>
+    <w:p>
+      <w:r>
+        <w:t xml:space="preserve">Attualmente abbiamo simulato tutti i comportamenti descritti </w:t>
+      </w:r>
+      <w:r>
+        <w:t>precedentemente, tramite</w:t>
+      </w:r>
+      <w:r>
+        <w:t xml:space="preserve"> il simulatore Webots, modellando un mondo ideale nel quale abbiamo incluso anche degli ostacoli che sono rappresentati da dei muri che si interpongono tra il percorso del drone e la base di consegna.</w:t>
+      </w:r>
+    </w:p>
+    <w:p>
+      <w:r>
         <w:lastRenderedPageBreak/>
-        <w:t>La consegna di un ordine avviene seguendo un flusso di operazioni che comprendono sia programmazione di azioni che comportamenti del tipo stimolo-risposta.</w:t>
-      </w:r>
-    </w:p>
-    <w:p>
-      <w:r>
-        <w:t>Ogni drone</w:t>
-      </w:r>
-      <w:r>
-        <w:t xml:space="preserve"> all’inizio si trova nella </w:t>
-      </w:r>
-      <w:r>
-        <w:t>propria</w:t>
-      </w:r>
-      <w:r>
-        <w:t xml:space="preserve"> stazione di ricarica </w:t>
-      </w:r>
-      <w:r>
-        <w:t>e,</w:t>
-      </w:r>
-      <w:r>
-        <w:t xml:space="preserve"> dopo avere verificato che lo stato della </w:t>
-      </w:r>
-      <w:r>
-        <w:t>batteria consenta</w:t>
-      </w:r>
-      <w:r>
-        <w:t xml:space="preserve"> la consegna di uno o più pacchi che gli sono stati </w:t>
-      </w:r>
-      <w:r>
-        <w:t>affidati, avvia</w:t>
-      </w:r>
-      <w:r>
-        <w:t xml:space="preserve"> i motori e si reca nella stazione di deposito</w:t>
-      </w:r>
-      <w:r>
-        <w:t xml:space="preserve"> associata </w:t>
-      </w:r>
-      <w:r>
-        <w:t>all’ordine,</w:t>
-      </w:r>
-      <w:r>
-        <w:t xml:space="preserve"> </w:t>
-      </w:r>
-      <w:r>
-        <w:t>dove, dopo</w:t>
-      </w:r>
-      <w:r>
-        <w:t xml:space="preserve"> essersi stabilizzato sopra il </w:t>
-      </w:r>
-      <w:r>
-        <w:t>pacco,</w:t>
-      </w:r>
-      <w:r>
-        <w:t xml:space="preserve"> atterra su di </w:t>
-      </w:r>
-      <w:r>
-        <w:t>esso agganciandolo</w:t>
-      </w:r>
-      <w:r>
-        <w:t xml:space="preserve"> attraverso un sistema di magnetico. Una volta agganciato il </w:t>
-      </w:r>
-      <w:r>
-        <w:t>pacco, il</w:t>
-      </w:r>
-      <w:r>
-        <w:t xml:space="preserve"> </w:t>
-      </w:r>
-      <w:r>
-        <w:t xml:space="preserve">drone tramite un sistema GPS e una bussola, contemporaneamente raggiunge l’altezza di navigazione e si pone in direzione della base di consegna. Non appena raggiunta l’altezza di navigazione il drone si avvia verso la base di consegna, dove una volta arrivato si stabilizzerà </w:t>
-      </w:r>
-      <w:r>
-        <w:t>in posizione per poter diminuire la sua quota fino alla quota di consegna.</w:t>
-      </w:r>
-    </w:p>
-    <w:p>
-      <w:r>
-        <w:t>Giunto alla quota di consegna il drone sgancerà il pacco che dunque poi sarà ritirato dal cliente (nel nostro mondo simulato il supervisor). Successivamente il drone verificherà lo stato della propria batteria, verificherà se sono presenti degli ordini da consegnare nella propria coda e sceglierà se sia più opportuno andare verso la base di deposito per la consegna di un nuovo ordine o se attendere</w:t>
-      </w:r>
-      <w:r>
-        <w:t xml:space="preserve"> nella propria </w:t>
-      </w:r>
-      <w:r>
-        <w:t>stazione di</w:t>
-      </w:r>
-      <w:r>
-        <w:t xml:space="preserve"> raggiungere un livello di batteria sufficiente prima di ripartire.</w:t>
-      </w:r>
-    </w:p>
-    <w:p>
-      <w:r>
-        <w:t xml:space="preserve">Durante </w:t>
-      </w:r>
-      <w:r>
-        <w:t>tutta l’attività di movimento del drone è attivo un sistema del tipo stimolo-risposta che garantisce che vengano evitati gli ostacoli presenti nel percorso.</w:t>
-      </w:r>
-    </w:p>
-    <w:p>
-      <w:r>
-        <w:t>Inoltre i processi di consegna degli ordini in coda e di contesa di quelli futuri, sono in esecuzione parallela e dunque</w:t>
-      </w:r>
-      <w:r>
-        <w:t>,</w:t>
-      </w:r>
-      <w:r>
-        <w:t xml:space="preserve"> lo svolgimento di uno dei due macro task non compromette l’altro.</w:t>
-      </w:r>
-    </w:p>
-    <w:p>
-      <w:r>
-        <w:t xml:space="preserve">È presente inoltre un sistema di fault-tolerance che assicura, se uno dei droni dovesse subire un guasto e sia dunque impossibilitato ad ultimare la </w:t>
-      </w:r>
-      <w:r>
-        <w:t>consegna, che</w:t>
-      </w:r>
-      <w:r>
-        <w:t xml:space="preserve"> un altro drone prenda in carico l’ordine</w:t>
-      </w:r>
-      <w:r>
-        <w:t>,</w:t>
-      </w:r>
-      <w:r>
-        <w:t xml:space="preserve"> esattamente dal punto in cui il drone si è guastato.</w:t>
-      </w:r>
-    </w:p>
-    <w:p>
-      <w:r>
-        <w:t xml:space="preserve">Attualmente abbiamo simulato tutti i comportamenti descritti </w:t>
-      </w:r>
-      <w:r>
-        <w:t>precedentemente, tramite</w:t>
-      </w:r>
-      <w:r>
-        <w:t xml:space="preserve"> il simulatore Webots, modellando un mondo ideale nel quale abbiamo incluso anche degli ostacoli che sono rappresentati da dei muri che si interpongono tra il percorso del drone e la base di consegna.</w:t>
-      </w:r>
-    </w:p>
-    <w:p>
-      <w:r>
         <w:t>Per limitazioni nella potenza di calcolo abbiamo dovuto comporre la squadra solamente da due droni, ognuno dei quali ha la propria base di ricarica</w:t>
       </w:r>
       <w:r>
@@ -2053,7 +3032,7 @@
           <w:rFonts w:asciiTheme="minorHAnsi" w:hAnsiTheme="minorHAnsi"/>
         </w:rPr>
       </w:pPr>
-      <w:bookmarkStart w:id="3" w:name="_Toc95045545"/>
+      <w:bookmarkStart w:id="3" w:name="_Toc95086714"/>
       <w:r>
         <w:rPr>
           <w:rFonts w:asciiTheme="minorHAnsi" w:hAnsiTheme="minorHAnsi"/>
@@ -2069,7 +3048,7 @@
           <w:rFonts w:asciiTheme="minorHAnsi" w:hAnsiTheme="minorHAnsi"/>
         </w:rPr>
       </w:pPr>
-      <w:bookmarkStart w:id="4" w:name="_Toc95045546"/>
+      <w:bookmarkStart w:id="4" w:name="_Toc95086715"/>
       <w:r>
         <w:rPr>
           <w:rFonts w:asciiTheme="minorHAnsi" w:hAnsiTheme="minorHAnsi"/>
@@ -2151,6 +3130,7 @@
         <w:rPr>
           <w:noProof/>
         </w:rPr>
+        <w:lastRenderedPageBreak/>
         <w:drawing>
           <wp:inline distT="0" distB="0" distL="0" distR="0" wp14:anchorId="67A56A98" wp14:editId="3E1884D7">
             <wp:extent cx="6078157" cy="6528391"/>
@@ -2431,7 +3411,7 @@
           <w:rFonts w:asciiTheme="minorHAnsi" w:hAnsiTheme="minorHAnsi"/>
         </w:rPr>
       </w:pPr>
-      <w:bookmarkStart w:id="5" w:name="_Toc95045547"/>
+      <w:bookmarkStart w:id="5" w:name="_Toc95086716"/>
       <w:r>
         <w:rPr>
           <w:rFonts w:asciiTheme="minorHAnsi" w:hAnsiTheme="minorHAnsi"/>
@@ -2526,7 +3506,13 @@
         </w:numPr>
       </w:pPr>
       <w:r>
-        <w:t>Una bussola, aggiunta con il nodo “ Compass”</w:t>
+        <w:t xml:space="preserve">Una bussola, aggiunta con il nodo </w:t>
+      </w:r>
+      <w:r>
+        <w:t>“Compass</w:t>
+      </w:r>
+      <w:r>
+        <w:t>”</w:t>
       </w:r>
     </w:p>
     <w:p>
@@ -2538,10 +3524,13 @@
         </w:numPr>
       </w:pPr>
       <w:r>
-        <w:t xml:space="preserve">Un Magnete. Agganciato al bodyslot tramite nodo </w:t>
-      </w:r>
-      <w:r>
-        <w:t>???</w:t>
+        <w:t xml:space="preserve">Un Magnete. Agganciato al bodyslot tramite </w:t>
+      </w:r>
+      <w:r>
+        <w:t>nodo</w:t>
+      </w:r>
+      <w:r>
+        <w:t xml:space="preserve"> “ Connector”</w:t>
       </w:r>
     </w:p>
     <w:p>
@@ -2611,7 +3600,7 @@
           <w:rFonts w:asciiTheme="minorHAnsi" w:hAnsiTheme="minorHAnsi"/>
         </w:rPr>
       </w:pPr>
-      <w:bookmarkStart w:id="6" w:name="_Toc95045548"/>
+      <w:bookmarkStart w:id="6" w:name="_Toc95086717"/>
       <w:r>
         <w:rPr>
           <w:rFonts w:asciiTheme="minorHAnsi" w:hAnsiTheme="minorHAnsi"/>
@@ -2643,7 +3632,7 @@
           <w:rFonts w:asciiTheme="minorHAnsi" w:hAnsiTheme="minorHAnsi"/>
         </w:rPr>
       </w:pPr>
-      <w:bookmarkStart w:id="7" w:name="_Toc95045549"/>
+      <w:bookmarkStart w:id="7" w:name="_Toc95086718"/>
       <w:r>
         <w:rPr>
           <w:rFonts w:asciiTheme="minorHAnsi" w:hAnsiTheme="minorHAnsi"/>
@@ -2659,7 +3648,7 @@
           <w:rFonts w:asciiTheme="minorHAnsi" w:hAnsiTheme="minorHAnsi"/>
         </w:rPr>
       </w:pPr>
-      <w:bookmarkStart w:id="8" w:name="_Toc95045550"/>
+      <w:bookmarkStart w:id="8" w:name="_Toc95086719"/>
       <w:r>
         <w:rPr>
           <w:rFonts w:asciiTheme="minorHAnsi" w:hAnsiTheme="minorHAnsi"/>
@@ -2797,12 +3786,24 @@
     </w:p>
     <w:p>
       <w:pPr>
+        <w:pStyle w:val="Paragrafoelenco"/>
+        <w:numPr>
+          <w:ilvl w:val="0"/>
+          <w:numId w:val="6"/>
+        </w:numPr>
+      </w:pPr>
+      <w:r>
+        <w:t>Verifica Anomalia</w:t>
+      </w:r>
+    </w:p>
+    <w:p>
+      <w:pPr>
         <w:pStyle w:val="Titolo2"/>
         <w:rPr>
           <w:rFonts w:asciiTheme="minorHAnsi" w:hAnsiTheme="minorHAnsi"/>
         </w:rPr>
       </w:pPr>
-      <w:bookmarkStart w:id="9" w:name="_Toc95045551"/>
+      <w:bookmarkStart w:id="9" w:name="_Toc95086720"/>
       <w:r>
         <w:rPr>
           <w:rFonts w:asciiTheme="minorHAnsi" w:hAnsiTheme="minorHAnsi"/>
@@ -2850,7 +3851,13 @@
         </w:numPr>
       </w:pPr>
       <w:r>
-        <w:t>Il drone effettua una o più consegne solo dopo avere raggiunto un certo valore di percentuale di batteria, che può variare in base al numero di ordini che deve fare fino ad un massimo del 90%, dove in ogni caso il drone, se sono presenti degli ordini nella propria coda, comincia ad effettuare quante più consegne possibili.</w:t>
+        <w:t xml:space="preserve">Il drone effettua una o più consegne solo dopo avere raggiunto un certo valore di percentuale di batteria, che può variare in base al numero di ordini che deve fare fino </w:t>
+      </w:r>
+      <w:r>
+        <w:t>al completamento della ricarica</w:t>
+      </w:r>
+      <w:r>
+        <w:t>, dove in ogni caso il drone, se sono presenti degli ordini nella propria coda, comincia ad effettuare quante più consegne possibili.</w:t>
       </w:r>
     </w:p>
     <w:p>
@@ -2884,12 +3891,14 @@
           <w:rFonts w:asciiTheme="minorHAnsi" w:hAnsiTheme="minorHAnsi"/>
         </w:rPr>
       </w:pPr>
+      <w:bookmarkStart w:id="10" w:name="_Toc95086721"/>
       <w:r>
         <w:rPr>
           <w:rFonts w:asciiTheme="minorHAnsi" w:hAnsiTheme="minorHAnsi"/>
         </w:rPr>
         <w:t>Modalità di Programmazione</w:t>
       </w:r>
+      <w:bookmarkEnd w:id="10"/>
     </w:p>
     <w:p>
       <w:r>
@@ -2917,11 +3926,19 @@
           <w:rFonts w:asciiTheme="minorHAnsi" w:hAnsiTheme="minorHAnsi"/>
         </w:rPr>
       </w:pPr>
+      <w:bookmarkStart w:id="11" w:name="_Toc95086722"/>
       <w:r>
         <w:rPr>
           <w:rFonts w:asciiTheme="minorHAnsi" w:hAnsiTheme="minorHAnsi"/>
         </w:rPr>
-        <w:t xml:space="preserve">Cinematica </w:t>
+        <w:t>Cinematica</w:t>
+      </w:r>
+      <w:bookmarkEnd w:id="11"/>
+      <w:r>
+        <w:rPr>
+          <w:rFonts w:asciiTheme="minorHAnsi" w:hAnsiTheme="minorHAnsi"/>
+        </w:rPr>
+        <w:t xml:space="preserve"> </w:t>
       </w:r>
     </w:p>
     <w:p>
@@ -3019,18 +4036,1307 @@
     </w:p>
     <w:p>
       <w:r>
-        <w:t xml:space="preserve"> </w:t>
-      </w:r>
-    </w:p>
-    <w:p>
-      <w:r>
         <w:lastRenderedPageBreak/>
         <w:t xml:space="preserve"> </w:t>
       </w:r>
     </w:p>
+    <w:p/>
+    <w:p>
+      <w:pPr>
+        <w:pStyle w:val="Titolo2"/>
+        <w:rPr>
+          <w:rFonts w:asciiTheme="minorHAnsi" w:hAnsiTheme="minorHAnsi"/>
+        </w:rPr>
+      </w:pPr>
+      <w:bookmarkStart w:id="12" w:name="_Toc95086723"/>
+      <w:r>
+        <w:rPr>
+          <w:rFonts w:asciiTheme="minorHAnsi" w:hAnsiTheme="minorHAnsi"/>
+        </w:rPr>
+        <w:t>FSD</w:t>
+      </w:r>
+      <w:r>
+        <w:rPr>
+          <w:rFonts w:asciiTheme="minorHAnsi" w:hAnsiTheme="minorHAnsi"/>
+        </w:rPr>
+        <w:t>s</w:t>
+      </w:r>
+      <w:r>
+        <w:rPr>
+          <w:rFonts w:asciiTheme="minorHAnsi" w:hAnsiTheme="minorHAnsi"/>
+        </w:rPr>
+        <w:t xml:space="preserve"> (Finite States Diagram</w:t>
+      </w:r>
+      <w:r>
+        <w:rPr>
+          <w:rFonts w:asciiTheme="minorHAnsi" w:hAnsiTheme="minorHAnsi"/>
+        </w:rPr>
+        <w:t>s</w:t>
+      </w:r>
+      <w:r>
+        <w:rPr>
+          <w:rFonts w:asciiTheme="minorHAnsi" w:hAnsiTheme="minorHAnsi"/>
+        </w:rPr>
+        <w:t>)</w:t>
+      </w:r>
+      <w:bookmarkEnd w:id="12"/>
+    </w:p>
+    <w:p>
+      <w:r>
+        <w:t xml:space="preserve">Come anticipato precedentemente, abbiamo realizzato </w:t>
+      </w:r>
+      <w:r>
+        <w:t>tre</w:t>
+      </w:r>
+      <w:r>
+        <w:t xml:space="preserve"> macro task principali che vengono eseguiti in parallelo: </w:t>
+      </w:r>
+    </w:p>
+    <w:p>
+      <w:pPr>
+        <w:pStyle w:val="Paragrafoelenco"/>
+        <w:numPr>
+          <w:ilvl w:val="0"/>
+          <w:numId w:val="10"/>
+        </w:numPr>
+      </w:pPr>
+      <w:r>
+        <w:t xml:space="preserve">Consegna pacchi </w:t>
+      </w:r>
+    </w:p>
+    <w:p>
+      <w:pPr>
+        <w:pStyle w:val="Paragrafoelenco"/>
+        <w:numPr>
+          <w:ilvl w:val="0"/>
+          <w:numId w:val="10"/>
+        </w:numPr>
+      </w:pPr>
+      <w:r>
+        <w:t xml:space="preserve">Contesa ordini </w:t>
+      </w:r>
+    </w:p>
+    <w:p>
+      <w:pPr>
+        <w:pStyle w:val="Paragrafoelenco"/>
+        <w:numPr>
+          <w:ilvl w:val="0"/>
+          <w:numId w:val="10"/>
+        </w:numPr>
+      </w:pPr>
+      <w:r>
+        <w:t>Verifica Anomalia</w:t>
+      </w:r>
+    </w:p>
+    <w:p>
+      <w:r>
+        <w:t xml:space="preserve">Di seguito riportiamo i </w:t>
+      </w:r>
+      <w:r>
+        <w:t>diagrammi di esecuzione dei macro tasks.</w:t>
+      </w:r>
+    </w:p>
+    <w:p>
+      <w:pPr>
+        <w:pStyle w:val="Titolo3"/>
+        <w:rPr>
+          <w:rFonts w:asciiTheme="minorHAnsi" w:hAnsiTheme="minorHAnsi"/>
+        </w:rPr>
+      </w:pPr>
+      <w:bookmarkStart w:id="13" w:name="_Toc95086724"/>
+      <w:r>
+        <w:rPr>
+          <w:rFonts w:asciiTheme="minorHAnsi" w:hAnsiTheme="minorHAnsi"/>
+        </w:rPr>
+        <w:t>Consegna</w:t>
+      </w:r>
+      <w:r>
+        <w:t xml:space="preserve"> </w:t>
+      </w:r>
+      <w:r>
+        <w:rPr>
+          <w:rFonts w:asciiTheme="minorHAnsi" w:hAnsiTheme="minorHAnsi"/>
+        </w:rPr>
+        <w:t>Pacchi</w:t>
+      </w:r>
+      <w:bookmarkEnd w:id="13"/>
+      <w:r>
+        <w:rPr>
+          <w:rFonts w:asciiTheme="minorHAnsi" w:hAnsiTheme="minorHAnsi"/>
+        </w:rPr>
+        <w:t xml:space="preserve"> </w:t>
+      </w:r>
+    </w:p>
+    <w:p/>
+    <w:p>
+      <w:pPr>
+        <w:pStyle w:val="Titolo3"/>
+      </w:pPr>
+      <w:bookmarkStart w:id="14" w:name="_Toc95086725"/>
+      <w:r>
+        <w:rPr>
+          <w:rFonts w:asciiTheme="minorHAnsi" w:hAnsiTheme="minorHAnsi"/>
+        </w:rPr>
+        <w:t>Contesa ordini</w:t>
+      </w:r>
+      <w:bookmarkEnd w:id="14"/>
+      <w:r>
+        <w:rPr>
+          <w:rFonts w:asciiTheme="minorHAnsi" w:hAnsiTheme="minorHAnsi"/>
+        </w:rPr>
+        <w:t xml:space="preserve"> </w:t>
+      </w:r>
+    </w:p>
+    <w:p>
+      <w:pPr>
+        <w:pStyle w:val="Titolo1"/>
+        <w:rPr>
+          <w:rFonts w:asciiTheme="minorHAnsi" w:hAnsiTheme="minorHAnsi"/>
+        </w:rPr>
+      </w:pPr>
+      <w:bookmarkStart w:id="15" w:name="_Toc95086726"/>
+      <w:r>
+        <w:rPr>
+          <w:rFonts w:asciiTheme="minorHAnsi" w:hAnsiTheme="minorHAnsi"/>
+        </w:rPr>
+        <w:t>Implementazione del sistema</w:t>
+      </w:r>
+      <w:bookmarkEnd w:id="15"/>
+      <w:r>
+        <w:rPr>
+          <w:rFonts w:asciiTheme="minorHAnsi" w:hAnsiTheme="minorHAnsi"/>
+        </w:rPr>
+        <w:t xml:space="preserve"> </w:t>
+      </w:r>
+    </w:p>
+    <w:p>
+      <w:pPr>
+        <w:pStyle w:val="Titolo2"/>
+        <w:rPr>
+          <w:rFonts w:asciiTheme="minorHAnsi" w:hAnsiTheme="minorHAnsi"/>
+        </w:rPr>
+      </w:pPr>
+      <w:bookmarkStart w:id="16" w:name="_Toc95086727"/>
+      <w:r>
+        <w:rPr>
+          <w:rFonts w:asciiTheme="minorHAnsi" w:hAnsiTheme="minorHAnsi"/>
+        </w:rPr>
+        <w:t>Implementazione controllore</w:t>
+      </w:r>
+      <w:bookmarkEnd w:id="16"/>
+      <w:r>
+        <w:rPr>
+          <w:rFonts w:asciiTheme="minorHAnsi" w:hAnsiTheme="minorHAnsi"/>
+        </w:rPr>
+        <w:t xml:space="preserve"> </w:t>
+      </w:r>
+    </w:p>
+    <w:p>
+      <w:r>
+        <w:t>Abbiamo diviso il codice</w:t>
+      </w:r>
+      <w:r>
+        <w:t xml:space="preserve"> del controllore</w:t>
+      </w:r>
+      <w:r>
+        <w:t xml:space="preserve"> in </w:t>
+      </w:r>
+      <w:r>
+        <w:t>come segue:</w:t>
+      </w:r>
+    </w:p>
+    <w:p>
+      <w:r>
+        <w:t>All’interno della cartella controllers vi sono due cartelle “base controller” e “supervisor_controller”</w:t>
+      </w:r>
+    </w:p>
+    <w:p>
+      <w:pPr>
+        <w:pStyle w:val="Paragrafoelenco"/>
+        <w:numPr>
+          <w:ilvl w:val="1"/>
+          <w:numId w:val="13"/>
+        </w:numPr>
+      </w:pPr>
+      <w:r>
+        <w:t xml:space="preserve">In “base_controller” troviamo i </w:t>
+      </w:r>
+      <w:r>
+        <w:t>files “</w:t>
+      </w:r>
+      <w:r>
+        <w:t>base_controller.py” “utils.py” e la cartella “modules”</w:t>
+      </w:r>
+    </w:p>
+    <w:p>
+      <w:pPr>
+        <w:pStyle w:val="Paragrafoelenco"/>
+        <w:numPr>
+          <w:ilvl w:val="2"/>
+          <w:numId w:val="13"/>
+        </w:numPr>
+      </w:pPr>
+      <w:r>
+        <w:t>All’interno di “modules” troviamo i file</w:t>
+      </w:r>
+      <w:r>
+        <w:t>s</w:t>
+      </w:r>
+      <w:r>
+        <w:t xml:space="preserve"> “avoid_obstacles.py” e</w:t>
+      </w:r>
+      <w:r>
+        <w:t xml:space="preserve"> “score_calculator”</w:t>
+      </w:r>
+    </w:p>
+    <w:p>
+      <w:pPr>
+        <w:pStyle w:val="Paragrafoelenco"/>
+        <w:numPr>
+          <w:ilvl w:val="1"/>
+          <w:numId w:val="13"/>
+        </w:numPr>
+      </w:pPr>
+      <w:r>
+        <w:t>In “supervisor_controller” troviamo il file “supervisor_controller.py”</w:t>
+      </w:r>
+      <w:r>
+        <w:t xml:space="preserve"> </w:t>
+      </w:r>
+    </w:p>
+    <w:p>
+      <w:r>
+        <w:t xml:space="preserve">Proseguiremo il paragrafo descrivendo le funzioni implementate nei vari files commentando opportunamente lo scopo di queste nel funzionamento globale del controllore </w:t>
+      </w:r>
+    </w:p>
+    <w:p>
+      <w:pPr>
+        <w:pStyle w:val="Titolo3"/>
+        <w:rPr>
+          <w:rFonts w:asciiTheme="minorHAnsi" w:hAnsiTheme="minorHAnsi"/>
+        </w:rPr>
+      </w:pPr>
+      <w:bookmarkStart w:id="17" w:name="_Toc95086728"/>
+      <w:r>
+        <w:rPr>
+          <w:rFonts w:asciiTheme="minorHAnsi" w:hAnsiTheme="minorHAnsi"/>
+        </w:rPr>
+        <w:t>u</w:t>
+      </w:r>
+      <w:r>
+        <w:rPr>
+          <w:rFonts w:asciiTheme="minorHAnsi" w:hAnsiTheme="minorHAnsi"/>
+        </w:rPr>
+        <w:t>tils.py</w:t>
+      </w:r>
+      <w:bookmarkEnd w:id="17"/>
+    </w:p>
+    <w:p>
+      <w:r>
+        <w:t>In questo script si trova l’implementazione del codice di due classi:</w:t>
+      </w:r>
+    </w:p>
+    <w:p>
+      <w:pPr>
+        <w:pStyle w:val="Paragrafoelenco"/>
+        <w:numPr>
+          <w:ilvl w:val="0"/>
+          <w:numId w:val="14"/>
+        </w:numPr>
+      </w:pPr>
+      <w:r>
+        <w:t>StabilizationStack</w:t>
+      </w:r>
+    </w:p>
+    <w:p>
+      <w:pPr>
+        <w:pStyle w:val="Paragrafoelenco"/>
+        <w:numPr>
+          <w:ilvl w:val="0"/>
+          <w:numId w:val="14"/>
+        </w:numPr>
+      </w:pPr>
+      <w:r>
+        <w:t>Coordinate</w:t>
+      </w:r>
+      <w:r>
+        <w:t xml:space="preserve">: utile per settare e ritornare le coordinate di un drone o oggetto nel mondo </w:t>
+      </w:r>
+    </w:p>
+    <w:p>
+      <w:r>
+        <w:t xml:space="preserve">E due </w:t>
+      </w:r>
+      <w:r>
+        <w:t>metodi:</w:t>
+      </w:r>
+    </w:p>
+    <w:p>
+      <w:pPr>
+        <w:pStyle w:val="Paragrafoelenco"/>
+        <w:numPr>
+          <w:ilvl w:val="0"/>
+          <w:numId w:val="15"/>
+        </w:numPr>
+      </w:pPr>
+      <w:r>
+        <w:rPr>
+          <w:i/>
+          <w:iCs/>
+        </w:rPr>
+        <w:t>Euc_dist()</w:t>
+      </w:r>
+      <w:r>
+        <w:t>: che restituisce la distanza euclidea fra due punti dati in iput</w:t>
+      </w:r>
+    </w:p>
+    <w:p>
+      <w:pPr>
+        <w:pStyle w:val="Paragrafoelenco"/>
+        <w:numPr>
+          <w:ilvl w:val="0"/>
+          <w:numId w:val="15"/>
+        </w:numPr>
+      </w:pPr>
+      <w:r>
+        <w:rPr>
+          <w:i/>
+          <w:iCs/>
+        </w:rPr>
+        <w:t>getID()</w:t>
+      </w:r>
+      <w:r>
+        <w:t>: che dato il nome di un drone ne restituisce l’id</w:t>
+      </w:r>
+    </w:p>
+    <w:p>
+      <w:pPr>
+        <w:pStyle w:val="Titolo3"/>
+        <w:rPr>
+          <w:rFonts w:asciiTheme="minorHAnsi" w:hAnsiTheme="minorHAnsi"/>
+        </w:rPr>
+      </w:pPr>
+      <w:bookmarkStart w:id="18" w:name="_Toc95086729"/>
+      <w:r>
+        <w:rPr>
+          <w:rFonts w:asciiTheme="minorHAnsi" w:hAnsiTheme="minorHAnsi"/>
+        </w:rPr>
+        <w:t>avoid_obstacles.py</w:t>
+      </w:r>
+      <w:bookmarkEnd w:id="18"/>
+    </w:p>
+    <w:p>
+      <w:r>
+        <w:t>Questo script viene utilizzato per l’attivazione e la gestione del comportamento “evita_ostacoli”</w:t>
+      </w:r>
+      <w:r>
+        <w:t xml:space="preserve">. </w:t>
+      </w:r>
+    </w:p>
+    <w:p>
+      <w:r>
+        <w:t xml:space="preserve">Abbiamo scelto di </w:t>
+      </w:r>
+      <w:r>
+        <w:t>modellare l’attivazione</w:t>
+      </w:r>
+      <w:r>
+        <w:t xml:space="preserve"> del comportamento evita ostacoli con questo modulo in cui la funzione “</w:t>
+      </w:r>
+      <w:r>
+        <w:rPr>
+          <w:i/>
+          <w:iCs/>
+        </w:rPr>
+        <w:t>function(x</w:t>
+      </w:r>
+      <w:r>
+        <w:rPr>
+          <w:i/>
+          <w:iCs/>
+        </w:rPr>
+        <w:t>)”</w:t>
+      </w:r>
+      <w:r>
+        <w:t xml:space="preserve"> modella</w:t>
+      </w:r>
+      <w:r>
+        <w:t xml:space="preserve"> la sensibilit</w:t>
+      </w:r>
+      <w:r>
+        <w:t>à della soglia di attivazione dello stato “avoid_obstacles”. Ciò viene modellato con una funzione logaritmo</w:t>
+      </w:r>
+      <w:r>
+        <w:t>,</w:t>
+      </w:r>
+      <w:r>
+        <w:t xml:space="preserve"> poiché riteniamo che essa approssimi in maniera ottimale e naturale il comportamento di una soglia </w:t>
+      </w:r>
+      <w:r>
+        <w:t xml:space="preserve">di attivazione </w:t>
+      </w:r>
+      <w:r>
+        <w:t>che</w:t>
+      </w:r>
+      <w:r>
+        <w:t>:</w:t>
+      </w:r>
+      <w:r>
+        <w:t xml:space="preserve"> è equivalente al valore massimo </w:t>
+      </w:r>
+      <w:r>
+        <w:t xml:space="preserve">di distanza che può </w:t>
+      </w:r>
+      <w:r>
+        <w:lastRenderedPageBreak/>
+        <w:t>rilavare il sonar quando il drone viaggia a della velocità elevate, mentre si abbassa proporzionalmente con la velocità in condizioni in cui il drone si trova a navigare a velocità medio/basse.</w:t>
+      </w:r>
+    </w:p>
+    <w:p>
+      <w:r>
+        <w:t xml:space="preserve">Con la funzione </w:t>
+      </w:r>
+      <w:r>
+        <w:rPr>
+          <w:i/>
+          <w:iCs/>
+        </w:rPr>
+        <w:t>avoid_obstacles_sensor(value, velocity)</w:t>
+      </w:r>
+      <w:r>
+        <w:rPr>
+          <w:i/>
+          <w:iCs/>
+        </w:rPr>
+        <w:t>,</w:t>
+      </w:r>
+      <w:r>
+        <w:t xml:space="preserve"> attiviamo o meno la rilevazione da parte di uno dei sonar di un ostacolo. </w:t>
+      </w:r>
+    </w:p>
+    <w:p>
+      <w:r>
+        <w:t xml:space="preserve">La funzione </w:t>
+      </w:r>
+      <w:r>
+        <w:rPr>
+          <w:i/>
+          <w:iCs/>
+        </w:rPr>
+        <w:t>avoid_obstacles_full(upper_sensor, front_sensor,left_sensor, right_sensor, velocity)</w:t>
+      </w:r>
+      <w:r>
+        <w:rPr>
+          <w:i/>
+          <w:iCs/>
+        </w:rPr>
+        <w:t xml:space="preserve"> </w:t>
+      </w:r>
+      <w:r>
+        <w:t>ritorna “true” quando uno dei sensori rileva un ostacolo, “false” altrimenti.</w:t>
+      </w:r>
+      <w:r>
+        <w:t xml:space="preserve"> Viene utilizzata come funzione di controllo in tutti gli stati di movimento, per l’attivazione del comportamento “evita ostacoli”.</w:t>
+      </w:r>
+    </w:p>
+    <w:p>
+      <w:r>
+        <w:t>In basso viene mostrato il grafico della funzione logaritmo che abbiamo scelto :</w:t>
+      </w:r>
+    </w:p>
+    <w:p>
+      <w:r>
+        <w:drawing>
+          <wp:inline distT="0" distB="0" distL="0" distR="0" wp14:anchorId="3BD24C3A" wp14:editId="0DC3172E">
+            <wp:extent cx="2010056" cy="504895"/>
+            <wp:effectExtent l="0" t="0" r="9525" b="0"/>
+            <wp:docPr id="12" name="Immagine 12"/>
+            <wp:cNvGraphicFramePr>
+              <a:graphicFrameLocks xmlns:a="http://schemas.openxmlformats.org/drawingml/2006/main" noChangeAspect="1"/>
+            </wp:cNvGraphicFramePr>
+            <a:graphic xmlns:a="http://schemas.openxmlformats.org/drawingml/2006/main">
+              <a:graphicData uri="http://schemas.openxmlformats.org/drawingml/2006/picture">
+                <pic:pic xmlns:pic="http://schemas.openxmlformats.org/drawingml/2006/picture">
+                  <pic:nvPicPr>
+                    <pic:cNvPr id="1" name=""/>
+                    <pic:cNvPicPr/>
+                  </pic:nvPicPr>
+                  <pic:blipFill>
+                    <a:blip r:embed="rId18"/>
+                    <a:stretch>
+                      <a:fillRect/>
+                    </a:stretch>
+                  </pic:blipFill>
+                  <pic:spPr>
+                    <a:xfrm>
+                      <a:off x="0" y="0"/>
+                      <a:ext cx="2010056" cy="504895"/>
+                    </a:xfrm>
+                    <a:prstGeom prst="rect">
+                      <a:avLst/>
+                    </a:prstGeom>
+                  </pic:spPr>
+                </pic:pic>
+              </a:graphicData>
+            </a:graphic>
+          </wp:inline>
+        </w:drawing>
+      </w:r>
+    </w:p>
+    <w:p>
+      <w:r>
+        <w:drawing>
+          <wp:inline distT="0" distB="0" distL="0" distR="0" wp14:anchorId="57D0858D" wp14:editId="2485E444">
+            <wp:extent cx="6120130" cy="3048000"/>
+            <wp:effectExtent l="0" t="0" r="0" b="0"/>
+            <wp:docPr id="11" name="Immagine 11"/>
+            <wp:cNvGraphicFramePr>
+              <a:graphicFrameLocks xmlns:a="http://schemas.openxmlformats.org/drawingml/2006/main" noChangeAspect="1"/>
+            </wp:cNvGraphicFramePr>
+            <a:graphic xmlns:a="http://schemas.openxmlformats.org/drawingml/2006/main">
+              <a:graphicData uri="http://schemas.openxmlformats.org/drawingml/2006/picture">
+                <pic:pic xmlns:pic="http://schemas.openxmlformats.org/drawingml/2006/picture">
+                  <pic:nvPicPr>
+                    <pic:cNvPr id="1" name=""/>
+                    <pic:cNvPicPr/>
+                  </pic:nvPicPr>
+                  <pic:blipFill>
+                    <a:blip r:embed="rId19"/>
+                    <a:stretch>
+                      <a:fillRect/>
+                    </a:stretch>
+                  </pic:blipFill>
+                  <pic:spPr>
+                    <a:xfrm>
+                      <a:off x="0" y="0"/>
+                      <a:ext cx="6120130" cy="3048000"/>
+                    </a:xfrm>
+                    <a:prstGeom prst="rect">
+                      <a:avLst/>
+                    </a:prstGeom>
+                  </pic:spPr>
+                </pic:pic>
+              </a:graphicData>
+            </a:graphic>
+          </wp:inline>
+        </w:drawing>
+      </w:r>
+    </w:p>
+    <w:p>
+      <w:pPr>
+        <w:pStyle w:val="Titolo3"/>
+        <w:rPr>
+          <w:rFonts w:asciiTheme="minorHAnsi" w:hAnsiTheme="minorHAnsi"/>
+        </w:rPr>
+      </w:pPr>
+      <w:bookmarkStart w:id="19" w:name="_Toc95086730"/>
+      <w:r>
+        <w:rPr>
+          <w:rFonts w:asciiTheme="minorHAnsi" w:hAnsiTheme="minorHAnsi"/>
+        </w:rPr>
+        <w:t>s</w:t>
+      </w:r>
+      <w:r>
+        <w:rPr>
+          <w:rFonts w:asciiTheme="minorHAnsi" w:hAnsiTheme="minorHAnsi"/>
+        </w:rPr>
+        <w:t>core_calculator.py</w:t>
+      </w:r>
+      <w:bookmarkEnd w:id="19"/>
+    </w:p>
+    <w:p>
+      <w:r>
+        <w:t>Questo script è stato scritto per l’implementazione del calcolo dello score di un drone rispetto ad un ordine.</w:t>
+      </w:r>
+    </w:p>
+    <w:p>
+      <w:r>
+        <w:t xml:space="preserve">Questo score esprime una stima in secondi del tempo necessario al drone per ultimare </w:t>
+      </w:r>
+      <w:r>
+        <w:t xml:space="preserve">l’ordine corrente, tutti i suoi ordini in coda e in aggiunta quello per cui si sta calcolando lo score. </w:t>
+      </w:r>
+    </w:p>
+    <w:p>
+      <w:r>
+        <w:t xml:space="preserve">La funzione sccalc() prende in input la lista degli ordini in coda, l’ordine per cui si sta calcolando il punteggio(pending), l’ordine corrente, la storia degli stati, la posizione attuale del robot e le coordinate della propria stazione di ricarica. Il calcolo viene effettuato come segue </w:t>
+      </w:r>
+    </w:p>
+    <w:p>
+      <w:r>
+        <w:t xml:space="preserve">Per tutti gli ordini da fare e quello preso in esame(pending), viene calcolata la distanza di andata e ritorno, tale valore viene successivamente moltiplicato </w:t>
+      </w:r>
+      <w:r>
+        <w:t>per una costante K=1.7, in quanto il robot percorre in media 1m in 1.7s. Sono poi aggiunte delle costanti empiriche, valutate sperimentalmente, come:</w:t>
+      </w:r>
+    </w:p>
+    <w:p>
+      <w:pPr>
+        <w:pStyle w:val="Paragrafoelenco"/>
+        <w:numPr>
+          <w:ilvl w:val="0"/>
+          <w:numId w:val="17"/>
+        </w:numPr>
+      </w:pPr>
+      <w:r>
+        <w:t>tempo medio di decollo</w:t>
+      </w:r>
+    </w:p>
+    <w:p>
+      <w:pPr>
+        <w:pStyle w:val="Paragrafoelenco"/>
+        <w:numPr>
+          <w:ilvl w:val="0"/>
+          <w:numId w:val="17"/>
+        </w:numPr>
+      </w:pPr>
+      <w:r>
+        <w:t>tempo medio di atterraggio</w:t>
+      </w:r>
+    </w:p>
+    <w:p>
+      <w:pPr>
+        <w:pStyle w:val="Paragrafoelenco"/>
+        <w:numPr>
+          <w:ilvl w:val="0"/>
+          <w:numId w:val="17"/>
+        </w:numPr>
+      </w:pPr>
+      <w:r>
+        <w:lastRenderedPageBreak/>
+        <w:t>tempo medio di aggancio/rilascio box</w:t>
+      </w:r>
+    </w:p>
+    <w:p>
+      <w:pPr>
+        <w:pStyle w:val="Paragrafoelenco"/>
+        <w:numPr>
+          <w:ilvl w:val="0"/>
+          <w:numId w:val="17"/>
+        </w:numPr>
+      </w:pPr>
+      <w:r>
+        <w:t xml:space="preserve">tempo medio impiegato nell’evitare ostacoli lungo un tragitto </w:t>
+      </w:r>
+    </w:p>
+    <w:p>
+      <w:r>
+        <w:t xml:space="preserve">Una procedura </w:t>
+      </w:r>
+      <w:r>
+        <w:t>simile</w:t>
+      </w:r>
+      <w:r>
+        <w:t xml:space="preserve"> viene effettuata per il calcolo del tempo </w:t>
+      </w:r>
+      <w:r>
+        <w:t>che serve per concludere quello corrente. Tale tempo viene calcolato in maniera differente in bas</w:t>
+      </w:r>
+      <w:r>
+        <w:t>e</w:t>
+      </w:r>
+      <w:r>
+        <w:t xml:space="preserve"> al</w:t>
+      </w:r>
+      <w:r>
+        <w:t>la storia degli stati e alla posizione corrente.</w:t>
+      </w:r>
+    </w:p>
+    <w:p>
+      <w:pPr>
+        <w:pStyle w:val="Titolo3"/>
+        <w:rPr>
+          <w:rFonts w:asciiTheme="minorHAnsi" w:hAnsiTheme="minorHAnsi"/>
+        </w:rPr>
+      </w:pPr>
+      <w:bookmarkStart w:id="20" w:name="_Toc95086731"/>
+      <w:r>
+        <w:rPr>
+          <w:rFonts w:asciiTheme="minorHAnsi" w:hAnsiTheme="minorHAnsi"/>
+        </w:rPr>
+        <w:t>b</w:t>
+      </w:r>
+      <w:r>
+        <w:rPr>
+          <w:rFonts w:asciiTheme="minorHAnsi" w:hAnsiTheme="minorHAnsi"/>
+        </w:rPr>
+        <w:t>ase</w:t>
+      </w:r>
+      <w:r>
+        <w:rPr>
+          <w:rFonts w:asciiTheme="minorHAnsi" w:hAnsiTheme="minorHAnsi"/>
+        </w:rPr>
+        <w:t>_</w:t>
+      </w:r>
+      <w:r>
+        <w:rPr>
+          <w:rFonts w:asciiTheme="minorHAnsi" w:hAnsiTheme="minorHAnsi"/>
+        </w:rPr>
+        <w:t>controller</w:t>
+      </w:r>
+      <w:r>
+        <w:rPr>
+          <w:rFonts w:asciiTheme="minorHAnsi" w:hAnsiTheme="minorHAnsi"/>
+        </w:rPr>
+        <w:t>.py</w:t>
+      </w:r>
+      <w:bookmarkEnd w:id="20"/>
+    </w:p>
+    <w:p>
+      <w:r>
+        <w:t xml:space="preserve">Questo è il file principale per il controllore del nostro drone, dove vengono implementati quasi tutti gli stati dei diagrammi visti in precedenza. Il file è diviso </w:t>
+      </w:r>
+      <w:r>
+        <w:t xml:space="preserve">in due parti </w:t>
+      </w:r>
+      <w:r>
+        <w:t>principali:</w:t>
+      </w:r>
+    </w:p>
+    <w:p>
+      <w:pPr>
+        <w:pStyle w:val="Paragrafoelenco"/>
+        <w:numPr>
+          <w:ilvl w:val="0"/>
+          <w:numId w:val="18"/>
+        </w:numPr>
+      </w:pPr>
+      <w:r>
+        <w:t xml:space="preserve">la </w:t>
+      </w:r>
+      <w:r>
+        <w:t>prima:</w:t>
+      </w:r>
+      <w:r>
+        <w:t xml:space="preserve"> dove vengono istanziate tutte le variabili globali di ambiente e vengono implementati gli algoritmi di calcolo dei parametri per il moto del drone, vengono anche implementati i thread che gestiscono la comunicazione con la squadra di droni </w:t>
+      </w:r>
+      <w:r>
+        <w:t>e il</w:t>
+      </w:r>
+      <w:r>
+        <w:t xml:space="preserve"> supervisor </w:t>
+      </w:r>
+    </w:p>
+    <w:p>
+      <w:pPr>
+        <w:pStyle w:val="Paragrafoelenco"/>
+        <w:numPr>
+          <w:ilvl w:val="0"/>
+          <w:numId w:val="18"/>
+        </w:numPr>
+      </w:pPr>
+      <w:r>
+        <w:t xml:space="preserve">la seconda: dove viene implementato il diagramma a stati che riguarda </w:t>
+      </w:r>
+      <w:r>
+        <w:t>la consegna dei pacchi e la verifica di una anomalia.</w:t>
+      </w:r>
+    </w:p>
+    <w:p>
+      <w:pPr>
+        <w:pStyle w:val="Titolo3"/>
+        <w:rPr>
+          <w:rFonts w:asciiTheme="minorHAnsi" w:hAnsiTheme="minorHAnsi"/>
+        </w:rPr>
+      </w:pPr>
+      <w:bookmarkStart w:id="21" w:name="_Toc95086732"/>
+      <w:r>
+        <w:rPr>
+          <w:rFonts w:asciiTheme="minorHAnsi" w:hAnsiTheme="minorHAnsi"/>
+        </w:rPr>
+        <w:t>s</w:t>
+      </w:r>
+      <w:r>
+        <w:rPr>
+          <w:rFonts w:asciiTheme="minorHAnsi" w:hAnsiTheme="minorHAnsi"/>
+        </w:rPr>
+        <w:t>upervis</w:t>
+      </w:r>
+      <w:r>
+        <w:rPr>
+          <w:rFonts w:asciiTheme="minorHAnsi" w:hAnsiTheme="minorHAnsi"/>
+        </w:rPr>
+        <w:t>o</w:t>
+      </w:r>
+      <w:r>
+        <w:rPr>
+          <w:rFonts w:asciiTheme="minorHAnsi" w:hAnsiTheme="minorHAnsi"/>
+        </w:rPr>
+        <w:t>r_controller.py</w:t>
+      </w:r>
+      <w:bookmarkEnd w:id="21"/>
+    </w:p>
+    <w:p>
+      <w:r>
+        <w:t>Questo è il modulo che si occupa del robot supervisore, che nel nostro mondo ha il ruolo di order maker</w:t>
+      </w:r>
+      <w:r>
+        <w:t xml:space="preserve">. </w:t>
+      </w:r>
+    </w:p>
+    <w:p>
+      <w:pPr>
+        <w:pStyle w:val="Titolo2"/>
+        <w:rPr>
+          <w:rFonts w:asciiTheme="minorHAnsi" w:hAnsiTheme="minorHAnsi"/>
+        </w:rPr>
+      </w:pPr>
+      <w:bookmarkStart w:id="22" w:name="_Toc95086733"/>
+      <w:r>
+        <w:rPr>
+          <w:rFonts w:asciiTheme="minorHAnsi" w:hAnsiTheme="minorHAnsi"/>
+        </w:rPr>
+        <w:t>Moto del drone</w:t>
+      </w:r>
+      <w:bookmarkEnd w:id="22"/>
+      <w:r>
+        <w:rPr>
+          <w:rFonts w:asciiTheme="minorHAnsi" w:hAnsiTheme="minorHAnsi"/>
+        </w:rPr>
+        <w:t xml:space="preserve"> </w:t>
+      </w:r>
+    </w:p>
+    <w:p>
+      <w:r>
+        <w:t>Il moto del drone viene gestito con un sistema ibrido deliberativo/reattivo. La pianificazione dei vari goal da raggiungere viene fatta a priori e</w:t>
+      </w:r>
+      <w:r>
+        <w:t>,</w:t>
+      </w:r>
+      <w:r>
+        <w:t xml:space="preserve"> la verifica del raggiungimento degli stessi, al fine di passare da uno stato all’altro, è affidata al controllo dei valori dei dispositivi di cui è fornito il </w:t>
+      </w:r>
+      <w:r>
+        <w:t xml:space="preserve">drone stesso. </w:t>
+      </w:r>
+    </w:p>
+    <w:p>
+      <w:r>
+        <w:t xml:space="preserve">A differenza di altre situazioni, la gestione del moto di un drone richiede una </w:t>
+      </w:r>
+      <w:r>
+        <w:t xml:space="preserve">diversa </w:t>
+      </w:r>
+      <w:r>
+        <w:t xml:space="preserve">interpretazione </w:t>
+      </w:r>
+      <w:r>
+        <w:t>de</w:t>
+      </w:r>
+      <w:r>
+        <w:t xml:space="preserve">i </w:t>
+      </w:r>
+      <w:r>
+        <w:t>concett</w:t>
+      </w:r>
+      <w:r>
+        <w:t>i</w:t>
+      </w:r>
+      <w:r>
+        <w:t xml:space="preserve"> di stazionarietà</w:t>
+      </w:r>
+      <w:r>
+        <w:t xml:space="preserve"> e posizione</w:t>
+      </w:r>
+      <w:r>
+        <w:t xml:space="preserve">. Infatti, tranne nel caso in cui </w:t>
+      </w:r>
+      <w:r>
+        <w:t xml:space="preserve">il robot sia fermo nella stazione di ricarica, non si avrà mai il raggiungimento preciso di una posizione esatta, ma piuttosto bisogna considerare delle posizioni che sono degli intorni di approssimazione sui </w:t>
+      </w:r>
+      <w:r>
+        <w:t>quali il</w:t>
+      </w:r>
+      <w:r>
+        <w:t xml:space="preserve"> robot effettua una continua </w:t>
+      </w:r>
+      <w:r>
+        <w:t>stabilizzazione,</w:t>
+      </w:r>
+      <w:r>
+        <w:t xml:space="preserve"> calcolando una certa quantità di errore nel considerare raggiunto un determinato goal.</w:t>
+      </w:r>
+    </w:p>
+    <w:p>
+      <w:r>
+        <w:t>L’obiettivo che ci siamo posti è quello di far svolgere tutti i movimenti al dro</w:t>
+      </w:r>
+      <w:r>
+        <w:t xml:space="preserve">ne in totale sicurezza, modellando uno scenario in cui i percorsi per raggiungere i goal prevedono come </w:t>
+      </w:r>
+      <w:r>
+        <w:t>tipi di movimento:</w:t>
+      </w:r>
+    </w:p>
+    <w:p>
+      <w:pPr>
+        <w:pStyle w:val="Paragrafoelenco"/>
+        <w:numPr>
+          <w:ilvl w:val="0"/>
+          <w:numId w:val="19"/>
+        </w:numPr>
+      </w:pPr>
+      <w:r>
+        <w:t>il raggiungimento della quota prevista</w:t>
+      </w:r>
+    </w:p>
+    <w:p>
+      <w:pPr>
+        <w:pStyle w:val="Paragrafoelenco"/>
+        <w:numPr>
+          <w:ilvl w:val="0"/>
+          <w:numId w:val="19"/>
+        </w:numPr>
+      </w:pPr>
+      <w:r>
+        <w:t xml:space="preserve">la correzione dell’angolo rispetto al quale è rivolto il fronte del drone, allineandolo in direzione del goal </w:t>
+      </w:r>
+    </w:p>
+    <w:p>
+      <w:pPr>
+        <w:pStyle w:val="Paragrafoelenco"/>
+        <w:numPr>
+          <w:ilvl w:val="0"/>
+          <w:numId w:val="19"/>
+        </w:numPr>
+      </w:pPr>
+      <w:r>
+        <w:t xml:space="preserve">il raggiungimento </w:t>
+      </w:r>
+      <w:r>
+        <w:t>in</w:t>
+      </w:r>
+      <w:r>
+        <w:t xml:space="preserve"> linea d’aria del goal </w:t>
+      </w:r>
+    </w:p>
+    <w:p>
+      <w:pPr>
+        <w:pStyle w:val="Paragrafoelenco"/>
+        <w:numPr>
+          <w:ilvl w:val="0"/>
+          <w:numId w:val="19"/>
+        </w:numPr>
+      </w:pPr>
+      <w:r>
+        <w:t xml:space="preserve">la stabilizzazione intorno alla posizione del goal </w:t>
+      </w:r>
+    </w:p>
+    <w:p>
+      <w:r>
+        <w:t>Per evitare il caso in cui un drone dovesse perdere di vista il goal e andare in un’altra direzione</w:t>
+      </w:r>
+      <w:r>
+        <w:t>,</w:t>
+      </w:r>
+      <w:r>
+        <w:t xml:space="preserve"> il controllo per la stabilizzazione dell’angolo viene fatto di continuo durante il tragitto. L’effetto ottenuto è quello di un indirizzamento quasi perfetto nella direzione del goal.</w:t>
+      </w:r>
+    </w:p>
+    <w:p>
+      <w:r>
+        <w:t xml:space="preserve">Il drone è fornito di 4 </w:t>
+      </w:r>
+      <w:r>
+        <w:t>r</w:t>
+      </w:r>
+      <w:r>
+        <w:t>otori: 2 anteriori e 2 posteriori.</w:t>
+      </w:r>
+      <w:r>
+        <w:t xml:space="preserve"> </w:t>
+      </w:r>
+      <w:r>
+        <w:t>La velocità dei quattro rotori regola il livello di imbardata, rollio e beccheggio.</w:t>
+      </w:r>
+      <w:r>
+        <w:t xml:space="preserve"> </w:t>
+      </w:r>
+      <w:r>
+        <w:t>Il controllore agisce su un algoritmo di stabilizzazione che costringe il robot a mantenere la posizione</w:t>
+      </w:r>
+      <w:r>
+        <w:t xml:space="preserve">. </w:t>
+      </w:r>
+      <w:r>
+        <w:t>Il movimento è controllato dall’alterazione delle variabili:</w:t>
+      </w:r>
+    </w:p>
+    <w:p>
+      <w:pPr>
+        <w:pStyle w:val="Paragrafoelenco"/>
+        <w:numPr>
+          <w:ilvl w:val="0"/>
+          <w:numId w:val="9"/>
+        </w:numPr>
+      </w:pPr>
+      <w:r>
+        <w:t>Yaw_disturbance</w:t>
+      </w:r>
+    </w:p>
+    <w:p>
+      <w:pPr>
+        <w:pStyle w:val="Paragrafoelenco"/>
+        <w:numPr>
+          <w:ilvl w:val="0"/>
+          <w:numId w:val="9"/>
+        </w:numPr>
+      </w:pPr>
+      <w:r>
+        <w:t>Roll_disturbance</w:t>
+      </w:r>
+    </w:p>
+    <w:p>
+      <w:pPr>
+        <w:pStyle w:val="Paragrafoelenco"/>
+        <w:numPr>
+          <w:ilvl w:val="0"/>
+          <w:numId w:val="9"/>
+        </w:numPr>
+      </w:pPr>
+      <w:r>
+        <w:t>Pitch_disturbance</w:t>
+      </w:r>
+    </w:p>
+    <w:p>
+      <w:pPr>
+        <w:pStyle w:val="Paragrafoelenco"/>
+        <w:numPr>
+          <w:ilvl w:val="0"/>
+          <w:numId w:val="9"/>
+        </w:numPr>
+      </w:pPr>
+      <w:r>
+        <w:lastRenderedPageBreak/>
+        <w:t>Target_altitude</w:t>
+      </w:r>
+    </w:p>
+    <w:p>
+      <w:pPr>
+        <w:ind w:left="360"/>
+      </w:pPr>
+    </w:p>
+    <w:p>
+      <w:pPr>
+        <w:ind w:left="360"/>
+      </w:pPr>
+    </w:p>
+    <w:p>
+      <w:pPr>
+        <w:ind w:left="360"/>
+      </w:pPr>
+      <w:r>
+        <w:drawing>
+          <wp:inline distT="0" distB="0" distL="0" distR="0" wp14:anchorId="6C2A3D51" wp14:editId="2B7F4CEE">
+            <wp:extent cx="5721794" cy="3681350"/>
+            <wp:effectExtent l="0" t="0" r="0" b="0"/>
+            <wp:docPr id="13" name="Immagine 13">
+              <a:extLst xmlns:a="http://schemas.openxmlformats.org/drawingml/2006/main">
+                <a:ext uri="{FF2B5EF4-FFF2-40B4-BE49-F238E27FC236}">
+                  <a16:creationId xmlns:a16="http://schemas.microsoft.com/office/drawing/2014/main" id="{9308AED9-A1EA-0543-B950-7996D3A015C9}"/>
+                </a:ext>
+              </a:extLst>
+            </wp:docPr>
+            <wp:cNvGraphicFramePr>
+              <a:graphicFrameLocks xmlns:a="http://schemas.openxmlformats.org/drawingml/2006/main" noChangeAspect="1"/>
+            </wp:cNvGraphicFramePr>
+            <a:graphic xmlns:a="http://schemas.openxmlformats.org/drawingml/2006/main">
+              <a:graphicData uri="http://schemas.openxmlformats.org/drawingml/2006/picture">
+                <pic:pic xmlns:pic="http://schemas.openxmlformats.org/drawingml/2006/picture">
+                  <pic:nvPicPr>
+                    <pic:cNvPr id="3" name="Immagine 2">
+                      <a:extLst>
+                        <a:ext uri="{FF2B5EF4-FFF2-40B4-BE49-F238E27FC236}">
+                          <a16:creationId xmlns:a16="http://schemas.microsoft.com/office/drawing/2014/main" id="{9308AED9-A1EA-0543-B950-7996D3A015C9}"/>
+                        </a:ext>
+                      </a:extLst>
+                    </pic:cNvPr>
+                    <pic:cNvPicPr>
+                      <a:picLocks noChangeAspect="1"/>
+                    </pic:cNvPicPr>
+                  </pic:nvPicPr>
+                  <pic:blipFill rotWithShape="1">
+                    <a:blip r:embed="rId20"/>
+                    <a:srcRect l="5698"/>
+                    <a:stretch/>
+                  </pic:blipFill>
+                  <pic:spPr>
+                    <a:xfrm>
+                      <a:off x="0" y="0"/>
+                      <a:ext cx="5731788" cy="3687780"/>
+                    </a:xfrm>
+                    <a:prstGeom prst="rect">
+                      <a:avLst/>
+                    </a:prstGeom>
+                  </pic:spPr>
+                </pic:pic>
+              </a:graphicData>
+            </a:graphic>
+          </wp:inline>
+        </w:drawing>
+      </w:r>
+    </w:p>
+    <w:p>
+      <w:pPr>
+        <w:ind w:left="360"/>
+      </w:pPr>
+      <w:r>
+        <w:t>La modifica dei valori di queste variabili influenza in maniera lineare le velocità dei 4 motori che vengono calcolate come segue:</w:t>
+      </w:r>
+    </w:p>
+    <w:p>
+      <w:pPr>
+        <w:ind w:left="360"/>
+      </w:pPr>
+      <w:r>
+        <w:drawing>
+          <wp:inline distT="0" distB="0" distL="0" distR="0" wp14:anchorId="12867828" wp14:editId="08BFA563">
+            <wp:extent cx="6120130" cy="2334260"/>
+            <wp:effectExtent l="0" t="0" r="0" b="8890"/>
+            <wp:docPr id="15" name="Immagine 15"/>
+            <wp:cNvGraphicFramePr>
+              <a:graphicFrameLocks xmlns:a="http://schemas.openxmlformats.org/drawingml/2006/main" noChangeAspect="1"/>
+            </wp:cNvGraphicFramePr>
+            <a:graphic xmlns:a="http://schemas.openxmlformats.org/drawingml/2006/main">
+              <a:graphicData uri="http://schemas.openxmlformats.org/drawingml/2006/picture">
+                <pic:pic xmlns:pic="http://schemas.openxmlformats.org/drawingml/2006/picture">
+                  <pic:nvPicPr>
+                    <pic:cNvPr id="1" name=""/>
+                    <pic:cNvPicPr/>
+                  </pic:nvPicPr>
+                  <pic:blipFill>
+                    <a:blip r:embed="rId21"/>
+                    <a:stretch>
+                      <a:fillRect/>
+                    </a:stretch>
+                  </pic:blipFill>
+                  <pic:spPr>
+                    <a:xfrm>
+                      <a:off x="0" y="0"/>
+                      <a:ext cx="6120130" cy="2334260"/>
+                    </a:xfrm>
+                    <a:prstGeom prst="rect">
+                      <a:avLst/>
+                    </a:prstGeom>
+                  </pic:spPr>
+                </pic:pic>
+              </a:graphicData>
+            </a:graphic>
+          </wp:inline>
+        </w:drawing>
+      </w:r>
+    </w:p>
+    <w:p>
+      <w:pPr>
+        <w:ind w:left="360"/>
+      </w:pPr>
+      <w:r>
+        <w:t>Oltre alle variabili che abbiamo dichiarato sopra, abbiamo introdotto una costante globale “powerGain”, che ci permette di gestire direttamente a nostro piacimento la velocità dei 4 motori.</w:t>
+      </w:r>
+    </w:p>
+    <w:p>
+      <w:pPr>
+        <w:ind w:left="360"/>
+      </w:pPr>
+    </w:p>
+    <w:p>
+      <w:pPr>
+        <w:ind w:left="360"/>
+      </w:pPr>
+    </w:p>
+    <w:p>
+      <w:pPr>
+        <w:pStyle w:val="Titolo3"/>
+        <w:rPr>
+          <w:rFonts w:asciiTheme="minorHAnsi" w:hAnsiTheme="minorHAnsi"/>
+        </w:rPr>
+      </w:pPr>
+      <w:bookmarkStart w:id="23" w:name="_Toc95086734"/>
+      <w:r>
+        <w:rPr>
+          <w:rFonts w:asciiTheme="minorHAnsi" w:hAnsiTheme="minorHAnsi"/>
+        </w:rPr>
+        <w:lastRenderedPageBreak/>
+        <w:t>Evita ostacoli</w:t>
+      </w:r>
+      <w:bookmarkEnd w:id="23"/>
+    </w:p>
+    <w:p>
+      <w:r>
+        <w:t xml:space="preserve">L’implementazione del comportamento evita ostacoli è stato realizzato interamente come un sistema del tipo </w:t>
+      </w:r>
+      <w:r>
+        <w:t>stimolo</w:t>
+      </w:r>
+      <w:r>
+        <w:t xml:space="preserve">-risposta. </w:t>
+      </w:r>
+      <w:r>
+        <w:t>Durante il movimento del drone, in ogni stato, vi è il controllo sui valori dei sonar e, qualora uno dei sensori dovesse scendere sotto il livello di soglia, la gestione del moto del drone passa allo stato “avoid_obstacles”.</w:t>
+      </w:r>
+    </w:p>
+    <w:p>
+      <w:r>
+        <w:t xml:space="preserve">Nel nostro mondo gli ostacoli possono essere di due tipi: mobili e statici. Gli ostacoli statici nella simulazione sono rappresentati dai muri che vengo frapposti tra il percorso del robot e la base di consegna, mentre quelli dinamici per semplicità sono rappresentati dei droni stessi che durante il volo potrebbero avere delle traiettorie che si intersecano </w:t>
+      </w:r>
+    </w:p>
+    <w:p>
+      <w:r>
+        <w:t xml:space="preserve">In questo stato il comportamento implementato è quello di “allontanarsi” nella direzione opposta rispetto alla quale è stato rilevato l’ostacolo. </w:t>
+      </w:r>
+      <w:r>
+        <w:t xml:space="preserve">Infatti l’implementazione consiste nella modifica delle 4 variabili: target_altitude, yaw_disturbance, roll_disturbance, pitch_disturbance. </w:t>
+      </w:r>
+    </w:p>
+    <w:p>
+      <w:r>
+        <w:t>La scelta di quale variabile modificare avviene attraverso il riconoscimento di quale sia il sensore che attiva in comportamento per evitare gli ostacoli.</w:t>
+      </w:r>
+      <w:r>
+        <w:t xml:space="preserve"> L’attivazione da parte di uno o più sensori fa si che vengano modificate contemporanemente 1 o più delle 4 variabili che gestiscono il moto del drone.</w:t>
+      </w:r>
+    </w:p>
+    <w:p>
+      <w:r>
+        <w:t xml:space="preserve"> È possibile </w:t>
+      </w:r>
+      <w:r>
+        <w:t>che l’ostacolo</w:t>
+      </w:r>
+      <w:r>
+        <w:t xml:space="preserve"> risulti rilevato, per esempio, sia dal sensore di sinistra, che da quello </w:t>
+      </w:r>
+      <w:r>
+        <w:t>frontale, in questo caso vengono modificate entrambe le variabili</w:t>
+      </w:r>
+      <w:r>
+        <w:t xml:space="preserve">, rispettivamente </w:t>
+      </w:r>
+      <w:r>
+        <w:t xml:space="preserve">roll_disturbance e pitch_distrubance </w:t>
+      </w:r>
+    </w:p>
+    <w:p>
+      <w:r>
+        <w:t>Il controllo del moto ritorna alla fase deliberativa solo quando tutti i valori dei sonar risultino non rilavare nessun ostacolo.</w:t>
+      </w:r>
+    </w:p>
+    <w:p>
+      <w:pPr>
+        <w:ind w:left="360"/>
+      </w:pPr>
+    </w:p>
+    <w:p>
+      <w:pPr>
+        <w:ind w:left="360"/>
+      </w:pPr>
+    </w:p>
+    <w:p/>
+    <w:p/>
+    <w:p/>
     <w:sectPr>
-      <w:headerReference w:type="default" r:id="rId18"/>
-      <w:footerReference w:type="default" r:id="rId19"/>
+      <w:headerReference w:type="default" r:id="rId22"/>
+      <w:footerReference w:type="default" r:id="rId23"/>
       <w:pgSz w:w="11906" w:h="16838"/>
       <w:pgMar w:top="1417" w:right="1134" w:bottom="1134" w:left="1134" w:header="708" w:footer="708" w:gutter="0"/>
       <w:pgNumType w:start="0"/>
@@ -3294,6 +5600,95 @@
     </w:lvl>
   </w:abstractNum>
   <w:abstractNum w:abstractNumId="1" w15:restartNumberingAfterBreak="0">
+    <w:nsid w:val="08740417"/>
+    <w:multiLevelType w:val="hybridMultilevel"/>
+    <w:tmpl w:val="993AE15C"/>
+    <w:lvl w:ilvl="0" w:tplc="0410000F">
+      <w:start w:val="1"/>
+      <w:numFmt w:val="decimal"/>
+      <w:lvlText w:val="%1."/>
+      <w:lvlJc w:val="left"/>
+      <w:pPr>
+        <w:ind w:left="720" w:hanging="360"/>
+      </w:pPr>
+      <w:rPr>
+        <w:rFonts w:hint="default"/>
+      </w:rPr>
+    </w:lvl>
+    <w:lvl w:ilvl="1" w:tplc="04100019" w:tentative="1">
+      <w:start w:val="1"/>
+      <w:numFmt w:val="lowerLetter"/>
+      <w:lvlText w:val="%2."/>
+      <w:lvlJc w:val="left"/>
+      <w:pPr>
+        <w:ind w:left="1440" w:hanging="360"/>
+      </w:pPr>
+    </w:lvl>
+    <w:lvl w:ilvl="2" w:tplc="0410001B" w:tentative="1">
+      <w:start w:val="1"/>
+      <w:numFmt w:val="lowerRoman"/>
+      <w:lvlText w:val="%3."/>
+      <w:lvlJc w:val="right"/>
+      <w:pPr>
+        <w:ind w:left="2160" w:hanging="180"/>
+      </w:pPr>
+    </w:lvl>
+    <w:lvl w:ilvl="3" w:tplc="0410000F" w:tentative="1">
+      <w:start w:val="1"/>
+      <w:numFmt w:val="decimal"/>
+      <w:lvlText w:val="%4."/>
+      <w:lvlJc w:val="left"/>
+      <w:pPr>
+        <w:ind w:left="2880" w:hanging="360"/>
+      </w:pPr>
+    </w:lvl>
+    <w:lvl w:ilvl="4" w:tplc="04100019" w:tentative="1">
+      <w:start w:val="1"/>
+      <w:numFmt w:val="lowerLetter"/>
+      <w:lvlText w:val="%5."/>
+      <w:lvlJc w:val="left"/>
+      <w:pPr>
+        <w:ind w:left="3600" w:hanging="360"/>
+      </w:pPr>
+    </w:lvl>
+    <w:lvl w:ilvl="5" w:tplc="0410001B" w:tentative="1">
+      <w:start w:val="1"/>
+      <w:numFmt w:val="lowerRoman"/>
+      <w:lvlText w:val="%6."/>
+      <w:lvlJc w:val="right"/>
+      <w:pPr>
+        <w:ind w:left="4320" w:hanging="180"/>
+      </w:pPr>
+    </w:lvl>
+    <w:lvl w:ilvl="6" w:tplc="0410000F" w:tentative="1">
+      <w:start w:val="1"/>
+      <w:numFmt w:val="decimal"/>
+      <w:lvlText w:val="%7."/>
+      <w:lvlJc w:val="left"/>
+      <w:pPr>
+        <w:ind w:left="5040" w:hanging="360"/>
+      </w:pPr>
+    </w:lvl>
+    <w:lvl w:ilvl="7" w:tplc="04100019" w:tentative="1">
+      <w:start w:val="1"/>
+      <w:numFmt w:val="lowerLetter"/>
+      <w:lvlText w:val="%8."/>
+      <w:lvlJc w:val="left"/>
+      <w:pPr>
+        <w:ind w:left="5760" w:hanging="360"/>
+      </w:pPr>
+    </w:lvl>
+    <w:lvl w:ilvl="8" w:tplc="0410001B" w:tentative="1">
+      <w:start w:val="1"/>
+      <w:numFmt w:val="lowerRoman"/>
+      <w:lvlText w:val="%9."/>
+      <w:lvlJc w:val="right"/>
+      <w:pPr>
+        <w:ind w:left="6480" w:hanging="180"/>
+      </w:pPr>
+    </w:lvl>
+  </w:abstractNum>
+  <w:abstractNum w:abstractNumId="2" w15:restartNumberingAfterBreak="0">
     <w:nsid w:val="1B554106"/>
     <w:multiLevelType w:val="hybridMultilevel"/>
     <w:tmpl w:val="3A74CAE6"/>
@@ -3382,7 +5777,274 @@
       </w:pPr>
     </w:lvl>
   </w:abstractNum>
-  <w:abstractNum w:abstractNumId="2" w15:restartNumberingAfterBreak="0">
+  <w:abstractNum w:abstractNumId="3" w15:restartNumberingAfterBreak="0">
+    <w:nsid w:val="26275356"/>
+    <w:multiLevelType w:val="hybridMultilevel"/>
+    <w:tmpl w:val="3B70801C"/>
+    <w:lvl w:ilvl="0" w:tplc="0410000F">
+      <w:start w:val="1"/>
+      <w:numFmt w:val="decimal"/>
+      <w:lvlText w:val="%1."/>
+      <w:lvlJc w:val="left"/>
+      <w:pPr>
+        <w:ind w:left="720" w:hanging="360"/>
+      </w:pPr>
+      <w:rPr>
+        <w:rFonts w:hint="default"/>
+      </w:rPr>
+    </w:lvl>
+    <w:lvl w:ilvl="1" w:tplc="04100019" w:tentative="1">
+      <w:start w:val="1"/>
+      <w:numFmt w:val="lowerLetter"/>
+      <w:lvlText w:val="%2."/>
+      <w:lvlJc w:val="left"/>
+      <w:pPr>
+        <w:ind w:left="1440" w:hanging="360"/>
+      </w:pPr>
+    </w:lvl>
+    <w:lvl w:ilvl="2" w:tplc="0410001B" w:tentative="1">
+      <w:start w:val="1"/>
+      <w:numFmt w:val="lowerRoman"/>
+      <w:lvlText w:val="%3."/>
+      <w:lvlJc w:val="right"/>
+      <w:pPr>
+        <w:ind w:left="2160" w:hanging="180"/>
+      </w:pPr>
+    </w:lvl>
+    <w:lvl w:ilvl="3" w:tplc="0410000F" w:tentative="1">
+      <w:start w:val="1"/>
+      <w:numFmt w:val="decimal"/>
+      <w:lvlText w:val="%4."/>
+      <w:lvlJc w:val="left"/>
+      <w:pPr>
+        <w:ind w:left="2880" w:hanging="360"/>
+      </w:pPr>
+    </w:lvl>
+    <w:lvl w:ilvl="4" w:tplc="04100019" w:tentative="1">
+      <w:start w:val="1"/>
+      <w:numFmt w:val="lowerLetter"/>
+      <w:lvlText w:val="%5."/>
+      <w:lvlJc w:val="left"/>
+      <w:pPr>
+        <w:ind w:left="3600" w:hanging="360"/>
+      </w:pPr>
+    </w:lvl>
+    <w:lvl w:ilvl="5" w:tplc="0410001B" w:tentative="1">
+      <w:start w:val="1"/>
+      <w:numFmt w:val="lowerRoman"/>
+      <w:lvlText w:val="%6."/>
+      <w:lvlJc w:val="right"/>
+      <w:pPr>
+        <w:ind w:left="4320" w:hanging="180"/>
+      </w:pPr>
+    </w:lvl>
+    <w:lvl w:ilvl="6" w:tplc="0410000F" w:tentative="1">
+      <w:start w:val="1"/>
+      <w:numFmt w:val="decimal"/>
+      <w:lvlText w:val="%7."/>
+      <w:lvlJc w:val="left"/>
+      <w:pPr>
+        <w:ind w:left="5040" w:hanging="360"/>
+      </w:pPr>
+    </w:lvl>
+    <w:lvl w:ilvl="7" w:tplc="04100019" w:tentative="1">
+      <w:start w:val="1"/>
+      <w:numFmt w:val="lowerLetter"/>
+      <w:lvlText w:val="%8."/>
+      <w:lvlJc w:val="left"/>
+      <w:pPr>
+        <w:ind w:left="5760" w:hanging="360"/>
+      </w:pPr>
+    </w:lvl>
+    <w:lvl w:ilvl="8" w:tplc="0410001B" w:tentative="1">
+      <w:start w:val="1"/>
+      <w:numFmt w:val="lowerRoman"/>
+      <w:lvlText w:val="%9."/>
+      <w:lvlJc w:val="right"/>
+      <w:pPr>
+        <w:ind w:left="6480" w:hanging="180"/>
+      </w:pPr>
+    </w:lvl>
+  </w:abstractNum>
+  <w:abstractNum w:abstractNumId="4" w15:restartNumberingAfterBreak="0">
+    <w:nsid w:val="297826B8"/>
+    <w:multiLevelType w:val="hybridMultilevel"/>
+    <w:tmpl w:val="07801C3C"/>
+    <w:lvl w:ilvl="0" w:tplc="0410000F">
+      <w:start w:val="1"/>
+      <w:numFmt w:val="decimal"/>
+      <w:lvlText w:val="%1."/>
+      <w:lvlJc w:val="left"/>
+      <w:pPr>
+        <w:ind w:left="720" w:hanging="360"/>
+      </w:pPr>
+      <w:rPr>
+        <w:rFonts w:hint="default"/>
+      </w:rPr>
+    </w:lvl>
+    <w:lvl w:ilvl="1" w:tplc="04100019" w:tentative="1">
+      <w:start w:val="1"/>
+      <w:numFmt w:val="lowerLetter"/>
+      <w:lvlText w:val="%2."/>
+      <w:lvlJc w:val="left"/>
+      <w:pPr>
+        <w:ind w:left="1440" w:hanging="360"/>
+      </w:pPr>
+    </w:lvl>
+    <w:lvl w:ilvl="2" w:tplc="0410001B" w:tentative="1">
+      <w:start w:val="1"/>
+      <w:numFmt w:val="lowerRoman"/>
+      <w:lvlText w:val="%3."/>
+      <w:lvlJc w:val="right"/>
+      <w:pPr>
+        <w:ind w:left="2160" w:hanging="180"/>
+      </w:pPr>
+    </w:lvl>
+    <w:lvl w:ilvl="3" w:tplc="0410000F" w:tentative="1">
+      <w:start w:val="1"/>
+      <w:numFmt w:val="decimal"/>
+      <w:lvlText w:val="%4."/>
+      <w:lvlJc w:val="left"/>
+      <w:pPr>
+        <w:ind w:left="2880" w:hanging="360"/>
+      </w:pPr>
+    </w:lvl>
+    <w:lvl w:ilvl="4" w:tplc="04100019" w:tentative="1">
+      <w:start w:val="1"/>
+      <w:numFmt w:val="lowerLetter"/>
+      <w:lvlText w:val="%5."/>
+      <w:lvlJc w:val="left"/>
+      <w:pPr>
+        <w:ind w:left="3600" w:hanging="360"/>
+      </w:pPr>
+    </w:lvl>
+    <w:lvl w:ilvl="5" w:tplc="0410001B" w:tentative="1">
+      <w:start w:val="1"/>
+      <w:numFmt w:val="lowerRoman"/>
+      <w:lvlText w:val="%6."/>
+      <w:lvlJc w:val="right"/>
+      <w:pPr>
+        <w:ind w:left="4320" w:hanging="180"/>
+      </w:pPr>
+    </w:lvl>
+    <w:lvl w:ilvl="6" w:tplc="0410000F" w:tentative="1">
+      <w:start w:val="1"/>
+      <w:numFmt w:val="decimal"/>
+      <w:lvlText w:val="%7."/>
+      <w:lvlJc w:val="left"/>
+      <w:pPr>
+        <w:ind w:left="5040" w:hanging="360"/>
+      </w:pPr>
+    </w:lvl>
+    <w:lvl w:ilvl="7" w:tplc="04100019" w:tentative="1">
+      <w:start w:val="1"/>
+      <w:numFmt w:val="lowerLetter"/>
+      <w:lvlText w:val="%8."/>
+      <w:lvlJc w:val="left"/>
+      <w:pPr>
+        <w:ind w:left="5760" w:hanging="360"/>
+      </w:pPr>
+    </w:lvl>
+    <w:lvl w:ilvl="8" w:tplc="0410001B" w:tentative="1">
+      <w:start w:val="1"/>
+      <w:numFmt w:val="lowerRoman"/>
+      <w:lvlText w:val="%9."/>
+      <w:lvlJc w:val="right"/>
+      <w:pPr>
+        <w:ind w:left="6480" w:hanging="180"/>
+      </w:pPr>
+    </w:lvl>
+  </w:abstractNum>
+  <w:abstractNum w:abstractNumId="5" w15:restartNumberingAfterBreak="0">
+    <w:nsid w:val="2FC43BEC"/>
+    <w:multiLevelType w:val="hybridMultilevel"/>
+    <w:tmpl w:val="5B88FAAC"/>
+    <w:lvl w:ilvl="0" w:tplc="0410000F">
+      <w:start w:val="1"/>
+      <w:numFmt w:val="decimal"/>
+      <w:lvlText w:val="%1."/>
+      <w:lvlJc w:val="left"/>
+      <w:pPr>
+        <w:ind w:left="720" w:hanging="360"/>
+      </w:pPr>
+      <w:rPr>
+        <w:rFonts w:hint="default"/>
+      </w:rPr>
+    </w:lvl>
+    <w:lvl w:ilvl="1" w:tplc="04100019" w:tentative="1">
+      <w:start w:val="1"/>
+      <w:numFmt w:val="lowerLetter"/>
+      <w:lvlText w:val="%2."/>
+      <w:lvlJc w:val="left"/>
+      <w:pPr>
+        <w:ind w:left="1440" w:hanging="360"/>
+      </w:pPr>
+    </w:lvl>
+    <w:lvl w:ilvl="2" w:tplc="0410001B" w:tentative="1">
+      <w:start w:val="1"/>
+      <w:numFmt w:val="lowerRoman"/>
+      <w:lvlText w:val="%3."/>
+      <w:lvlJc w:val="right"/>
+      <w:pPr>
+        <w:ind w:left="2160" w:hanging="180"/>
+      </w:pPr>
+    </w:lvl>
+    <w:lvl w:ilvl="3" w:tplc="0410000F" w:tentative="1">
+      <w:start w:val="1"/>
+      <w:numFmt w:val="decimal"/>
+      <w:lvlText w:val="%4."/>
+      <w:lvlJc w:val="left"/>
+      <w:pPr>
+        <w:ind w:left="2880" w:hanging="360"/>
+      </w:pPr>
+    </w:lvl>
+    <w:lvl w:ilvl="4" w:tplc="04100019" w:tentative="1">
+      <w:start w:val="1"/>
+      <w:numFmt w:val="lowerLetter"/>
+      <w:lvlText w:val="%5."/>
+      <w:lvlJc w:val="left"/>
+      <w:pPr>
+        <w:ind w:left="3600" w:hanging="360"/>
+      </w:pPr>
+    </w:lvl>
+    <w:lvl w:ilvl="5" w:tplc="0410001B" w:tentative="1">
+      <w:start w:val="1"/>
+      <w:numFmt w:val="lowerRoman"/>
+      <w:lvlText w:val="%6."/>
+      <w:lvlJc w:val="right"/>
+      <w:pPr>
+        <w:ind w:left="4320" w:hanging="180"/>
+      </w:pPr>
+    </w:lvl>
+    <w:lvl w:ilvl="6" w:tplc="0410000F" w:tentative="1">
+      <w:start w:val="1"/>
+      <w:numFmt w:val="decimal"/>
+      <w:lvlText w:val="%7."/>
+      <w:lvlJc w:val="left"/>
+      <w:pPr>
+        <w:ind w:left="5040" w:hanging="360"/>
+      </w:pPr>
+    </w:lvl>
+    <w:lvl w:ilvl="7" w:tplc="04100019" w:tentative="1">
+      <w:start w:val="1"/>
+      <w:numFmt w:val="lowerLetter"/>
+      <w:lvlText w:val="%8."/>
+      <w:lvlJc w:val="left"/>
+      <w:pPr>
+        <w:ind w:left="5760" w:hanging="360"/>
+      </w:pPr>
+    </w:lvl>
+    <w:lvl w:ilvl="8" w:tplc="0410001B" w:tentative="1">
+      <w:start w:val="1"/>
+      <w:numFmt w:val="lowerRoman"/>
+      <w:lvlText w:val="%9."/>
+      <w:lvlJc w:val="right"/>
+      <w:pPr>
+        <w:ind w:left="6480" w:hanging="180"/>
+      </w:pPr>
+    </w:lvl>
+  </w:abstractNum>
+  <w:abstractNum w:abstractNumId="6" w15:restartNumberingAfterBreak="0">
     <w:nsid w:val="32F06F86"/>
     <w:multiLevelType w:val="hybridMultilevel"/>
     <w:tmpl w:val="B99ABD0A"/>
@@ -3471,7 +6133,7 @@
       </w:pPr>
     </w:lvl>
   </w:abstractNum>
-  <w:abstractNum w:abstractNumId="3" w15:restartNumberingAfterBreak="0">
+  <w:abstractNum w:abstractNumId="7" w15:restartNumberingAfterBreak="0">
     <w:nsid w:val="3C1117C9"/>
     <w:multiLevelType w:val="hybridMultilevel"/>
     <w:tmpl w:val="0E16D142"/>
@@ -3560,7 +6222,7 @@
       </w:pPr>
     </w:lvl>
   </w:abstractNum>
-  <w:abstractNum w:abstractNumId="4" w15:restartNumberingAfterBreak="0">
+  <w:abstractNum w:abstractNumId="8" w15:restartNumberingAfterBreak="0">
     <w:nsid w:val="3C8D2F5B"/>
     <w:multiLevelType w:val="hybridMultilevel"/>
     <w:tmpl w:val="04B4E8F0"/>
@@ -3649,7 +6311,7 @@
       </w:pPr>
     </w:lvl>
   </w:abstractNum>
-  <w:abstractNum w:abstractNumId="5" w15:restartNumberingAfterBreak="0">
+  <w:abstractNum w:abstractNumId="9" w15:restartNumberingAfterBreak="0">
     <w:nsid w:val="43027772"/>
     <w:multiLevelType w:val="hybridMultilevel"/>
     <w:tmpl w:val="393403C8"/>
@@ -3738,7 +6400,7 @@
       </w:pPr>
     </w:lvl>
   </w:abstractNum>
-  <w:abstractNum w:abstractNumId="6" w15:restartNumberingAfterBreak="0">
+  <w:abstractNum w:abstractNumId="10" w15:restartNumberingAfterBreak="0">
     <w:nsid w:val="438A4A37"/>
     <w:multiLevelType w:val="hybridMultilevel"/>
     <w:tmpl w:val="19CAD676"/>
@@ -3827,7 +6489,387 @@
       </w:pPr>
     </w:lvl>
   </w:abstractNum>
-  <w:abstractNum w:abstractNumId="7" w15:restartNumberingAfterBreak="0">
+  <w:abstractNum w:abstractNumId="11" w15:restartNumberingAfterBreak="0">
+    <w:nsid w:val="43943A9D"/>
+    <w:multiLevelType w:val="hybridMultilevel"/>
+    <w:tmpl w:val="229AE95A"/>
+    <w:lvl w:ilvl="0" w:tplc="F9C0C070">
+      <w:start w:val="1"/>
+      <w:numFmt w:val="bullet"/>
+      <w:lvlText w:val="&gt;"/>
+      <w:lvlJc w:val="left"/>
+      <w:pPr>
+        <w:ind w:left="1428" w:hanging="360"/>
+      </w:pPr>
+      <w:rPr>
+        <w:rFonts w:ascii="Gill Sans MT" w:eastAsiaTheme="minorEastAsia" w:hAnsi="Gill Sans MT" w:cstheme="minorBidi" w:hint="default"/>
+      </w:rPr>
+    </w:lvl>
+    <w:lvl w:ilvl="1" w:tplc="04100003" w:tentative="1">
+      <w:start w:val="1"/>
+      <w:numFmt w:val="bullet"/>
+      <w:lvlText w:val="o"/>
+      <w:lvlJc w:val="left"/>
+      <w:pPr>
+        <w:ind w:left="2148" w:hanging="360"/>
+      </w:pPr>
+      <w:rPr>
+        <w:rFonts w:ascii="Courier New" w:hAnsi="Courier New" w:cs="Courier New" w:hint="default"/>
+      </w:rPr>
+    </w:lvl>
+    <w:lvl w:ilvl="2" w:tplc="04100005" w:tentative="1">
+      <w:start w:val="1"/>
+      <w:numFmt w:val="bullet"/>
+      <w:lvlText w:val=""/>
+      <w:lvlJc w:val="left"/>
+      <w:pPr>
+        <w:ind w:left="2868" w:hanging="360"/>
+      </w:pPr>
+      <w:rPr>
+        <w:rFonts w:ascii="Wingdings" w:hAnsi="Wingdings" w:hint="default"/>
+      </w:rPr>
+    </w:lvl>
+    <w:lvl w:ilvl="3" w:tplc="04100001" w:tentative="1">
+      <w:start w:val="1"/>
+      <w:numFmt w:val="bullet"/>
+      <w:lvlText w:val=""/>
+      <w:lvlJc w:val="left"/>
+      <w:pPr>
+        <w:ind w:left="3588" w:hanging="360"/>
+      </w:pPr>
+      <w:rPr>
+        <w:rFonts w:ascii="Symbol" w:hAnsi="Symbol" w:hint="default"/>
+      </w:rPr>
+    </w:lvl>
+    <w:lvl w:ilvl="4" w:tplc="04100003" w:tentative="1">
+      <w:start w:val="1"/>
+      <w:numFmt w:val="bullet"/>
+      <w:lvlText w:val="o"/>
+      <w:lvlJc w:val="left"/>
+      <w:pPr>
+        <w:ind w:left="4308" w:hanging="360"/>
+      </w:pPr>
+      <w:rPr>
+        <w:rFonts w:ascii="Courier New" w:hAnsi="Courier New" w:cs="Courier New" w:hint="default"/>
+      </w:rPr>
+    </w:lvl>
+    <w:lvl w:ilvl="5" w:tplc="04100005" w:tentative="1">
+      <w:start w:val="1"/>
+      <w:numFmt w:val="bullet"/>
+      <w:lvlText w:val=""/>
+      <w:lvlJc w:val="left"/>
+      <w:pPr>
+        <w:ind w:left="5028" w:hanging="360"/>
+      </w:pPr>
+      <w:rPr>
+        <w:rFonts w:ascii="Wingdings" w:hAnsi="Wingdings" w:hint="default"/>
+      </w:rPr>
+    </w:lvl>
+    <w:lvl w:ilvl="6" w:tplc="04100001" w:tentative="1">
+      <w:start w:val="1"/>
+      <w:numFmt w:val="bullet"/>
+      <w:lvlText w:val=""/>
+      <w:lvlJc w:val="left"/>
+      <w:pPr>
+        <w:ind w:left="5748" w:hanging="360"/>
+      </w:pPr>
+      <w:rPr>
+        <w:rFonts w:ascii="Symbol" w:hAnsi="Symbol" w:hint="default"/>
+      </w:rPr>
+    </w:lvl>
+    <w:lvl w:ilvl="7" w:tplc="04100003" w:tentative="1">
+      <w:start w:val="1"/>
+      <w:numFmt w:val="bullet"/>
+      <w:lvlText w:val="o"/>
+      <w:lvlJc w:val="left"/>
+      <w:pPr>
+        <w:ind w:left="6468" w:hanging="360"/>
+      </w:pPr>
+      <w:rPr>
+        <w:rFonts w:ascii="Courier New" w:hAnsi="Courier New" w:cs="Courier New" w:hint="default"/>
+      </w:rPr>
+    </w:lvl>
+    <w:lvl w:ilvl="8" w:tplc="04100005" w:tentative="1">
+      <w:start w:val="1"/>
+      <w:numFmt w:val="bullet"/>
+      <w:lvlText w:val=""/>
+      <w:lvlJc w:val="left"/>
+      <w:pPr>
+        <w:ind w:left="7188" w:hanging="360"/>
+      </w:pPr>
+      <w:rPr>
+        <w:rFonts w:ascii="Wingdings" w:hAnsi="Wingdings" w:hint="default"/>
+      </w:rPr>
+    </w:lvl>
+  </w:abstractNum>
+  <w:abstractNum w:abstractNumId="12" w15:restartNumberingAfterBreak="0">
+    <w:nsid w:val="48996ABD"/>
+    <w:multiLevelType w:val="hybridMultilevel"/>
+    <w:tmpl w:val="F45C0AEA"/>
+    <w:lvl w:ilvl="0" w:tplc="0410000F">
+      <w:start w:val="1"/>
+      <w:numFmt w:val="decimal"/>
+      <w:lvlText w:val="%1."/>
+      <w:lvlJc w:val="left"/>
+      <w:pPr>
+        <w:ind w:left="720" w:hanging="360"/>
+      </w:pPr>
+      <w:rPr>
+        <w:rFonts w:hint="default"/>
+      </w:rPr>
+    </w:lvl>
+    <w:lvl w:ilvl="1" w:tplc="04100019" w:tentative="1">
+      <w:start w:val="1"/>
+      <w:numFmt w:val="lowerLetter"/>
+      <w:lvlText w:val="%2."/>
+      <w:lvlJc w:val="left"/>
+      <w:pPr>
+        <w:ind w:left="1440" w:hanging="360"/>
+      </w:pPr>
+    </w:lvl>
+    <w:lvl w:ilvl="2" w:tplc="0410001B" w:tentative="1">
+      <w:start w:val="1"/>
+      <w:numFmt w:val="lowerRoman"/>
+      <w:lvlText w:val="%3."/>
+      <w:lvlJc w:val="right"/>
+      <w:pPr>
+        <w:ind w:left="2160" w:hanging="180"/>
+      </w:pPr>
+    </w:lvl>
+    <w:lvl w:ilvl="3" w:tplc="0410000F" w:tentative="1">
+      <w:start w:val="1"/>
+      <w:numFmt w:val="decimal"/>
+      <w:lvlText w:val="%4."/>
+      <w:lvlJc w:val="left"/>
+      <w:pPr>
+        <w:ind w:left="2880" w:hanging="360"/>
+      </w:pPr>
+    </w:lvl>
+    <w:lvl w:ilvl="4" w:tplc="04100019" w:tentative="1">
+      <w:start w:val="1"/>
+      <w:numFmt w:val="lowerLetter"/>
+      <w:lvlText w:val="%5."/>
+      <w:lvlJc w:val="left"/>
+      <w:pPr>
+        <w:ind w:left="3600" w:hanging="360"/>
+      </w:pPr>
+    </w:lvl>
+    <w:lvl w:ilvl="5" w:tplc="0410001B" w:tentative="1">
+      <w:start w:val="1"/>
+      <w:numFmt w:val="lowerRoman"/>
+      <w:lvlText w:val="%6."/>
+      <w:lvlJc w:val="right"/>
+      <w:pPr>
+        <w:ind w:left="4320" w:hanging="180"/>
+      </w:pPr>
+    </w:lvl>
+    <w:lvl w:ilvl="6" w:tplc="0410000F" w:tentative="1">
+      <w:start w:val="1"/>
+      <w:numFmt w:val="decimal"/>
+      <w:lvlText w:val="%7."/>
+      <w:lvlJc w:val="left"/>
+      <w:pPr>
+        <w:ind w:left="5040" w:hanging="360"/>
+      </w:pPr>
+    </w:lvl>
+    <w:lvl w:ilvl="7" w:tplc="04100019" w:tentative="1">
+      <w:start w:val="1"/>
+      <w:numFmt w:val="lowerLetter"/>
+      <w:lvlText w:val="%8."/>
+      <w:lvlJc w:val="left"/>
+      <w:pPr>
+        <w:ind w:left="5760" w:hanging="360"/>
+      </w:pPr>
+    </w:lvl>
+    <w:lvl w:ilvl="8" w:tplc="0410001B" w:tentative="1">
+      <w:start w:val="1"/>
+      <w:numFmt w:val="lowerRoman"/>
+      <w:lvlText w:val="%9."/>
+      <w:lvlJc w:val="right"/>
+      <w:pPr>
+        <w:ind w:left="6480" w:hanging="180"/>
+      </w:pPr>
+    </w:lvl>
+  </w:abstractNum>
+  <w:abstractNum w:abstractNumId="13" w15:restartNumberingAfterBreak="0">
+    <w:nsid w:val="4D841064"/>
+    <w:multiLevelType w:val="hybridMultilevel"/>
+    <w:tmpl w:val="631EDC1C"/>
+    <w:lvl w:ilvl="0" w:tplc="0410000F">
+      <w:start w:val="1"/>
+      <w:numFmt w:val="decimal"/>
+      <w:lvlText w:val="%1."/>
+      <w:lvlJc w:val="left"/>
+      <w:pPr>
+        <w:ind w:left="720" w:hanging="360"/>
+      </w:pPr>
+      <w:rPr>
+        <w:rFonts w:hint="default"/>
+      </w:rPr>
+    </w:lvl>
+    <w:lvl w:ilvl="1" w:tplc="04100019">
+      <w:start w:val="1"/>
+      <w:numFmt w:val="lowerLetter"/>
+      <w:lvlText w:val="%2."/>
+      <w:lvlJc w:val="left"/>
+      <w:pPr>
+        <w:ind w:left="1440" w:hanging="360"/>
+      </w:pPr>
+    </w:lvl>
+    <w:lvl w:ilvl="2" w:tplc="0410001B">
+      <w:start w:val="1"/>
+      <w:numFmt w:val="lowerRoman"/>
+      <w:lvlText w:val="%3."/>
+      <w:lvlJc w:val="right"/>
+      <w:pPr>
+        <w:ind w:left="2160" w:hanging="180"/>
+      </w:pPr>
+    </w:lvl>
+    <w:lvl w:ilvl="3" w:tplc="0410000F" w:tentative="1">
+      <w:start w:val="1"/>
+      <w:numFmt w:val="decimal"/>
+      <w:lvlText w:val="%4."/>
+      <w:lvlJc w:val="left"/>
+      <w:pPr>
+        <w:ind w:left="2880" w:hanging="360"/>
+      </w:pPr>
+    </w:lvl>
+    <w:lvl w:ilvl="4" w:tplc="04100019" w:tentative="1">
+      <w:start w:val="1"/>
+      <w:numFmt w:val="lowerLetter"/>
+      <w:lvlText w:val="%5."/>
+      <w:lvlJc w:val="left"/>
+      <w:pPr>
+        <w:ind w:left="3600" w:hanging="360"/>
+      </w:pPr>
+    </w:lvl>
+    <w:lvl w:ilvl="5" w:tplc="0410001B" w:tentative="1">
+      <w:start w:val="1"/>
+      <w:numFmt w:val="lowerRoman"/>
+      <w:lvlText w:val="%6."/>
+      <w:lvlJc w:val="right"/>
+      <w:pPr>
+        <w:ind w:left="4320" w:hanging="180"/>
+      </w:pPr>
+    </w:lvl>
+    <w:lvl w:ilvl="6" w:tplc="0410000F" w:tentative="1">
+      <w:start w:val="1"/>
+      <w:numFmt w:val="decimal"/>
+      <w:lvlText w:val="%7."/>
+      <w:lvlJc w:val="left"/>
+      <w:pPr>
+        <w:ind w:left="5040" w:hanging="360"/>
+      </w:pPr>
+    </w:lvl>
+    <w:lvl w:ilvl="7" w:tplc="04100019" w:tentative="1">
+      <w:start w:val="1"/>
+      <w:numFmt w:val="lowerLetter"/>
+      <w:lvlText w:val="%8."/>
+      <w:lvlJc w:val="left"/>
+      <w:pPr>
+        <w:ind w:left="5760" w:hanging="360"/>
+      </w:pPr>
+    </w:lvl>
+    <w:lvl w:ilvl="8" w:tplc="0410001B" w:tentative="1">
+      <w:start w:val="1"/>
+      <w:numFmt w:val="lowerRoman"/>
+      <w:lvlText w:val="%9."/>
+      <w:lvlJc w:val="right"/>
+      <w:pPr>
+        <w:ind w:left="6480" w:hanging="180"/>
+      </w:pPr>
+    </w:lvl>
+  </w:abstractNum>
+  <w:abstractNum w:abstractNumId="14" w15:restartNumberingAfterBreak="0">
+    <w:nsid w:val="4EE31012"/>
+    <w:multiLevelType w:val="hybridMultilevel"/>
+    <w:tmpl w:val="6E923634"/>
+    <w:lvl w:ilvl="0" w:tplc="0410000F">
+      <w:start w:val="1"/>
+      <w:numFmt w:val="decimal"/>
+      <w:lvlText w:val="%1."/>
+      <w:lvlJc w:val="left"/>
+      <w:pPr>
+        <w:ind w:left="720" w:hanging="360"/>
+      </w:pPr>
+      <w:rPr>
+        <w:rFonts w:hint="default"/>
+      </w:rPr>
+    </w:lvl>
+    <w:lvl w:ilvl="1" w:tplc="04100019" w:tentative="1">
+      <w:start w:val="1"/>
+      <w:numFmt w:val="lowerLetter"/>
+      <w:lvlText w:val="%2."/>
+      <w:lvlJc w:val="left"/>
+      <w:pPr>
+        <w:ind w:left="1440" w:hanging="360"/>
+      </w:pPr>
+    </w:lvl>
+    <w:lvl w:ilvl="2" w:tplc="0410001B" w:tentative="1">
+      <w:start w:val="1"/>
+      <w:numFmt w:val="lowerRoman"/>
+      <w:lvlText w:val="%3."/>
+      <w:lvlJc w:val="right"/>
+      <w:pPr>
+        <w:ind w:left="2160" w:hanging="180"/>
+      </w:pPr>
+    </w:lvl>
+    <w:lvl w:ilvl="3" w:tplc="0410000F" w:tentative="1">
+      <w:start w:val="1"/>
+      <w:numFmt w:val="decimal"/>
+      <w:lvlText w:val="%4."/>
+      <w:lvlJc w:val="left"/>
+      <w:pPr>
+        <w:ind w:left="2880" w:hanging="360"/>
+      </w:pPr>
+    </w:lvl>
+    <w:lvl w:ilvl="4" w:tplc="04100019" w:tentative="1">
+      <w:start w:val="1"/>
+      <w:numFmt w:val="lowerLetter"/>
+      <w:lvlText w:val="%5."/>
+      <w:lvlJc w:val="left"/>
+      <w:pPr>
+        <w:ind w:left="3600" w:hanging="360"/>
+      </w:pPr>
+    </w:lvl>
+    <w:lvl w:ilvl="5" w:tplc="0410001B" w:tentative="1">
+      <w:start w:val="1"/>
+      <w:numFmt w:val="lowerRoman"/>
+      <w:lvlText w:val="%6."/>
+      <w:lvlJc w:val="right"/>
+      <w:pPr>
+        <w:ind w:left="4320" w:hanging="180"/>
+      </w:pPr>
+    </w:lvl>
+    <w:lvl w:ilvl="6" w:tplc="0410000F" w:tentative="1">
+      <w:start w:val="1"/>
+      <w:numFmt w:val="decimal"/>
+      <w:lvlText w:val="%7."/>
+      <w:lvlJc w:val="left"/>
+      <w:pPr>
+        <w:ind w:left="5040" w:hanging="360"/>
+      </w:pPr>
+    </w:lvl>
+    <w:lvl w:ilvl="7" w:tplc="04100019" w:tentative="1">
+      <w:start w:val="1"/>
+      <w:numFmt w:val="lowerLetter"/>
+      <w:lvlText w:val="%8."/>
+      <w:lvlJc w:val="left"/>
+      <w:pPr>
+        <w:ind w:left="5760" w:hanging="360"/>
+      </w:pPr>
+    </w:lvl>
+    <w:lvl w:ilvl="8" w:tplc="0410001B" w:tentative="1">
+      <w:start w:val="1"/>
+      <w:numFmt w:val="lowerRoman"/>
+      <w:lvlText w:val="%9."/>
+      <w:lvlJc w:val="right"/>
+      <w:pPr>
+        <w:ind w:left="6480" w:hanging="180"/>
+      </w:pPr>
+    </w:lvl>
+  </w:abstractNum>
+  <w:abstractNum w:abstractNumId="15" w15:restartNumberingAfterBreak="0">
     <w:nsid w:val="4F3160CB"/>
     <w:multiLevelType w:val="hybridMultilevel"/>
     <w:tmpl w:val="85F0E2C2"/>
@@ -3916,29 +6958,350 @@
       </w:pPr>
     </w:lvl>
   </w:abstractNum>
+  <w:abstractNum w:abstractNumId="16" w15:restartNumberingAfterBreak="0">
+    <w:nsid w:val="6240024C"/>
+    <w:multiLevelType w:val="hybridMultilevel"/>
+    <w:tmpl w:val="AD18FB0C"/>
+    <w:lvl w:ilvl="0" w:tplc="0410000F">
+      <w:start w:val="1"/>
+      <w:numFmt w:val="decimal"/>
+      <w:lvlText w:val="%1."/>
+      <w:lvlJc w:val="left"/>
+      <w:pPr>
+        <w:ind w:left="720" w:hanging="360"/>
+      </w:pPr>
+    </w:lvl>
+    <w:lvl w:ilvl="1" w:tplc="04100019" w:tentative="1">
+      <w:start w:val="1"/>
+      <w:numFmt w:val="lowerLetter"/>
+      <w:lvlText w:val="%2."/>
+      <w:lvlJc w:val="left"/>
+      <w:pPr>
+        <w:ind w:left="1440" w:hanging="360"/>
+      </w:pPr>
+    </w:lvl>
+    <w:lvl w:ilvl="2" w:tplc="0410001B" w:tentative="1">
+      <w:start w:val="1"/>
+      <w:numFmt w:val="lowerRoman"/>
+      <w:lvlText w:val="%3."/>
+      <w:lvlJc w:val="right"/>
+      <w:pPr>
+        <w:ind w:left="2160" w:hanging="180"/>
+      </w:pPr>
+    </w:lvl>
+    <w:lvl w:ilvl="3" w:tplc="0410000F" w:tentative="1">
+      <w:start w:val="1"/>
+      <w:numFmt w:val="decimal"/>
+      <w:lvlText w:val="%4."/>
+      <w:lvlJc w:val="left"/>
+      <w:pPr>
+        <w:ind w:left="2880" w:hanging="360"/>
+      </w:pPr>
+    </w:lvl>
+    <w:lvl w:ilvl="4" w:tplc="04100019" w:tentative="1">
+      <w:start w:val="1"/>
+      <w:numFmt w:val="lowerLetter"/>
+      <w:lvlText w:val="%5."/>
+      <w:lvlJc w:val="left"/>
+      <w:pPr>
+        <w:ind w:left="3600" w:hanging="360"/>
+      </w:pPr>
+    </w:lvl>
+    <w:lvl w:ilvl="5" w:tplc="0410001B" w:tentative="1">
+      <w:start w:val="1"/>
+      <w:numFmt w:val="lowerRoman"/>
+      <w:lvlText w:val="%6."/>
+      <w:lvlJc w:val="right"/>
+      <w:pPr>
+        <w:ind w:left="4320" w:hanging="180"/>
+      </w:pPr>
+    </w:lvl>
+    <w:lvl w:ilvl="6" w:tplc="0410000F" w:tentative="1">
+      <w:start w:val="1"/>
+      <w:numFmt w:val="decimal"/>
+      <w:lvlText w:val="%7."/>
+      <w:lvlJc w:val="left"/>
+      <w:pPr>
+        <w:ind w:left="5040" w:hanging="360"/>
+      </w:pPr>
+    </w:lvl>
+    <w:lvl w:ilvl="7" w:tplc="04100019" w:tentative="1">
+      <w:start w:val="1"/>
+      <w:numFmt w:val="lowerLetter"/>
+      <w:lvlText w:val="%8."/>
+      <w:lvlJc w:val="left"/>
+      <w:pPr>
+        <w:ind w:left="5760" w:hanging="360"/>
+      </w:pPr>
+    </w:lvl>
+    <w:lvl w:ilvl="8" w:tplc="0410001B" w:tentative="1">
+      <w:start w:val="1"/>
+      <w:numFmt w:val="lowerRoman"/>
+      <w:lvlText w:val="%9."/>
+      <w:lvlJc w:val="right"/>
+      <w:pPr>
+        <w:ind w:left="6480" w:hanging="180"/>
+      </w:pPr>
+    </w:lvl>
+  </w:abstractNum>
+  <w:abstractNum w:abstractNumId="17" w15:restartNumberingAfterBreak="0">
+    <w:nsid w:val="64822719"/>
+    <w:multiLevelType w:val="hybridMultilevel"/>
+    <w:tmpl w:val="92BCE516"/>
+    <w:lvl w:ilvl="0" w:tplc="EE5E15FA">
+      <w:start w:val="1"/>
+      <w:numFmt w:val="bullet"/>
+      <w:lvlText w:val=""/>
+      <w:lvlJc w:val="left"/>
+      <w:pPr>
+        <w:ind w:left="720" w:hanging="360"/>
+      </w:pPr>
+      <w:rPr>
+        <w:rFonts w:ascii="Wingdings" w:eastAsiaTheme="minorEastAsia" w:hAnsi="Wingdings" w:cstheme="minorBidi" w:hint="default"/>
+      </w:rPr>
+    </w:lvl>
+    <w:lvl w:ilvl="1" w:tplc="04100003" w:tentative="1">
+      <w:start w:val="1"/>
+      <w:numFmt w:val="bullet"/>
+      <w:lvlText w:val="o"/>
+      <w:lvlJc w:val="left"/>
+      <w:pPr>
+        <w:ind w:left="1440" w:hanging="360"/>
+      </w:pPr>
+      <w:rPr>
+        <w:rFonts w:ascii="Courier New" w:hAnsi="Courier New" w:cs="Courier New" w:hint="default"/>
+      </w:rPr>
+    </w:lvl>
+    <w:lvl w:ilvl="2" w:tplc="04100005" w:tentative="1">
+      <w:start w:val="1"/>
+      <w:numFmt w:val="bullet"/>
+      <w:lvlText w:val=""/>
+      <w:lvlJc w:val="left"/>
+      <w:pPr>
+        <w:ind w:left="2160" w:hanging="360"/>
+      </w:pPr>
+      <w:rPr>
+        <w:rFonts w:ascii="Wingdings" w:hAnsi="Wingdings" w:hint="default"/>
+      </w:rPr>
+    </w:lvl>
+    <w:lvl w:ilvl="3" w:tplc="04100001" w:tentative="1">
+      <w:start w:val="1"/>
+      <w:numFmt w:val="bullet"/>
+      <w:lvlText w:val=""/>
+      <w:lvlJc w:val="left"/>
+      <w:pPr>
+        <w:ind w:left="2880" w:hanging="360"/>
+      </w:pPr>
+      <w:rPr>
+        <w:rFonts w:ascii="Symbol" w:hAnsi="Symbol" w:hint="default"/>
+      </w:rPr>
+    </w:lvl>
+    <w:lvl w:ilvl="4" w:tplc="04100003" w:tentative="1">
+      <w:start w:val="1"/>
+      <w:numFmt w:val="bullet"/>
+      <w:lvlText w:val="o"/>
+      <w:lvlJc w:val="left"/>
+      <w:pPr>
+        <w:ind w:left="3600" w:hanging="360"/>
+      </w:pPr>
+      <w:rPr>
+        <w:rFonts w:ascii="Courier New" w:hAnsi="Courier New" w:cs="Courier New" w:hint="default"/>
+      </w:rPr>
+    </w:lvl>
+    <w:lvl w:ilvl="5" w:tplc="04100005" w:tentative="1">
+      <w:start w:val="1"/>
+      <w:numFmt w:val="bullet"/>
+      <w:lvlText w:val=""/>
+      <w:lvlJc w:val="left"/>
+      <w:pPr>
+        <w:ind w:left="4320" w:hanging="360"/>
+      </w:pPr>
+      <w:rPr>
+        <w:rFonts w:ascii="Wingdings" w:hAnsi="Wingdings" w:hint="default"/>
+      </w:rPr>
+    </w:lvl>
+    <w:lvl w:ilvl="6" w:tplc="04100001" w:tentative="1">
+      <w:start w:val="1"/>
+      <w:numFmt w:val="bullet"/>
+      <w:lvlText w:val=""/>
+      <w:lvlJc w:val="left"/>
+      <w:pPr>
+        <w:ind w:left="5040" w:hanging="360"/>
+      </w:pPr>
+      <w:rPr>
+        <w:rFonts w:ascii="Symbol" w:hAnsi="Symbol" w:hint="default"/>
+      </w:rPr>
+    </w:lvl>
+    <w:lvl w:ilvl="7" w:tplc="04100003" w:tentative="1">
+      <w:start w:val="1"/>
+      <w:numFmt w:val="bullet"/>
+      <w:lvlText w:val="o"/>
+      <w:lvlJc w:val="left"/>
+      <w:pPr>
+        <w:ind w:left="5760" w:hanging="360"/>
+      </w:pPr>
+      <w:rPr>
+        <w:rFonts w:ascii="Courier New" w:hAnsi="Courier New" w:cs="Courier New" w:hint="default"/>
+      </w:rPr>
+    </w:lvl>
+    <w:lvl w:ilvl="8" w:tplc="04100005" w:tentative="1">
+      <w:start w:val="1"/>
+      <w:numFmt w:val="bullet"/>
+      <w:lvlText w:val=""/>
+      <w:lvlJc w:val="left"/>
+      <w:pPr>
+        <w:ind w:left="6480" w:hanging="360"/>
+      </w:pPr>
+      <w:rPr>
+        <w:rFonts w:ascii="Wingdings" w:hAnsi="Wingdings" w:hint="default"/>
+      </w:rPr>
+    </w:lvl>
+  </w:abstractNum>
+  <w:abstractNum w:abstractNumId="18" w15:restartNumberingAfterBreak="0">
+    <w:nsid w:val="743E3E42"/>
+    <w:multiLevelType w:val="hybridMultilevel"/>
+    <w:tmpl w:val="1898D75C"/>
+    <w:lvl w:ilvl="0" w:tplc="0410000F">
+      <w:start w:val="1"/>
+      <w:numFmt w:val="decimal"/>
+      <w:lvlText w:val="%1."/>
+      <w:lvlJc w:val="left"/>
+      <w:pPr>
+        <w:ind w:left="720" w:hanging="360"/>
+      </w:pPr>
+      <w:rPr>
+        <w:rFonts w:hint="default"/>
+      </w:rPr>
+    </w:lvl>
+    <w:lvl w:ilvl="1" w:tplc="04100019" w:tentative="1">
+      <w:start w:val="1"/>
+      <w:numFmt w:val="lowerLetter"/>
+      <w:lvlText w:val="%2."/>
+      <w:lvlJc w:val="left"/>
+      <w:pPr>
+        <w:ind w:left="1440" w:hanging="360"/>
+      </w:pPr>
+    </w:lvl>
+    <w:lvl w:ilvl="2" w:tplc="0410001B" w:tentative="1">
+      <w:start w:val="1"/>
+      <w:numFmt w:val="lowerRoman"/>
+      <w:lvlText w:val="%3."/>
+      <w:lvlJc w:val="right"/>
+      <w:pPr>
+        <w:ind w:left="2160" w:hanging="180"/>
+      </w:pPr>
+    </w:lvl>
+    <w:lvl w:ilvl="3" w:tplc="0410000F" w:tentative="1">
+      <w:start w:val="1"/>
+      <w:numFmt w:val="decimal"/>
+      <w:lvlText w:val="%4."/>
+      <w:lvlJc w:val="left"/>
+      <w:pPr>
+        <w:ind w:left="2880" w:hanging="360"/>
+      </w:pPr>
+    </w:lvl>
+    <w:lvl w:ilvl="4" w:tplc="04100019" w:tentative="1">
+      <w:start w:val="1"/>
+      <w:numFmt w:val="lowerLetter"/>
+      <w:lvlText w:val="%5."/>
+      <w:lvlJc w:val="left"/>
+      <w:pPr>
+        <w:ind w:left="3600" w:hanging="360"/>
+      </w:pPr>
+    </w:lvl>
+    <w:lvl w:ilvl="5" w:tplc="0410001B" w:tentative="1">
+      <w:start w:val="1"/>
+      <w:numFmt w:val="lowerRoman"/>
+      <w:lvlText w:val="%6."/>
+      <w:lvlJc w:val="right"/>
+      <w:pPr>
+        <w:ind w:left="4320" w:hanging="180"/>
+      </w:pPr>
+    </w:lvl>
+    <w:lvl w:ilvl="6" w:tplc="0410000F" w:tentative="1">
+      <w:start w:val="1"/>
+      <w:numFmt w:val="decimal"/>
+      <w:lvlText w:val="%7."/>
+      <w:lvlJc w:val="left"/>
+      <w:pPr>
+        <w:ind w:left="5040" w:hanging="360"/>
+      </w:pPr>
+    </w:lvl>
+    <w:lvl w:ilvl="7" w:tplc="04100019" w:tentative="1">
+      <w:start w:val="1"/>
+      <w:numFmt w:val="lowerLetter"/>
+      <w:lvlText w:val="%8."/>
+      <w:lvlJc w:val="left"/>
+      <w:pPr>
+        <w:ind w:left="5760" w:hanging="360"/>
+      </w:pPr>
+    </w:lvl>
+    <w:lvl w:ilvl="8" w:tplc="0410001B" w:tentative="1">
+      <w:start w:val="1"/>
+      <w:numFmt w:val="lowerRoman"/>
+      <w:lvlText w:val="%9."/>
+      <w:lvlJc w:val="right"/>
+      <w:pPr>
+        <w:ind w:left="6480" w:hanging="180"/>
+      </w:pPr>
+    </w:lvl>
+  </w:abstractNum>
   <w:num w:numId="1">
-    <w:abstractNumId w:val="3"/>
+    <w:abstractNumId w:val="7"/>
   </w:num>
   <w:num w:numId="2">
-    <w:abstractNumId w:val="5"/>
+    <w:abstractNumId w:val="9"/>
   </w:num>
   <w:num w:numId="3">
     <w:abstractNumId w:val="0"/>
   </w:num>
   <w:num w:numId="4">
+    <w:abstractNumId w:val="2"/>
+  </w:num>
+  <w:num w:numId="5">
+    <w:abstractNumId w:val="6"/>
+  </w:num>
+  <w:num w:numId="6">
+    <w:abstractNumId w:val="15"/>
+  </w:num>
+  <w:num w:numId="7">
+    <w:abstractNumId w:val="10"/>
+  </w:num>
+  <w:num w:numId="8">
+    <w:abstractNumId w:val="8"/>
+  </w:num>
+  <w:num w:numId="9">
+    <w:abstractNumId w:val="16"/>
+  </w:num>
+  <w:num w:numId="10">
     <w:abstractNumId w:val="1"/>
   </w:num>
-  <w:num w:numId="5">
-    <w:abstractNumId w:val="2"/>
+  <w:num w:numId="11">
+    <w:abstractNumId w:val="11"/>
   </w:num>
-  <w:num w:numId="6">
-    <w:abstractNumId w:val="7"/>
+  <w:num w:numId="12">
+    <w:abstractNumId w:val="17"/>
   </w:num>
-  <w:num w:numId="7">
-    <w:abstractNumId w:val="6"/>
+  <w:num w:numId="13">
+    <w:abstractNumId w:val="13"/>
   </w:num>
-  <w:num w:numId="8">
+  <w:num w:numId="14">
+    <w:abstractNumId w:val="18"/>
+  </w:num>
+  <w:num w:numId="15">
+    <w:abstractNumId w:val="12"/>
+  </w:num>
+  <w:num w:numId="16">
     <w:abstractNumId w:val="4"/>
+  </w:num>
+  <w:num w:numId="17">
+    <w:abstractNumId w:val="3"/>
+  </w:num>
+  <w:num w:numId="18">
+    <w:abstractNumId w:val="14"/>
+  </w:num>
+  <w:num w:numId="19">
+    <w:abstractNumId w:val="5"/>
   </w:num>
 </w:numbering>
 </file>
@@ -4396,7 +7759,6 @@
     <w:next w:val="Normale"/>
     <w:link w:val="Titolo3Carattere"/>
     <w:uiPriority w:val="9"/>
-    <w:semiHidden/>
     <w:unhideWhenUsed/>
     <w:qFormat/>
     <w:rsid w:val="00955E27"/>
@@ -4556,7 +7918,6 @@
   <w:style w:type="character" w:default="1" w:styleId="Carpredefinitoparagrafo">
     <w:name w:val="Default Paragraph Font"/>
     <w:uiPriority w:val="1"/>
-    <w:semiHidden/>
     <w:unhideWhenUsed/>
   </w:style>
   <w:style w:type="table" w:default="1" w:styleId="Tabellanormale">
@@ -4699,7 +8060,6 @@
     <w:basedOn w:val="Carpredefinitoparagrafo"/>
     <w:link w:val="Titolo3"/>
     <w:uiPriority w:val="9"/>
-    <w:semiHidden/>
     <w:rsid w:val="00955E27"/>
     <w:rPr>
       <w:rFonts w:asciiTheme="majorHAnsi" w:eastAsiaTheme="majorEastAsia" w:hAnsiTheme="majorHAnsi" w:cstheme="majorBidi"/>
@@ -5089,6 +8449,36 @@
       <w:shd w:val="clear" w:color="auto" w:fill="E1DFDD"/>
     </w:rPr>
   </w:style>
+  <w:style w:type="paragraph" w:styleId="NormaleWeb">
+    <w:name w:val="Normal (Web)"/>
+    <w:basedOn w:val="Normale"/>
+    <w:uiPriority w:val="99"/>
+    <w:semiHidden/>
+    <w:unhideWhenUsed/>
+    <w:rsid w:val="002A0F5C"/>
+    <w:pPr>
+      <w:spacing w:before="100" w:beforeAutospacing="1" w:after="100" w:afterAutospacing="1" w:line="240" w:lineRule="auto"/>
+    </w:pPr>
+    <w:rPr>
+      <w:rFonts w:ascii="Times New Roman" w:eastAsia="Times New Roman" w:hAnsi="Times New Roman" w:cs="Times New Roman"/>
+      <w:sz w:val="24"/>
+      <w:szCs w:val="24"/>
+      <w:lang w:eastAsia="it-IT"/>
+    </w:rPr>
+  </w:style>
+  <w:style w:type="paragraph" w:styleId="Sommario3">
+    <w:name w:val="toc 3"/>
+    <w:basedOn w:val="Normale"/>
+    <w:next w:val="Normale"/>
+    <w:autoRedefine/>
+    <w:uiPriority w:val="39"/>
+    <w:unhideWhenUsed/>
+    <w:rsid w:val="006A1DBE"/>
+    <w:pPr>
+      <w:spacing w:after="100"/>
+      <w:ind w:left="440"/>
+    </w:pPr>
+  </w:style>
 </w:styles>
 </file>
 

</xml_diff>

<commit_message>
comunicazione da fare in doc
</commit_message>
<xml_diff>
--- a/docs/Sky Droppers Documentation.docx
+++ b/docs/Sky Droppers Documentation.docx
@@ -368,7 +368,23 @@
                                           <w:b/>
                                           <w:bCs/>
                                         </w:rPr>
-                                        <w:t xml:space="preserve"> Chella </w:t>
+                                        <w:t xml:space="preserve"> </w:t>
+                                      </w:r>
+                                      <w:proofErr w:type="spellStart"/>
+                                      <w:r>
+                                        <w:rPr>
+                                          <w:b/>
+                                          <w:bCs/>
+                                        </w:rPr>
+                                        <w:t>Chella</w:t>
+                                      </w:r>
+                                      <w:proofErr w:type="spellEnd"/>
+                                      <w:r>
+                                        <w:rPr>
+                                          <w:b/>
+                                          <w:bCs/>
+                                        </w:rPr>
+                                        <w:t xml:space="preserve"> </w:t>
                                       </w:r>
                                     </w:p>
                                     <w:p>
@@ -446,8 +462,17 @@
                                           <w:b/>
                                           <w:bCs/>
                                         </w:rPr>
-                                        <w:t>Andrea Vaiuso</w:t>
+                                        <w:t xml:space="preserve">Andrea </w:t>
                                       </w:r>
+                                      <w:proofErr w:type="spellStart"/>
+                                      <w:r>
+                                        <w:rPr>
+                                          <w:b/>
+                                          <w:bCs/>
+                                        </w:rPr>
+                                        <w:t>Vaiuso</w:t>
+                                      </w:r>
+                                      <w:proofErr w:type="spellEnd"/>
                                     </w:p>
                                   </w:tc>
                                 </w:tr>
@@ -811,7 +836,23 @@
                                     <w:b/>
                                     <w:bCs/>
                                   </w:rPr>
-                                  <w:t xml:space="preserve"> Chella </w:t>
+                                  <w:t xml:space="preserve"> </w:t>
+                                </w:r>
+                                <w:proofErr w:type="spellStart"/>
+                                <w:r>
+                                  <w:rPr>
+                                    <w:b/>
+                                    <w:bCs/>
+                                  </w:rPr>
+                                  <w:t>Chella</w:t>
+                                </w:r>
+                                <w:proofErr w:type="spellEnd"/>
+                                <w:r>
+                                  <w:rPr>
+                                    <w:b/>
+                                    <w:bCs/>
+                                  </w:rPr>
+                                  <w:t xml:space="preserve"> </w:t>
                                 </w:r>
                               </w:p>
                               <w:p>
@@ -889,8 +930,17 @@
                                     <w:b/>
                                     <w:bCs/>
                                   </w:rPr>
-                                  <w:t>Andrea Vaiuso</w:t>
+                                  <w:t xml:space="preserve">Andrea </w:t>
                                 </w:r>
+                                <w:proofErr w:type="spellStart"/>
+                                <w:r>
+                                  <w:rPr>
+                                    <w:b/>
+                                    <w:bCs/>
+                                  </w:rPr>
+                                  <w:t>Vaiuso</w:t>
+                                </w:r>
+                                <w:proofErr w:type="spellEnd"/>
                               </w:p>
                             </w:tc>
                           </w:tr>
@@ -2805,7 +2855,23 @@
         <w:t>Amazon,</w:t>
       </w:r>
       <w:r>
-        <w:t xml:space="preserve"> Alibaba, Zalando, </w:t>
+        <w:t xml:space="preserve"> </w:t>
+      </w:r>
+      <w:proofErr w:type="spellStart"/>
+      <w:r>
+        <w:t>Alibaba</w:t>
+      </w:r>
+      <w:proofErr w:type="spellEnd"/>
+      <w:r>
+        <w:t xml:space="preserve">, </w:t>
+      </w:r>
+      <w:proofErr w:type="spellStart"/>
+      <w:r>
+        <w:t>Zalando</w:t>
+      </w:r>
+      <w:proofErr w:type="spellEnd"/>
+      <w:r>
+        <w:t xml:space="preserve">, </w:t>
       </w:r>
       <w:r>
         <w:t>etc.</w:t>
@@ -2873,10 +2939,23 @@
         <w:t>droni:</w:t>
       </w:r>
       <w:r>
-        <w:t xml:space="preserve"> Sky </w:t>
-      </w:r>
-      <w:r>
-        <w:t>Droppers,</w:t>
+        <w:t xml:space="preserve"> </w:t>
+      </w:r>
+      <w:proofErr w:type="spellStart"/>
+      <w:r>
+        <w:t>Sky</w:t>
+      </w:r>
+      <w:proofErr w:type="spellEnd"/>
+      <w:r>
+        <w:t xml:space="preserve"> </w:t>
+      </w:r>
+      <w:proofErr w:type="spellStart"/>
+      <w:r>
+        <w:t>Droppers</w:t>
+      </w:r>
+      <w:proofErr w:type="spellEnd"/>
+      <w:r>
+        <w:t>,</w:t>
       </w:r>
       <w:r>
         <w:t xml:space="preserve"> che</w:t>
@@ -3040,10 +3119,18 @@
         <w:t xml:space="preserve"> contesa di quelli futuri</w:t>
       </w:r>
       <w:r>
-        <w:t xml:space="preserve"> e rilevazione delle anomalie </w:t>
-      </w:r>
-      <w:r>
-        <w:t xml:space="preserve"> sono in esecuzione parallela e dunque</w:t>
+        <w:t xml:space="preserve"> e rilevazione delle </w:t>
+      </w:r>
+      <w:proofErr w:type="gramStart"/>
+      <w:r>
+        <w:t xml:space="preserve">anomalie </w:t>
+      </w:r>
+      <w:r>
+        <w:t xml:space="preserve"> sono</w:t>
+      </w:r>
+      <w:proofErr w:type="gramEnd"/>
+      <w:r>
+        <w:t xml:space="preserve"> in esecuzione parallela e dunque</w:t>
       </w:r>
       <w:r>
         <w:t>,</w:t>
@@ -3054,7 +3141,15 @@
     </w:p>
     <w:p>
       <w:r>
-        <w:t xml:space="preserve">È presente inoltre un sistema di fault-tolerance che assicura, se uno dei droni dovesse subire un guasto e sia dunque impossibilitato ad ultimare la </w:t>
+        <w:t>È presente inoltre un sistema di fault-</w:t>
+      </w:r>
+      <w:proofErr w:type="spellStart"/>
+      <w:r>
+        <w:t>tolerance</w:t>
+      </w:r>
+      <w:proofErr w:type="spellEnd"/>
+      <w:r>
+        <w:t xml:space="preserve"> che assicura, se uno dei droni dovesse subire un guasto e sia dunque impossibilitato ad ultimare la </w:t>
       </w:r>
       <w:r>
         <w:t>consegna, che</w:t>
@@ -3078,7 +3173,15 @@
         <w:t>precedentemente, tramite</w:t>
       </w:r>
       <w:r>
-        <w:t xml:space="preserve"> il simulatore Webots, modellando un mondo ideale nel quale abbiamo incluso anche degli ostacoli che sono rappresentati da dei muri che si interpongono tra il percorso del drone e la base di consegna.</w:t>
+        <w:t xml:space="preserve"> il simulatore </w:t>
+      </w:r>
+      <w:proofErr w:type="spellStart"/>
+      <w:r>
+        <w:t>Webots</w:t>
+      </w:r>
+      <w:proofErr w:type="spellEnd"/>
+      <w:r>
+        <w:t>, modellando un mondo ideale nel quale abbiamo incluso anche degli ostacoli che sono rappresentati da dei muri che si interpongono tra il percorso del drone e la base di consegna.</w:t>
       </w:r>
     </w:p>
     <w:p>
@@ -3118,6 +3221,7 @@
         </w:rPr>
       </w:pPr>
       <w:bookmarkStart w:id="4" w:name="_Toc95087081"/>
+      <w:proofErr w:type="spellStart"/>
       <w:r>
         <w:rPr>
           <w:rFonts w:asciiTheme="minorHAnsi" w:hAnsiTheme="minorHAnsi"/>
@@ -3128,13 +3232,28 @@
         <w:rPr>
           <w:rFonts w:asciiTheme="minorHAnsi" w:hAnsiTheme="minorHAnsi"/>
         </w:rPr>
-        <w:t>c 2 Pro</w:t>
+        <w:t>c</w:t>
+      </w:r>
+      <w:proofErr w:type="spellEnd"/>
+      <w:r>
+        <w:rPr>
+          <w:rFonts w:asciiTheme="minorHAnsi" w:hAnsiTheme="minorHAnsi"/>
+        </w:rPr>
+        <w:t xml:space="preserve"> 2 Pro</w:t>
       </w:r>
       <w:bookmarkEnd w:id="4"/>
     </w:p>
     <w:p>
       <w:r>
-        <w:t xml:space="preserve">Il Mavic 2 è un drone sviluppato da DJI </w:t>
+        <w:t xml:space="preserve">Il </w:t>
+      </w:r>
+      <w:proofErr w:type="spellStart"/>
+      <w:r>
+        <w:t>Mavic</w:t>
+      </w:r>
+      <w:proofErr w:type="spellEnd"/>
+      <w:r>
+        <w:t xml:space="preserve"> 2 è un drone sviluppato da DJI </w:t>
       </w:r>
       <w:r>
         <w:t xml:space="preserve">ed è presente in due </w:t>
@@ -3529,14 +3648,24 @@
       <w:r>
         <w:t>“</w:t>
       </w:r>
+      <w:proofErr w:type="spellStart"/>
       <w:r>
         <w:t>DistanceSensor</w:t>
       </w:r>
+      <w:proofErr w:type="spellEnd"/>
       <w:r>
         <w:t>”</w:t>
       </w:r>
       <w:r>
-        <w:t xml:space="preserve"> ed impostando il type a “sonar”.</w:t>
+        <w:t xml:space="preserve"> ed impostando il </w:t>
+      </w:r>
+      <w:proofErr w:type="spellStart"/>
+      <w:r>
+        <w:t>type</w:t>
+      </w:r>
+      <w:proofErr w:type="spellEnd"/>
+      <w:r>
+        <w:t xml:space="preserve"> a “sonar”.</w:t>
       </w:r>
     </w:p>
     <w:p>
@@ -3556,9 +3685,11 @@
       <w:r>
         <w:t>“</w:t>
       </w:r>
+      <w:proofErr w:type="spellStart"/>
       <w:r>
         <w:t>battery</w:t>
       </w:r>
+      <w:proofErr w:type="spellEnd"/>
       <w:r>
         <w:t>”</w:t>
       </w:r>
@@ -3578,8 +3709,13 @@
         <w:t xml:space="preserve">Una bussola, aggiunta con il nodo </w:t>
       </w:r>
       <w:r>
-        <w:t>“Compass</w:t>
-      </w:r>
+        <w:t>“</w:t>
+      </w:r>
+      <w:proofErr w:type="spellStart"/>
+      <w:r>
+        <w:t>Compass</w:t>
+      </w:r>
+      <w:proofErr w:type="spellEnd"/>
       <w:r>
         <w:t>”</w:t>
       </w:r>
@@ -3593,13 +3729,29 @@
         </w:numPr>
       </w:pPr>
       <w:r>
-        <w:t xml:space="preserve">Un Magnete. Agganciato al bodyslot tramite </w:t>
+        <w:t xml:space="preserve">Un Magnete. Agganciato al </w:t>
+      </w:r>
+      <w:proofErr w:type="spellStart"/>
+      <w:r>
+        <w:t>bodyslot</w:t>
+      </w:r>
+      <w:proofErr w:type="spellEnd"/>
+      <w:r>
+        <w:t xml:space="preserve"> tramite </w:t>
       </w:r>
       <w:r>
         <w:t>nodo</w:t>
       </w:r>
       <w:r>
-        <w:t xml:space="preserve"> “ Connector”</w:t>
+        <w:t xml:space="preserve"> </w:t>
+      </w:r>
+      <w:proofErr w:type="gramStart"/>
+      <w:r>
+        <w:t>“ Connector</w:t>
+      </w:r>
+      <w:proofErr w:type="gramEnd"/>
+      <w:r>
+        <w:t>”</w:t>
       </w:r>
     </w:p>
     <w:p>
@@ -3611,7 +3763,15 @@
         </w:numPr>
       </w:pPr>
       <w:r>
-        <w:t>Un dispositivo Emettitore per far si che il robot possa mandare i messaggi utili per la collaborazione con il resto de</w:t>
+        <w:t xml:space="preserve">Un dispositivo Emettitore per far </w:t>
+      </w:r>
+      <w:proofErr w:type="spellStart"/>
+      <w:r>
+        <w:t>si</w:t>
+      </w:r>
+      <w:proofErr w:type="spellEnd"/>
+      <w:r>
+        <w:t xml:space="preserve"> che il robot possa mandare i messaggi utili per la collaborazione con il resto de</w:t>
       </w:r>
       <w:r>
         <w:t>lla squadra. All’interno del body</w:t>
@@ -3625,9 +3785,11 @@
       <w:r>
         <w:t>“</w:t>
       </w:r>
+      <w:proofErr w:type="spellStart"/>
       <w:r>
         <w:t>emitter</w:t>
       </w:r>
+      <w:proofErr w:type="spellEnd"/>
       <w:r>
         <w:t>”</w:t>
       </w:r>
@@ -3659,7 +3821,15 @@
         <w:t xml:space="preserve">slot del drone abbiamo aggiunto un nodo </w:t>
       </w:r>
       <w:r>
-        <w:t>“receiver”</w:t>
+        <w:t>“</w:t>
+      </w:r>
+      <w:proofErr w:type="spellStart"/>
+      <w:r>
+        <w:t>receiver</w:t>
+      </w:r>
+      <w:proofErr w:type="spellEnd"/>
+      <w:r>
+        <w:t>”</w:t>
       </w:r>
     </w:p>
     <w:p>
@@ -4118,6 +4288,7 @@
         </w:rPr>
       </w:pPr>
       <w:bookmarkStart w:id="12" w:name="_Toc95087089"/>
+      <w:proofErr w:type="spellStart"/>
       <w:r>
         <w:rPr>
           <w:rFonts w:asciiTheme="minorHAnsi" w:hAnsiTheme="minorHAnsi"/>
@@ -4130,18 +4301,27 @@
         </w:rPr>
         <w:t>s</w:t>
       </w:r>
+      <w:proofErr w:type="spellEnd"/>
       <w:r>
         <w:rPr>
           <w:rFonts w:asciiTheme="minorHAnsi" w:hAnsiTheme="minorHAnsi"/>
         </w:rPr>
-        <w:t xml:space="preserve"> (Finite States Diagram</w:t>
-      </w:r>
+        <w:t xml:space="preserve"> (Finite States </w:t>
+      </w:r>
+      <w:proofErr w:type="spellStart"/>
       <w:r>
         <w:rPr>
           <w:rFonts w:asciiTheme="minorHAnsi" w:hAnsiTheme="minorHAnsi"/>
         </w:rPr>
+        <w:t>Diagram</w:t>
+      </w:r>
+      <w:r>
+        <w:rPr>
+          <w:rFonts w:asciiTheme="minorHAnsi" w:hAnsiTheme="minorHAnsi"/>
+        </w:rPr>
         <w:t>s</w:t>
       </w:r>
+      <w:proofErr w:type="spellEnd"/>
       <w:r>
         <w:rPr>
           <w:rFonts w:asciiTheme="minorHAnsi" w:hAnsiTheme="minorHAnsi"/>
@@ -4352,7 +4532,15 @@
     </w:p>
     <w:p>
       <w:r>
-        <w:t>All’interno della cartella controllers vi sono due cartelle “base controller” e “supervisor_controller”</w:t>
+        <w:t>All’interno della cartella controllers vi sono due cartelle “base controller” e “</w:t>
+      </w:r>
+      <w:proofErr w:type="spellStart"/>
+      <w:r>
+        <w:t>supervisor_controller</w:t>
+      </w:r>
+      <w:proofErr w:type="spellEnd"/>
+      <w:r>
+        <w:t>”</w:t>
       </w:r>
     </w:p>
     <w:p>
@@ -4364,13 +4552,29 @@
         </w:numPr>
       </w:pPr>
       <w:r>
-        <w:t xml:space="preserve">In “base_controller” troviamo i </w:t>
+        <w:t>In “</w:t>
+      </w:r>
+      <w:proofErr w:type="spellStart"/>
+      <w:r>
+        <w:t>base_controller</w:t>
+      </w:r>
+      <w:proofErr w:type="spellEnd"/>
+      <w:r>
+        <w:t xml:space="preserve">” troviamo i </w:t>
       </w:r>
       <w:r>
         <w:t>files “</w:t>
       </w:r>
       <w:r>
-        <w:t>base_controller.py” “utils.py” e la cartella “modules”</w:t>
+        <w:t>base_controller.py” “utils.py” e la cartella “</w:t>
+      </w:r>
+      <w:proofErr w:type="spellStart"/>
+      <w:r>
+        <w:t>modules</w:t>
+      </w:r>
+      <w:proofErr w:type="spellEnd"/>
+      <w:r>
+        <w:t>”</w:t>
       </w:r>
     </w:p>
     <w:p>
@@ -4382,7 +4586,15 @@
         </w:numPr>
       </w:pPr>
       <w:r>
-        <w:t>All’interno di “modules” troviamo i file</w:t>
+        <w:t>All’interno di “</w:t>
+      </w:r>
+      <w:proofErr w:type="spellStart"/>
+      <w:r>
+        <w:t>modules</w:t>
+      </w:r>
+      <w:proofErr w:type="spellEnd"/>
+      <w:r>
+        <w:t>” troviamo i file</w:t>
       </w:r>
       <w:r>
         <w:t>s</w:t>
@@ -4403,7 +4615,15 @@
         </w:numPr>
       </w:pPr>
       <w:r>
-        <w:t>In “supervisor_controller” troviamo il file “supervisor_controller.py”</w:t>
+        <w:t>In “</w:t>
+      </w:r>
+      <w:proofErr w:type="spellStart"/>
+      <w:r>
+        <w:t>supervisor_controller</w:t>
+      </w:r>
+      <w:proofErr w:type="spellEnd"/>
+      <w:r>
+        <w:t>” troviamo il file “supervisor_controller.py”</w:t>
       </w:r>
       <w:r>
         <w:t xml:space="preserve"> </w:t>
@@ -4449,9 +4669,11 @@
           <w:numId w:val="14"/>
         </w:numPr>
       </w:pPr>
+      <w:proofErr w:type="spellStart"/>
       <w:r>
         <w:t>StabilizationStack</w:t>
       </w:r>
+      <w:proofErr w:type="spellEnd"/>
     </w:p>
     <w:p>
       <w:pPr>
@@ -4484,16 +4706,46 @@
           <w:numId w:val="15"/>
         </w:numPr>
       </w:pPr>
+      <w:proofErr w:type="spellStart"/>
       <w:r>
         <w:rPr>
           <w:i/>
           <w:iCs/>
         </w:rPr>
-        <w:t>Euc_dist()</w:t>
-      </w:r>
-      <w:r>
-        <w:t>: che restituisce la distanza euclidea fra due punti dati in iput</w:t>
-      </w:r>
+        <w:t>Euc_</w:t>
+      </w:r>
+      <w:proofErr w:type="gramStart"/>
+      <w:r>
+        <w:rPr>
+          <w:i/>
+          <w:iCs/>
+        </w:rPr>
+        <w:t>dist</w:t>
+      </w:r>
+      <w:proofErr w:type="spellEnd"/>
+      <w:r>
+        <w:rPr>
+          <w:i/>
+          <w:iCs/>
+        </w:rPr>
+        <w:t>(</w:t>
+      </w:r>
+      <w:proofErr w:type="gramEnd"/>
+      <w:r>
+        <w:rPr>
+          <w:i/>
+          <w:iCs/>
+        </w:rPr>
+        <w:t>)</w:t>
+      </w:r>
+      <w:r>
+        <w:t xml:space="preserve">: che restituisce la distanza euclidea fra due punti dati in </w:t>
+      </w:r>
+      <w:proofErr w:type="spellStart"/>
+      <w:r>
+        <w:t>iput</w:t>
+      </w:r>
+      <w:proofErr w:type="spellEnd"/>
     </w:p>
     <w:p>
       <w:pPr>
@@ -4503,63 +4755,98 @@
           <w:numId w:val="15"/>
         </w:numPr>
       </w:pPr>
+      <w:proofErr w:type="spellStart"/>
+      <w:proofErr w:type="gramStart"/>
       <w:r>
         <w:rPr>
           <w:i/>
           <w:iCs/>
         </w:rPr>
-        <w:t>getID()</w:t>
-      </w:r>
-      <w:r>
-        <w:t>: che dato il nome di un drone ne restituisce l’id</w:t>
-      </w:r>
-    </w:p>
-    <w:p>
-      <w:pPr>
-        <w:pStyle w:val="Titolo3"/>
-        <w:rPr>
-          <w:rFonts w:asciiTheme="minorHAnsi" w:hAnsiTheme="minorHAnsi"/>
-        </w:rPr>
-      </w:pPr>
-      <w:bookmarkStart w:id="19" w:name="_Toc95087096"/>
-      <w:r>
-        <w:rPr>
-          <w:rFonts w:asciiTheme="minorHAnsi" w:hAnsiTheme="minorHAnsi"/>
-        </w:rPr>
-        <w:t>avoid_obstacles.py</w:t>
-      </w:r>
-      <w:bookmarkEnd w:id="19"/>
-    </w:p>
-    <w:p>
-      <w:r>
-        <w:t>Questo script viene utilizzato per l’attivazione e la gestione del comportamento “evita_ostacoli”</w:t>
-      </w:r>
-      <w:r>
-        <w:t xml:space="preserve">. </w:t>
-      </w:r>
-    </w:p>
-    <w:p>
-      <w:r>
-        <w:t xml:space="preserve">Abbiamo scelto di </w:t>
-      </w:r>
-      <w:r>
-        <w:t>modellare l’attivazione</w:t>
-      </w:r>
-      <w:r>
-        <w:t xml:space="preserve"> del comportamento evita ostacoli con questo modulo in cui la funzione “</w:t>
-      </w:r>
+        <w:t>getID</w:t>
+      </w:r>
+      <w:proofErr w:type="spellEnd"/>
       <w:r>
         <w:rPr>
           <w:i/>
           <w:iCs/>
         </w:rPr>
-        <w:t>function(x</w:t>
-      </w:r>
+        <w:t>(</w:t>
+      </w:r>
+      <w:proofErr w:type="gramEnd"/>
       <w:r>
         <w:rPr>
           <w:i/>
           <w:iCs/>
         </w:rPr>
+        <w:t>)</w:t>
+      </w:r>
+      <w:r>
+        <w:t>: che dato il nome di un drone ne restituisce l’id</w:t>
+      </w:r>
+    </w:p>
+    <w:p>
+      <w:pPr>
+        <w:pStyle w:val="Titolo3"/>
+        <w:rPr>
+          <w:rFonts w:asciiTheme="minorHAnsi" w:hAnsiTheme="minorHAnsi"/>
+        </w:rPr>
+      </w:pPr>
+      <w:bookmarkStart w:id="19" w:name="_Toc95087096"/>
+      <w:r>
+        <w:rPr>
+          <w:rFonts w:asciiTheme="minorHAnsi" w:hAnsiTheme="minorHAnsi"/>
+        </w:rPr>
+        <w:t>avoid_obstacles.py</w:t>
+      </w:r>
+      <w:bookmarkEnd w:id="19"/>
+    </w:p>
+    <w:p>
+      <w:r>
+        <w:t>Questo script viene utilizzato per l’attivazione e la gestione del comportamento “</w:t>
+      </w:r>
+      <w:proofErr w:type="spellStart"/>
+      <w:r>
+        <w:t>evita_ostacoli</w:t>
+      </w:r>
+      <w:proofErr w:type="spellEnd"/>
+      <w:r>
+        <w:t>”</w:t>
+      </w:r>
+      <w:r>
+        <w:t xml:space="preserve">. </w:t>
+      </w:r>
+    </w:p>
+    <w:p>
+      <w:r>
+        <w:t xml:space="preserve">Abbiamo scelto di </w:t>
+      </w:r>
+      <w:r>
+        <w:t>modellare l’attivazione</w:t>
+      </w:r>
+      <w:r>
+        <w:t xml:space="preserve"> del comportamento evita ostacoli con questo modulo in cui la funzione “</w:t>
+      </w:r>
+      <w:proofErr w:type="spellStart"/>
+      <w:r>
+        <w:rPr>
+          <w:i/>
+          <w:iCs/>
+        </w:rPr>
+        <w:t>function</w:t>
+      </w:r>
+      <w:proofErr w:type="spellEnd"/>
+      <w:r>
+        <w:rPr>
+          <w:i/>
+          <w:iCs/>
+        </w:rPr>
+        <w:t>(x</w:t>
+      </w:r>
+      <w:r>
+        <w:rPr>
+          <w:i/>
+          <w:iCs/>
+        </w:rPr>
         <w:t>)”</w:t>
       </w:r>
       <w:r>
@@ -4569,7 +4856,15 @@
         <w:t xml:space="preserve"> la sensibilit</w:t>
       </w:r>
       <w:r>
-        <w:t>à della soglia di attivazione dello stato “avoid_obstacles”. Ciò viene modellato con una funzione logaritmo</w:t>
+        <w:t>à della soglia di attivazione dello stato “</w:t>
+      </w:r>
+      <w:proofErr w:type="spellStart"/>
+      <w:r>
+        <w:t>avoid_obstacles</w:t>
+      </w:r>
+      <w:proofErr w:type="spellEnd"/>
+      <w:r>
+        <w:t>”. Ciò viene modellato con una funzione logaritmo</w:t>
       </w:r>
       <w:r>
         <w:t>,</w:t>
@@ -4601,44 +4896,177 @@
       <w:r>
         <w:t xml:space="preserve">Con la funzione </w:t>
       </w:r>
+      <w:proofErr w:type="spellStart"/>
       <w:r>
         <w:rPr>
           <w:i/>
           <w:iCs/>
         </w:rPr>
-        <w:t>avoid_obstacles_sensor(value, velocity)</w:t>
-      </w:r>
+        <w:t>avoid_obstacles_</w:t>
+      </w:r>
+      <w:proofErr w:type="gramStart"/>
       <w:r>
         <w:rPr>
           <w:i/>
           <w:iCs/>
         </w:rPr>
-        <w:t>,</w:t>
-      </w:r>
-      <w:r>
-        <w:t xml:space="preserve"> attiviamo o meno la rilevazione da parte di uno dei sonar di un ostacolo. </w:t>
-      </w:r>
-    </w:p>
-    <w:p>
-      <w:r>
-        <w:t xml:space="preserve">La funzione </w:t>
-      </w:r>
+        <w:t>sensor</w:t>
+      </w:r>
+      <w:proofErr w:type="spellEnd"/>
       <w:r>
         <w:rPr>
           <w:i/>
           <w:iCs/>
         </w:rPr>
-        <w:t>avoid_obstacles_full(upper_sensor, front_sensor,left_sensor, right_sensor, velocity)</w:t>
-      </w:r>
+        <w:t>(</w:t>
+      </w:r>
+      <w:proofErr w:type="spellStart"/>
+      <w:proofErr w:type="gramEnd"/>
       <w:r>
         <w:rPr>
           <w:i/>
           <w:iCs/>
         </w:rPr>
+        <w:t>value</w:t>
+      </w:r>
+      <w:proofErr w:type="spellEnd"/>
+      <w:r>
+        <w:rPr>
+          <w:i/>
+          <w:iCs/>
+        </w:rPr>
+        <w:t xml:space="preserve">, </w:t>
+      </w:r>
+      <w:proofErr w:type="spellStart"/>
+      <w:r>
+        <w:rPr>
+          <w:i/>
+          <w:iCs/>
+        </w:rPr>
+        <w:t>velocity</w:t>
+      </w:r>
+      <w:proofErr w:type="spellEnd"/>
+      <w:r>
+        <w:rPr>
+          <w:i/>
+          <w:iCs/>
+        </w:rPr>
+        <w:t>),</w:t>
+      </w:r>
+      <w:r>
+        <w:t xml:space="preserve"> attiviamo o meno la rilevazione da parte di uno dei sonar di un ostacolo. </w:t>
+      </w:r>
+    </w:p>
+    <w:p>
+      <w:r>
+        <w:t xml:space="preserve">La funzione </w:t>
+      </w:r>
+      <w:proofErr w:type="spellStart"/>
+      <w:r>
+        <w:rPr>
+          <w:i/>
+          <w:iCs/>
+        </w:rPr>
+        <w:t>avoid_obstacles_</w:t>
+      </w:r>
+      <w:proofErr w:type="gramStart"/>
+      <w:r>
+        <w:rPr>
+          <w:i/>
+          <w:iCs/>
+        </w:rPr>
+        <w:t>full</w:t>
+      </w:r>
+      <w:proofErr w:type="spellEnd"/>
+      <w:r>
+        <w:rPr>
+          <w:i/>
+          <w:iCs/>
+        </w:rPr>
+        <w:t>(</w:t>
+      </w:r>
+      <w:proofErr w:type="spellStart"/>
+      <w:proofErr w:type="gramEnd"/>
+      <w:r>
+        <w:rPr>
+          <w:i/>
+          <w:iCs/>
+        </w:rPr>
+        <w:t>upper_sensor</w:t>
+      </w:r>
+      <w:proofErr w:type="spellEnd"/>
+      <w:r>
+        <w:rPr>
+          <w:i/>
+          <w:iCs/>
+        </w:rPr>
+        <w:t xml:space="preserve">, </w:t>
+      </w:r>
+      <w:proofErr w:type="spellStart"/>
+      <w:r>
+        <w:rPr>
+          <w:i/>
+          <w:iCs/>
+        </w:rPr>
+        <w:t>front_sensor,left_sensor</w:t>
+      </w:r>
+      <w:proofErr w:type="spellEnd"/>
+      <w:r>
+        <w:rPr>
+          <w:i/>
+          <w:iCs/>
+        </w:rPr>
+        <w:t xml:space="preserve">, </w:t>
+      </w:r>
+      <w:proofErr w:type="spellStart"/>
+      <w:r>
+        <w:rPr>
+          <w:i/>
+          <w:iCs/>
+        </w:rPr>
+        <w:t>right_sensor</w:t>
+      </w:r>
+      <w:proofErr w:type="spellEnd"/>
+      <w:r>
+        <w:rPr>
+          <w:i/>
+          <w:iCs/>
+        </w:rPr>
+        <w:t xml:space="preserve">, </w:t>
+      </w:r>
+      <w:proofErr w:type="spellStart"/>
+      <w:r>
+        <w:rPr>
+          <w:i/>
+          <w:iCs/>
+        </w:rPr>
+        <w:t>velocity</w:t>
+      </w:r>
+      <w:proofErr w:type="spellEnd"/>
+      <w:r>
+        <w:rPr>
+          <w:i/>
+          <w:iCs/>
+        </w:rPr>
+        <w:t>)</w:t>
+      </w:r>
+      <w:r>
+        <w:rPr>
+          <w:i/>
+          <w:iCs/>
+        </w:rPr>
         <w:t xml:space="preserve"> </w:t>
       </w:r>
       <w:r>
-        <w:t>ritorna “true” quando uno dei sensori rileva un ostacolo, “false” altrimenti.</w:t>
+        <w:t>ritorna “</w:t>
+      </w:r>
+      <w:proofErr w:type="spellStart"/>
+      <w:r>
+        <w:t>true</w:t>
+      </w:r>
+      <w:proofErr w:type="spellEnd"/>
+      <w:r>
+        <w:t>” quando uno dei sensori rileva un ostacolo, “false” altrimenti.</w:t>
       </w:r>
       <w:r>
         <w:t xml:space="preserve"> Viene utilizzata come funzione di controllo in tutti gli stati di movimento, per l’attivazione del comportamento “evita ostacoli”.</w:t>
@@ -4646,11 +5074,19 @@
     </w:p>
     <w:p>
       <w:r>
-        <w:t>In basso viene mostrato il grafico della funzione logaritmo che abbiamo scelto :</w:t>
-      </w:r>
-    </w:p>
-    <w:p>
-      <w:r>
+        <w:t xml:space="preserve">In basso viene mostrato il grafico della funzione logaritmo che abbiamo </w:t>
+      </w:r>
+      <w:proofErr w:type="gramStart"/>
+      <w:r>
+        <w:t>scelto :</w:t>
+      </w:r>
+      <w:proofErr w:type="gramEnd"/>
+    </w:p>
+    <w:p>
+      <w:r>
+        <w:rPr>
+          <w:noProof/>
+        </w:rPr>
         <w:drawing>
           <wp:inline distT="0" distB="0" distL="0" distR="0" wp14:anchorId="3BD24C3A" wp14:editId="0DC3172E">
             <wp:extent cx="2010056" cy="504895"/>
@@ -4690,6 +5126,9 @@
     </w:p>
     <w:p>
       <w:r>
+        <w:rPr>
+          <w:noProof/>
+        </w:rPr>
         <w:drawing>
           <wp:inline distT="0" distB="0" distL="0" distR="0" wp14:anchorId="57D0858D" wp14:editId="2485E444">
             <wp:extent cx="6120130" cy="3048000"/>
@@ -4764,12 +5203,41 @@
     </w:p>
     <w:p>
       <w:r>
-        <w:t xml:space="preserve">La funzione sccalc() prende in input la lista degli ordini in coda, l’ordine per cui si sta calcolando il punteggio(pending), l’ordine corrente, la storia degli stati, la posizione attuale del robot e le coordinate della propria stazione di ricarica. Il calcolo viene effettuato come segue </w:t>
-      </w:r>
-    </w:p>
-    <w:p>
-      <w:r>
-        <w:t xml:space="preserve">Per tutti gli ordini da fare e quello preso in esame(pending), viene calcolata la distanza di andata e ritorno, tale valore viene successivamente moltiplicato </w:t>
+        <w:t xml:space="preserve">La funzione </w:t>
+      </w:r>
+      <w:proofErr w:type="spellStart"/>
+      <w:proofErr w:type="gramStart"/>
+      <w:r>
+        <w:t>sccalc</w:t>
+      </w:r>
+      <w:proofErr w:type="spellEnd"/>
+      <w:r>
+        <w:t>(</w:t>
+      </w:r>
+      <w:proofErr w:type="gramEnd"/>
+      <w:r>
+        <w:t>) prende in input la lista degli ordini in coda, l’ordine per cui si sta calcolando il punteggio(</w:t>
+      </w:r>
+      <w:proofErr w:type="spellStart"/>
+      <w:r>
+        <w:t>pending</w:t>
+      </w:r>
+      <w:proofErr w:type="spellEnd"/>
+      <w:r>
+        <w:t xml:space="preserve">), l’ordine corrente, la storia degli stati, la posizione attuale del robot e le coordinate della propria stazione di ricarica. Il calcolo viene effettuato come segue </w:t>
+      </w:r>
+    </w:p>
+    <w:p>
+      <w:r>
+        <w:t>Per tutti gli ordini da fare e quello preso in esame(</w:t>
+      </w:r>
+      <w:proofErr w:type="spellStart"/>
+      <w:r>
+        <w:t>pending</w:t>
+      </w:r>
+      <w:proofErr w:type="spellEnd"/>
+      <w:r>
+        <w:t xml:space="preserve">), viene calcolata la distanza di andata e ritorno, tale valore viene successivamente moltiplicato </w:t>
       </w:r>
       <w:r>
         <w:t>per una costante K=1.7, in quanto il robot percorre in media 1m in 1.7s. Sono poi aggiunte delle costanti empiriche, valutate sperimentalmente, come:</w:t>
@@ -4913,7 +5381,15 @@
         <w:t>prima:</w:t>
       </w:r>
       <w:r>
-        <w:t xml:space="preserve"> dove vengono istanziate tutte le variabili globali di ambiente e vengono implementati gli algoritmi di calcolo dei parametri per il moto del drone, vengono anche implementati i thread che gestiscono la comunicazione con la squadra di droni </w:t>
+        <w:t xml:space="preserve"> dove vengono istanziate tutte le variabili globali di ambiente e vengono implementati gli algoritmi di calcolo dei parametri per il moto del drone, vengono anche implementati i </w:t>
+      </w:r>
+      <w:proofErr w:type="spellStart"/>
+      <w:r>
+        <w:t>thread</w:t>
+      </w:r>
+      <w:proofErr w:type="spellEnd"/>
+      <w:r>
+        <w:t xml:space="preserve"> che gestiscono la comunicazione con la squadra di droni </w:t>
       </w:r>
       <w:r>
         <w:t>e il</w:t>
@@ -5231,6 +5707,9 @@
         <w:ind w:left="360"/>
       </w:pPr>
       <w:r>
+        <w:rPr>
+          <w:noProof/>
+        </w:rPr>
         <w:drawing>
           <wp:inline distT="0" distB="0" distL="0" distR="0" wp14:anchorId="6C2A3D51" wp14:editId="2B7F4CEE">
             <wp:extent cx="5721794" cy="3681350"/>
@@ -5294,6 +5773,9 @@
         <w:ind w:left="360"/>
       </w:pPr>
       <w:r>
+        <w:rPr>
+          <w:noProof/>
+        </w:rPr>
         <w:drawing>
           <wp:inline distT="0" distB="0" distL="0" distR="0" wp14:anchorId="12867828" wp14:editId="08BFA563">
             <wp:extent cx="6120130" cy="2334260"/>
@@ -5336,7 +5818,15 @@
         <w:ind w:left="360"/>
       </w:pPr>
       <w:r>
-        <w:t>Oltre alle variabili che abbiamo dichiarato sopra, abbiamo introdotto una costante globale “powerGain”, che ci permette di gestire direttamente a nostro piacimento la velocità dei 4 motori.</w:t>
+        <w:t>Oltre alle variabili che abbiamo dichiarato sopra, abbiamo introdotto una costante globale “</w:t>
+      </w:r>
+      <w:proofErr w:type="spellStart"/>
+      <w:r>
+        <w:t>powerGain</w:t>
+      </w:r>
+      <w:proofErr w:type="spellEnd"/>
+      <w:r>
+        <w:t>”, che ci permette di gestire direttamente a nostro piacimento la velocità dei 4 motori.</w:t>
       </w:r>
     </w:p>
     <w:p>
@@ -5376,7 +5866,15 @@
         <w:t xml:space="preserve">-risposta. </w:t>
       </w:r>
       <w:r>
-        <w:t>Durante il movimento del drone, in ogni stato, vi è il controllo sui valori dei sonar e, qualora uno dei sensori dovesse scendere sotto il livello di soglia, la gestione del moto del drone passa allo stato “avoid_obstacles”.</w:t>
+        <w:t>Durante il movimento del drone, in ogni stato, vi è il controllo sui valori dei sonar e, qualora uno dei sensori dovesse scendere sotto il livello di soglia, la gestione del moto del drone passa allo stato “</w:t>
+      </w:r>
+      <w:proofErr w:type="spellStart"/>
+      <w:r>
+        <w:t>avoid_obstacles</w:t>
+      </w:r>
+      <w:proofErr w:type="spellEnd"/>
+      <w:r>
+        <w:t>”.</w:t>
       </w:r>
     </w:p>
     <w:p>
@@ -5397,7 +5895,21 @@
         <w:t>La scelta di quale variabile modificare avviene attraverso il riconoscimento di quale sia il sensore che attiva in comportamento per evitare gli ostacoli.</w:t>
       </w:r>
       <w:r>
-        <w:t xml:space="preserve"> L’attivazione da parte di uno o più sensori fa si che vengano modificate contemporanemente 1 o più delle 4 variabili che gestiscono il moto del drone.</w:t>
+        <w:t xml:space="preserve"> L’attivazione da parte di uno o più sensori fa </w:t>
+      </w:r>
+      <w:proofErr w:type="spellStart"/>
+      <w:r>
+        <w:t>si</w:t>
+      </w:r>
+      <w:proofErr w:type="spellEnd"/>
+      <w:r>
+        <w:t xml:space="preserve"> che vengano modificate </w:t>
+      </w:r>
+      <w:r>
+        <w:t>contemporaneamente</w:t>
+      </w:r>
+      <w:r>
+        <w:t xml:space="preserve"> 1 o più delle 4 variabili che gestiscono il moto del drone.</w:t>
       </w:r>
     </w:p>
     <w:p>
@@ -8022,6 +8534,7 @@
   <w:style w:type="character" w:default="1" w:styleId="Carpredefinitoparagrafo">
     <w:name w:val="Default Paragraph Font"/>
     <w:uiPriority w:val="1"/>
+    <w:semiHidden/>
     <w:unhideWhenUsed/>
   </w:style>
   <w:style w:type="table" w:default="1" w:styleId="Tabellanormale">

</xml_diff>

<commit_message>
doc finita con bibliografia
</commit_message>
<xml_diff>
--- a/docs/Sky Droppers Documentation.docx
+++ b/docs/Sky Droppers Documentation.docx
@@ -1067,7 +1067,7 @@
           <w:r>
             <w:fldChar w:fldCharType="separate"/>
           </w:r>
-          <w:hyperlink w:anchor="_Toc95169935" w:history="1">
+          <w:hyperlink w:anchor="_Toc95174892" w:history="1">
             <w:r>
               <w:rPr>
                 <w:rStyle w:val="Collegamentoipertestuale"/>
@@ -1094,7 +1094,7 @@
                 <w:noProof/>
                 <w:webHidden/>
               </w:rPr>
-              <w:instrText xml:space="preserve"> PAGEREF _Toc95169935 \h </w:instrText>
+              <w:instrText xml:space="preserve"> PAGEREF _Toc95174892 \h </w:instrText>
             </w:r>
             <w:r>
               <w:rPr>
@@ -1136,7 +1136,7 @@
               <w:lang w:eastAsia="it-IT"/>
             </w:rPr>
           </w:pPr>
-          <w:hyperlink w:anchor="_Toc95169936" w:history="1">
+          <w:hyperlink w:anchor="_Toc95174893" w:history="1">
             <w:r>
               <w:rPr>
                 <w:rStyle w:val="Collegamentoipertestuale"/>
@@ -1163,7 +1163,7 @@
                 <w:noProof/>
                 <w:webHidden/>
               </w:rPr>
-              <w:instrText xml:space="preserve"> PAGEREF _Toc95169936 \h </w:instrText>
+              <w:instrText xml:space="preserve"> PAGEREF _Toc95174893 \h </w:instrText>
             </w:r>
             <w:r>
               <w:rPr>
@@ -1205,7 +1205,7 @@
               <w:lang w:eastAsia="it-IT"/>
             </w:rPr>
           </w:pPr>
-          <w:hyperlink w:anchor="_Toc95169937" w:history="1">
+          <w:hyperlink w:anchor="_Toc95174894" w:history="1">
             <w:r>
               <w:rPr>
                 <w:rStyle w:val="Collegamentoipertestuale"/>
@@ -1233,7 +1233,7 @@
                 <w:noProof/>
                 <w:webHidden/>
               </w:rPr>
-              <w:instrText xml:space="preserve"> PAGEREF _Toc95169937 \h </w:instrText>
+              <w:instrText xml:space="preserve"> PAGEREF _Toc95174894 \h </w:instrText>
             </w:r>
             <w:r>
               <w:rPr>
@@ -1275,7 +1275,7 @@
               <w:lang w:eastAsia="it-IT"/>
             </w:rPr>
           </w:pPr>
-          <w:hyperlink w:anchor="_Toc95169938" w:history="1">
+          <w:hyperlink w:anchor="_Toc95174895" w:history="1">
             <w:r>
               <w:rPr>
                 <w:rStyle w:val="Collegamentoipertestuale"/>
@@ -1302,7 +1302,7 @@
                 <w:noProof/>
                 <w:webHidden/>
               </w:rPr>
-              <w:instrText xml:space="preserve"> PAGEREF _Toc95169938 \h </w:instrText>
+              <w:instrText xml:space="preserve"> PAGEREF _Toc95174895 \h </w:instrText>
             </w:r>
             <w:r>
               <w:rPr>
@@ -1344,7 +1344,7 @@
               <w:lang w:eastAsia="it-IT"/>
             </w:rPr>
           </w:pPr>
-          <w:hyperlink w:anchor="_Toc95169939" w:history="1">
+          <w:hyperlink w:anchor="_Toc95174896" w:history="1">
             <w:r>
               <w:rPr>
                 <w:rStyle w:val="Collegamentoipertestuale"/>
@@ -1371,7 +1371,7 @@
                 <w:noProof/>
                 <w:webHidden/>
               </w:rPr>
-              <w:instrText xml:space="preserve"> PAGEREF _Toc95169939 \h </w:instrText>
+              <w:instrText xml:space="preserve"> PAGEREF _Toc95174896 \h </w:instrText>
             </w:r>
             <w:r>
               <w:rPr>
@@ -1413,7 +1413,7 @@
               <w:lang w:eastAsia="it-IT"/>
             </w:rPr>
           </w:pPr>
-          <w:hyperlink w:anchor="_Toc95169940" w:history="1">
+          <w:hyperlink w:anchor="_Toc95174897" w:history="1">
             <w:r>
               <w:rPr>
                 <w:rStyle w:val="Collegamentoipertestuale"/>
@@ -1440,7 +1440,7 @@
                 <w:noProof/>
                 <w:webHidden/>
               </w:rPr>
-              <w:instrText xml:space="preserve"> PAGEREF _Toc95169940 \h </w:instrText>
+              <w:instrText xml:space="preserve"> PAGEREF _Toc95174897 \h </w:instrText>
             </w:r>
             <w:r>
               <w:rPr>
@@ -1482,7 +1482,7 @@
               <w:lang w:eastAsia="it-IT"/>
             </w:rPr>
           </w:pPr>
-          <w:hyperlink w:anchor="_Toc95169941" w:history="1">
+          <w:hyperlink w:anchor="_Toc95174898" w:history="1">
             <w:r>
               <w:rPr>
                 <w:rStyle w:val="Collegamentoipertestuale"/>
@@ -1509,7 +1509,7 @@
                 <w:noProof/>
                 <w:webHidden/>
               </w:rPr>
-              <w:instrText xml:space="preserve"> PAGEREF _Toc95169941 \h </w:instrText>
+              <w:instrText xml:space="preserve"> PAGEREF _Toc95174898 \h </w:instrText>
             </w:r>
             <w:r>
               <w:rPr>
@@ -1551,7 +1551,7 @@
               <w:lang w:eastAsia="it-IT"/>
             </w:rPr>
           </w:pPr>
-          <w:hyperlink w:anchor="_Toc95169942" w:history="1">
+          <w:hyperlink w:anchor="_Toc95174899" w:history="1">
             <w:r>
               <w:rPr>
                 <w:rStyle w:val="Collegamentoipertestuale"/>
@@ -1578,7 +1578,7 @@
                 <w:noProof/>
                 <w:webHidden/>
               </w:rPr>
-              <w:instrText xml:space="preserve"> PAGEREF _Toc95169942 \h </w:instrText>
+              <w:instrText xml:space="preserve"> PAGEREF _Toc95174899 \h </w:instrText>
             </w:r>
             <w:r>
               <w:rPr>
@@ -1620,7 +1620,7 @@
               <w:lang w:eastAsia="it-IT"/>
             </w:rPr>
           </w:pPr>
-          <w:hyperlink w:anchor="_Toc95169943" w:history="1">
+          <w:hyperlink w:anchor="_Toc95174900" w:history="1">
             <w:r>
               <w:rPr>
                 <w:rStyle w:val="Collegamentoipertestuale"/>
@@ -1647,7 +1647,7 @@
                 <w:noProof/>
                 <w:webHidden/>
               </w:rPr>
-              <w:instrText xml:space="preserve"> PAGEREF _Toc95169943 \h </w:instrText>
+              <w:instrText xml:space="preserve"> PAGEREF _Toc95174900 \h </w:instrText>
             </w:r>
             <w:r>
               <w:rPr>
@@ -1689,7 +1689,7 @@
               <w:lang w:eastAsia="it-IT"/>
             </w:rPr>
           </w:pPr>
-          <w:hyperlink w:anchor="_Toc95169944" w:history="1">
+          <w:hyperlink w:anchor="_Toc95174901" w:history="1">
             <w:r>
               <w:rPr>
                 <w:rStyle w:val="Collegamentoipertestuale"/>
@@ -1716,7 +1716,7 @@
                 <w:noProof/>
                 <w:webHidden/>
               </w:rPr>
-              <w:instrText xml:space="preserve"> PAGEREF _Toc95169944 \h </w:instrText>
+              <w:instrText xml:space="preserve"> PAGEREF _Toc95174901 \h </w:instrText>
             </w:r>
             <w:r>
               <w:rPr>
@@ -1758,7 +1758,7 @@
               <w:lang w:eastAsia="it-IT"/>
             </w:rPr>
           </w:pPr>
-          <w:hyperlink w:anchor="_Toc95169945" w:history="1">
+          <w:hyperlink w:anchor="_Toc95174902" w:history="1">
             <w:r>
               <w:rPr>
                 <w:rStyle w:val="Collegamentoipertestuale"/>
@@ -1785,7 +1785,7 @@
                 <w:noProof/>
                 <w:webHidden/>
               </w:rPr>
-              <w:instrText xml:space="preserve"> PAGEREF _Toc95169945 \h </w:instrText>
+              <w:instrText xml:space="preserve"> PAGEREF _Toc95174902 \h </w:instrText>
             </w:r>
             <w:r>
               <w:rPr>
@@ -1827,7 +1827,7 @@
               <w:lang w:eastAsia="it-IT"/>
             </w:rPr>
           </w:pPr>
-          <w:hyperlink w:anchor="_Toc95169946" w:history="1">
+          <w:hyperlink w:anchor="_Toc95174903" w:history="1">
             <w:r>
               <w:rPr>
                 <w:rStyle w:val="Collegamentoipertestuale"/>
@@ -1854,7 +1854,7 @@
                 <w:noProof/>
                 <w:webHidden/>
               </w:rPr>
-              <w:instrText xml:space="preserve"> PAGEREF _Toc95169946 \h </w:instrText>
+              <w:instrText xml:space="preserve"> PAGEREF _Toc95174903 \h </w:instrText>
             </w:r>
             <w:r>
               <w:rPr>
@@ -1896,7 +1896,7 @@
               <w:lang w:eastAsia="it-IT"/>
             </w:rPr>
           </w:pPr>
-          <w:hyperlink w:anchor="_Toc95169947" w:history="1">
+          <w:hyperlink w:anchor="_Toc95174904" w:history="1">
             <w:r>
               <w:rPr>
                 <w:rStyle w:val="Collegamentoipertestuale"/>
@@ -1923,7 +1923,7 @@
                 <w:noProof/>
                 <w:webHidden/>
               </w:rPr>
-              <w:instrText xml:space="preserve"> PAGEREF _Toc95169947 \h </w:instrText>
+              <w:instrText xml:space="preserve"> PAGEREF _Toc95174904 \h </w:instrText>
             </w:r>
             <w:r>
               <w:rPr>
@@ -1965,7 +1965,7 @@
               <w:lang w:eastAsia="it-IT"/>
             </w:rPr>
           </w:pPr>
-          <w:hyperlink w:anchor="_Toc95169948" w:history="1">
+          <w:hyperlink w:anchor="_Toc95174905" w:history="1">
             <w:r>
               <w:rPr>
                 <w:rStyle w:val="Collegamentoipertestuale"/>
@@ -1992,7 +1992,7 @@
                 <w:noProof/>
                 <w:webHidden/>
               </w:rPr>
-              <w:instrText xml:space="preserve"> PAGEREF _Toc95169948 \h </w:instrText>
+              <w:instrText xml:space="preserve"> PAGEREF _Toc95174905 \h </w:instrText>
             </w:r>
             <w:r>
               <w:rPr>
@@ -2034,7 +2034,7 @@
               <w:lang w:eastAsia="it-IT"/>
             </w:rPr>
           </w:pPr>
-          <w:hyperlink w:anchor="_Toc95169949" w:history="1">
+          <w:hyperlink w:anchor="_Toc95174906" w:history="1">
             <w:r>
               <w:rPr>
                 <w:rStyle w:val="Collegamentoipertestuale"/>
@@ -2061,7 +2061,7 @@
                 <w:noProof/>
                 <w:webHidden/>
               </w:rPr>
-              <w:instrText xml:space="preserve"> PAGEREF _Toc95169949 \h </w:instrText>
+              <w:instrText xml:space="preserve"> PAGEREF _Toc95174906 \h </w:instrText>
             </w:r>
             <w:r>
               <w:rPr>
@@ -2103,7 +2103,7 @@
               <w:lang w:eastAsia="it-IT"/>
             </w:rPr>
           </w:pPr>
-          <w:hyperlink w:anchor="_Toc95169950" w:history="1">
+          <w:hyperlink w:anchor="_Toc95174907" w:history="1">
             <w:r>
               <w:rPr>
                 <w:rStyle w:val="Collegamentoipertestuale"/>
@@ -2130,7 +2130,7 @@
                 <w:noProof/>
                 <w:webHidden/>
               </w:rPr>
-              <w:instrText xml:space="preserve"> PAGEREF _Toc95169950 \h </w:instrText>
+              <w:instrText xml:space="preserve"> PAGEREF _Toc95174907 \h </w:instrText>
             </w:r>
             <w:r>
               <w:rPr>
@@ -2172,7 +2172,7 @@
               <w:lang w:eastAsia="it-IT"/>
             </w:rPr>
           </w:pPr>
-          <w:hyperlink w:anchor="_Toc95169951" w:history="1">
+          <w:hyperlink w:anchor="_Toc95174908" w:history="1">
             <w:r>
               <w:rPr>
                 <w:rStyle w:val="Collegamentoipertestuale"/>
@@ -2199,7 +2199,7 @@
                 <w:noProof/>
                 <w:webHidden/>
               </w:rPr>
-              <w:instrText xml:space="preserve"> PAGEREF _Toc95169951 \h </w:instrText>
+              <w:instrText xml:space="preserve"> PAGEREF _Toc95174908 \h </w:instrText>
             </w:r>
             <w:r>
               <w:rPr>
@@ -2241,7 +2241,7 @@
               <w:lang w:eastAsia="it-IT"/>
             </w:rPr>
           </w:pPr>
-          <w:hyperlink w:anchor="_Toc95169952" w:history="1">
+          <w:hyperlink w:anchor="_Toc95174909" w:history="1">
             <w:r>
               <w:rPr>
                 <w:rStyle w:val="Collegamentoipertestuale"/>
@@ -2268,7 +2268,7 @@
                 <w:noProof/>
                 <w:webHidden/>
               </w:rPr>
-              <w:instrText xml:space="preserve"> PAGEREF _Toc95169952 \h </w:instrText>
+              <w:instrText xml:space="preserve"> PAGEREF _Toc95174909 \h </w:instrText>
             </w:r>
             <w:r>
               <w:rPr>
@@ -2310,7 +2310,7 @@
               <w:lang w:eastAsia="it-IT"/>
             </w:rPr>
           </w:pPr>
-          <w:hyperlink w:anchor="_Toc95169953" w:history="1">
+          <w:hyperlink w:anchor="_Toc95174910" w:history="1">
             <w:r>
               <w:rPr>
                 <w:rStyle w:val="Collegamentoipertestuale"/>
@@ -2337,7 +2337,7 @@
                 <w:noProof/>
                 <w:webHidden/>
               </w:rPr>
-              <w:instrText xml:space="preserve"> PAGEREF _Toc95169953 \h </w:instrText>
+              <w:instrText xml:space="preserve"> PAGEREF _Toc95174910 \h </w:instrText>
             </w:r>
             <w:r>
               <w:rPr>
@@ -2379,7 +2379,7 @@
               <w:lang w:eastAsia="it-IT"/>
             </w:rPr>
           </w:pPr>
-          <w:hyperlink w:anchor="_Toc95169954" w:history="1">
+          <w:hyperlink w:anchor="_Toc95174911" w:history="1">
             <w:r>
               <w:rPr>
                 <w:rStyle w:val="Collegamentoipertestuale"/>
@@ -2406,7 +2406,7 @@
                 <w:noProof/>
                 <w:webHidden/>
               </w:rPr>
-              <w:instrText xml:space="preserve"> PAGEREF _Toc95169954 \h </w:instrText>
+              <w:instrText xml:space="preserve"> PAGEREF _Toc95174911 \h </w:instrText>
             </w:r>
             <w:r>
               <w:rPr>
@@ -2448,7 +2448,7 @@
               <w:lang w:eastAsia="it-IT"/>
             </w:rPr>
           </w:pPr>
-          <w:hyperlink w:anchor="_Toc95169955" w:history="1">
+          <w:hyperlink w:anchor="_Toc95174912" w:history="1">
             <w:r>
               <w:rPr>
                 <w:rStyle w:val="Collegamentoipertestuale"/>
@@ -2475,7 +2475,7 @@
                 <w:noProof/>
                 <w:webHidden/>
               </w:rPr>
-              <w:instrText xml:space="preserve"> PAGEREF _Toc95169955 \h </w:instrText>
+              <w:instrText xml:space="preserve"> PAGEREF _Toc95174912 \h </w:instrText>
             </w:r>
             <w:r>
               <w:rPr>
@@ -2517,7 +2517,7 @@
               <w:lang w:eastAsia="it-IT"/>
             </w:rPr>
           </w:pPr>
-          <w:hyperlink w:anchor="_Toc95169956" w:history="1">
+          <w:hyperlink w:anchor="_Toc95174913" w:history="1">
             <w:r>
               <w:rPr>
                 <w:rStyle w:val="Collegamentoipertestuale"/>
@@ -2544,7 +2544,7 @@
                 <w:noProof/>
                 <w:webHidden/>
               </w:rPr>
-              <w:instrText xml:space="preserve"> PAGEREF _Toc95169956 \h </w:instrText>
+              <w:instrText xml:space="preserve"> PAGEREF _Toc95174913 \h </w:instrText>
             </w:r>
             <w:r>
               <w:rPr>
@@ -2586,7 +2586,7 @@
               <w:lang w:eastAsia="it-IT"/>
             </w:rPr>
           </w:pPr>
-          <w:hyperlink w:anchor="_Toc95169957" w:history="1">
+          <w:hyperlink w:anchor="_Toc95174914" w:history="1">
             <w:r>
               <w:rPr>
                 <w:rStyle w:val="Collegamentoipertestuale"/>
@@ -2613,7 +2613,7 @@
                 <w:noProof/>
                 <w:webHidden/>
               </w:rPr>
-              <w:instrText xml:space="preserve"> PAGEREF _Toc95169957 \h </w:instrText>
+              <w:instrText xml:space="preserve"> PAGEREF _Toc95174914 \h </w:instrText>
             </w:r>
             <w:r>
               <w:rPr>
@@ -2655,7 +2655,7 @@
               <w:lang w:eastAsia="it-IT"/>
             </w:rPr>
           </w:pPr>
-          <w:hyperlink w:anchor="_Toc95169958" w:history="1">
+          <w:hyperlink w:anchor="_Toc95174915" w:history="1">
             <w:r>
               <w:rPr>
                 <w:rStyle w:val="Collegamentoipertestuale"/>
@@ -2682,7 +2682,7 @@
                 <w:noProof/>
                 <w:webHidden/>
               </w:rPr>
-              <w:instrText xml:space="preserve"> PAGEREF _Toc95169958 \h </w:instrText>
+              <w:instrText xml:space="preserve"> PAGEREF _Toc95174915 \h </w:instrText>
             </w:r>
             <w:r>
               <w:rPr>
@@ -2724,7 +2724,7 @@
               <w:lang w:eastAsia="it-IT"/>
             </w:rPr>
           </w:pPr>
-          <w:hyperlink w:anchor="_Toc95169959" w:history="1">
+          <w:hyperlink w:anchor="_Toc95174916" w:history="1">
             <w:r>
               <w:rPr>
                 <w:rStyle w:val="Collegamentoipertestuale"/>
@@ -2751,7 +2751,7 @@
                 <w:noProof/>
                 <w:webHidden/>
               </w:rPr>
-              <w:instrText xml:space="preserve"> PAGEREF _Toc95169959 \h </w:instrText>
+              <w:instrText xml:space="preserve"> PAGEREF _Toc95174916 \h </w:instrText>
             </w:r>
             <w:r>
               <w:rPr>
@@ -2793,7 +2793,7 @@
               <w:lang w:eastAsia="it-IT"/>
             </w:rPr>
           </w:pPr>
-          <w:hyperlink w:anchor="_Toc95169960" w:history="1">
+          <w:hyperlink w:anchor="_Toc95174917" w:history="1">
             <w:r>
               <w:rPr>
                 <w:rStyle w:val="Collegamentoipertestuale"/>
@@ -2820,7 +2820,7 @@
                 <w:noProof/>
                 <w:webHidden/>
               </w:rPr>
-              <w:instrText xml:space="preserve"> PAGEREF _Toc95169960 \h </w:instrText>
+              <w:instrText xml:space="preserve"> PAGEREF _Toc95174917 \h </w:instrText>
             </w:r>
             <w:r>
               <w:rPr>
@@ -2862,7 +2862,7 @@
               <w:lang w:eastAsia="it-IT"/>
             </w:rPr>
           </w:pPr>
-          <w:hyperlink w:anchor="_Toc95169961" w:history="1">
+          <w:hyperlink w:anchor="_Toc95174918" w:history="1">
             <w:r>
               <w:rPr>
                 <w:rStyle w:val="Collegamentoipertestuale"/>
@@ -2889,7 +2889,7 @@
                 <w:noProof/>
                 <w:webHidden/>
               </w:rPr>
-              <w:instrText xml:space="preserve"> PAGEREF _Toc95169961 \h </w:instrText>
+              <w:instrText xml:space="preserve"> PAGEREF _Toc95174918 \h </w:instrText>
             </w:r>
             <w:r>
               <w:rPr>
@@ -2931,7 +2931,7 @@
               <w:lang w:eastAsia="it-IT"/>
             </w:rPr>
           </w:pPr>
-          <w:hyperlink w:anchor="_Toc95169962" w:history="1">
+          <w:hyperlink w:anchor="_Toc95174919" w:history="1">
             <w:r>
               <w:rPr>
                 <w:rStyle w:val="Collegamentoipertestuale"/>
@@ -2958,7 +2958,7 @@
                 <w:noProof/>
                 <w:webHidden/>
               </w:rPr>
-              <w:instrText xml:space="preserve"> PAGEREF _Toc95169962 \h </w:instrText>
+              <w:instrText xml:space="preserve"> PAGEREF _Toc95174919 \h </w:instrText>
             </w:r>
             <w:r>
               <w:rPr>
@@ -3000,7 +3000,7 @@
               <w:lang w:eastAsia="it-IT"/>
             </w:rPr>
           </w:pPr>
-          <w:hyperlink w:anchor="_Toc95169963" w:history="1">
+          <w:hyperlink w:anchor="_Toc95174920" w:history="1">
             <w:r>
               <w:rPr>
                 <w:rStyle w:val="Collegamentoipertestuale"/>
@@ -3027,7 +3027,7 @@
                 <w:noProof/>
                 <w:webHidden/>
               </w:rPr>
-              <w:instrText xml:space="preserve"> PAGEREF _Toc95169963 \h </w:instrText>
+              <w:instrText xml:space="preserve"> PAGEREF _Toc95174920 \h </w:instrText>
             </w:r>
             <w:r>
               <w:rPr>
@@ -3069,7 +3069,7 @@
               <w:lang w:eastAsia="it-IT"/>
             </w:rPr>
           </w:pPr>
-          <w:hyperlink w:anchor="_Toc95169964" w:history="1">
+          <w:hyperlink w:anchor="_Toc95174921" w:history="1">
             <w:r>
               <w:rPr>
                 <w:rStyle w:val="Collegamentoipertestuale"/>
@@ -3096,7 +3096,7 @@
                 <w:noProof/>
                 <w:webHidden/>
               </w:rPr>
-              <w:instrText xml:space="preserve"> PAGEREF _Toc95169964 \h </w:instrText>
+              <w:instrText xml:space="preserve"> PAGEREF _Toc95174921 \h </w:instrText>
             </w:r>
             <w:r>
               <w:rPr>
@@ -3117,6 +3117,282 @@
                 <w:webHidden/>
               </w:rPr>
               <w:t>18</w:t>
+            </w:r>
+            <w:r>
+              <w:rPr>
+                <w:noProof/>
+                <w:webHidden/>
+              </w:rPr>
+              <w:fldChar w:fldCharType="end"/>
+            </w:r>
+          </w:hyperlink>
+        </w:p>
+        <w:p>
+          <w:pPr>
+            <w:pStyle w:val="Sommario2"/>
+            <w:tabs>
+              <w:tab w:val="right" w:leader="dot" w:pos="9628"/>
+            </w:tabs>
+            <w:rPr>
+              <w:noProof/>
+              <w:lang w:eastAsia="it-IT"/>
+            </w:rPr>
+          </w:pPr>
+          <w:hyperlink w:anchor="_Toc95174922" w:history="1">
+            <w:r>
+              <w:rPr>
+                <w:rStyle w:val="Collegamentoipertestuale"/>
+                <w:noProof/>
+              </w:rPr>
+              <w:t>Ambiente di simulazione e mondo</w:t>
+            </w:r>
+            <w:r>
+              <w:rPr>
+                <w:noProof/>
+                <w:webHidden/>
+              </w:rPr>
+              <w:tab/>
+            </w:r>
+            <w:r>
+              <w:rPr>
+                <w:noProof/>
+                <w:webHidden/>
+              </w:rPr>
+              <w:fldChar w:fldCharType="begin"/>
+            </w:r>
+            <w:r>
+              <w:rPr>
+                <w:noProof/>
+                <w:webHidden/>
+              </w:rPr>
+              <w:instrText xml:space="preserve"> PAGEREF _Toc95174922 \h </w:instrText>
+            </w:r>
+            <w:r>
+              <w:rPr>
+                <w:noProof/>
+                <w:webHidden/>
+              </w:rPr>
+            </w:r>
+            <w:r>
+              <w:rPr>
+                <w:noProof/>
+                <w:webHidden/>
+              </w:rPr>
+              <w:fldChar w:fldCharType="separate"/>
+            </w:r>
+            <w:r>
+              <w:rPr>
+                <w:noProof/>
+                <w:webHidden/>
+              </w:rPr>
+              <w:t>18</w:t>
+            </w:r>
+            <w:r>
+              <w:rPr>
+                <w:noProof/>
+                <w:webHidden/>
+              </w:rPr>
+              <w:fldChar w:fldCharType="end"/>
+            </w:r>
+          </w:hyperlink>
+        </w:p>
+        <w:p>
+          <w:pPr>
+            <w:pStyle w:val="Sommario2"/>
+            <w:tabs>
+              <w:tab w:val="right" w:leader="dot" w:pos="9628"/>
+            </w:tabs>
+            <w:rPr>
+              <w:noProof/>
+              <w:lang w:eastAsia="it-IT"/>
+            </w:rPr>
+          </w:pPr>
+          <w:hyperlink w:anchor="_Toc95174923" w:history="1">
+            <w:r>
+              <w:rPr>
+                <w:rStyle w:val="Collegamentoipertestuale"/>
+                <w:noProof/>
+              </w:rPr>
+              <w:t>Problematiche di simulazione</w:t>
+            </w:r>
+            <w:r>
+              <w:rPr>
+                <w:noProof/>
+                <w:webHidden/>
+              </w:rPr>
+              <w:tab/>
+            </w:r>
+            <w:r>
+              <w:rPr>
+                <w:noProof/>
+                <w:webHidden/>
+              </w:rPr>
+              <w:fldChar w:fldCharType="begin"/>
+            </w:r>
+            <w:r>
+              <w:rPr>
+                <w:noProof/>
+                <w:webHidden/>
+              </w:rPr>
+              <w:instrText xml:space="preserve"> PAGEREF _Toc95174923 \h </w:instrText>
+            </w:r>
+            <w:r>
+              <w:rPr>
+                <w:noProof/>
+                <w:webHidden/>
+              </w:rPr>
+            </w:r>
+            <w:r>
+              <w:rPr>
+                <w:noProof/>
+                <w:webHidden/>
+              </w:rPr>
+              <w:fldChar w:fldCharType="separate"/>
+            </w:r>
+            <w:r>
+              <w:rPr>
+                <w:noProof/>
+                <w:webHidden/>
+              </w:rPr>
+              <w:t>18</w:t>
+            </w:r>
+            <w:r>
+              <w:rPr>
+                <w:noProof/>
+                <w:webHidden/>
+              </w:rPr>
+              <w:fldChar w:fldCharType="end"/>
+            </w:r>
+          </w:hyperlink>
+        </w:p>
+        <w:p>
+          <w:pPr>
+            <w:pStyle w:val="Sommario1"/>
+            <w:tabs>
+              <w:tab w:val="right" w:leader="dot" w:pos="9628"/>
+            </w:tabs>
+            <w:rPr>
+              <w:noProof/>
+              <w:lang w:eastAsia="it-IT"/>
+            </w:rPr>
+          </w:pPr>
+          <w:hyperlink w:anchor="_Toc95174924" w:history="1">
+            <w:r>
+              <w:rPr>
+                <w:rStyle w:val="Collegamentoipertestuale"/>
+                <w:noProof/>
+              </w:rPr>
+              <w:t>Conclusioni</w:t>
+            </w:r>
+            <w:r>
+              <w:rPr>
+                <w:noProof/>
+                <w:webHidden/>
+              </w:rPr>
+              <w:tab/>
+            </w:r>
+            <w:r>
+              <w:rPr>
+                <w:noProof/>
+                <w:webHidden/>
+              </w:rPr>
+              <w:fldChar w:fldCharType="begin"/>
+            </w:r>
+            <w:r>
+              <w:rPr>
+                <w:noProof/>
+                <w:webHidden/>
+              </w:rPr>
+              <w:instrText xml:space="preserve"> PAGEREF _Toc95174924 \h </w:instrText>
+            </w:r>
+            <w:r>
+              <w:rPr>
+                <w:noProof/>
+                <w:webHidden/>
+              </w:rPr>
+            </w:r>
+            <w:r>
+              <w:rPr>
+                <w:noProof/>
+                <w:webHidden/>
+              </w:rPr>
+              <w:fldChar w:fldCharType="separate"/>
+            </w:r>
+            <w:r>
+              <w:rPr>
+                <w:noProof/>
+                <w:webHidden/>
+              </w:rPr>
+              <w:t>19</w:t>
+            </w:r>
+            <w:r>
+              <w:rPr>
+                <w:noProof/>
+                <w:webHidden/>
+              </w:rPr>
+              <w:fldChar w:fldCharType="end"/>
+            </w:r>
+          </w:hyperlink>
+        </w:p>
+        <w:p>
+          <w:pPr>
+            <w:pStyle w:val="Sommario2"/>
+            <w:tabs>
+              <w:tab w:val="right" w:leader="dot" w:pos="9628"/>
+            </w:tabs>
+            <w:rPr>
+              <w:noProof/>
+              <w:lang w:eastAsia="it-IT"/>
+            </w:rPr>
+          </w:pPr>
+          <w:hyperlink w:anchor="_Toc95174925" w:history="1">
+            <w:r>
+              <w:rPr>
+                <w:rStyle w:val="Collegamentoipertestuale"/>
+                <w:noProof/>
+              </w:rPr>
+              <w:t>Piccoli rimpianti</w:t>
+            </w:r>
+            <w:r>
+              <w:rPr>
+                <w:noProof/>
+                <w:webHidden/>
+              </w:rPr>
+              <w:tab/>
+            </w:r>
+            <w:r>
+              <w:rPr>
+                <w:noProof/>
+                <w:webHidden/>
+              </w:rPr>
+              <w:fldChar w:fldCharType="begin"/>
+            </w:r>
+            <w:r>
+              <w:rPr>
+                <w:noProof/>
+                <w:webHidden/>
+              </w:rPr>
+              <w:instrText xml:space="preserve"> PAGEREF _Toc95174925 \h </w:instrText>
+            </w:r>
+            <w:r>
+              <w:rPr>
+                <w:noProof/>
+                <w:webHidden/>
+              </w:rPr>
+            </w:r>
+            <w:r>
+              <w:rPr>
+                <w:noProof/>
+                <w:webHidden/>
+              </w:rPr>
+              <w:fldChar w:fldCharType="separate"/>
+            </w:r>
+            <w:r>
+              <w:rPr>
+                <w:noProof/>
+                <w:webHidden/>
+              </w:rPr>
+              <w:t>19</w:t>
             </w:r>
             <w:r>
               <w:rPr>
@@ -3133,6 +3409,7 @@
               <w:b/>
               <w:bCs/>
             </w:rPr>
+            <w:lastRenderedPageBreak/>
             <w:fldChar w:fldCharType="end"/>
           </w:r>
         </w:p>
@@ -3147,14 +3424,13 @@
           <w:bCs w:val="0"/>
         </w:rPr>
       </w:pPr>
-      <w:bookmarkStart w:id="0" w:name="_Toc95169935"/>
+      <w:bookmarkStart w:id="0" w:name="_Toc95174892"/>
       <w:r>
         <w:rPr>
           <w:rFonts w:asciiTheme="minorHAnsi" w:hAnsiTheme="minorHAnsi"/>
           <w:b w:val="0"/>
           <w:bCs w:val="0"/>
         </w:rPr>
-        <w:lastRenderedPageBreak/>
         <w:t>Introduzione</w:t>
       </w:r>
       <w:bookmarkEnd w:id="0"/>
@@ -3168,7 +3444,7 @@
           <w:bCs w:val="0"/>
         </w:rPr>
       </w:pPr>
-      <w:bookmarkStart w:id="1" w:name="_Toc95169936"/>
+      <w:bookmarkStart w:id="1" w:name="_Toc95174893"/>
       <w:r>
         <w:rPr>
           <w:rFonts w:asciiTheme="minorHAnsi" w:hAnsiTheme="minorHAnsi"/>
@@ -3267,7 +3543,7 @@
           <w:rFonts w:asciiTheme="minorHAnsi" w:hAnsiTheme="minorHAnsi" w:cs="Arial"/>
         </w:rPr>
       </w:pPr>
-      <w:bookmarkStart w:id="2" w:name="_Toc95169937"/>
+      <w:bookmarkStart w:id="2" w:name="_Toc95174894"/>
       <w:r>
         <w:rPr>
           <w:rFonts w:asciiTheme="minorHAnsi" w:hAnsiTheme="minorHAnsi" w:cs="Arial"/>
@@ -3447,6 +3723,7 @@
     </w:p>
     <w:p>
       <w:r>
+        <w:lastRenderedPageBreak/>
         <w:t xml:space="preserve">Durante </w:t>
       </w:r>
       <w:r>
@@ -3455,7 +3732,6 @@
     </w:p>
     <w:p>
       <w:r>
-        <w:lastRenderedPageBreak/>
         <w:t>Inoltre i processi di consegna degli ordini in coda</w:t>
       </w:r>
       <w:r>
@@ -3541,7 +3817,7 @@
           <w:rFonts w:asciiTheme="minorHAnsi" w:hAnsiTheme="minorHAnsi"/>
         </w:rPr>
       </w:pPr>
-      <w:bookmarkStart w:id="3" w:name="_Toc95169938"/>
+      <w:bookmarkStart w:id="3" w:name="_Toc95174895"/>
       <w:r>
         <w:rPr>
           <w:rFonts w:asciiTheme="minorHAnsi" w:hAnsiTheme="minorHAnsi"/>
@@ -3557,7 +3833,7 @@
           <w:rFonts w:asciiTheme="minorHAnsi" w:hAnsiTheme="minorHAnsi"/>
         </w:rPr>
       </w:pPr>
-      <w:bookmarkStart w:id="4" w:name="_Toc95169939"/>
+      <w:bookmarkStart w:id="4" w:name="_Toc95174896"/>
       <w:proofErr w:type="spellStart"/>
       <w:r>
         <w:rPr>
@@ -3936,7 +4212,7 @@
           <w:rFonts w:asciiTheme="minorHAnsi" w:hAnsiTheme="minorHAnsi"/>
         </w:rPr>
       </w:pPr>
-      <w:bookmarkStart w:id="5" w:name="_Toc95169940"/>
+      <w:bookmarkStart w:id="5" w:name="_Toc95174897"/>
       <w:r>
         <w:rPr>
           <w:rFonts w:asciiTheme="minorHAnsi" w:hAnsiTheme="minorHAnsi"/>
@@ -4180,7 +4456,7 @@
           <w:rFonts w:asciiTheme="minorHAnsi" w:hAnsiTheme="minorHAnsi"/>
         </w:rPr>
       </w:pPr>
-      <w:bookmarkStart w:id="6" w:name="_Toc95169941"/>
+      <w:bookmarkStart w:id="6" w:name="_Toc95174898"/>
       <w:r>
         <w:rPr>
           <w:rFonts w:asciiTheme="minorHAnsi" w:hAnsiTheme="minorHAnsi"/>
@@ -4212,7 +4488,7 @@
           <w:rFonts w:asciiTheme="minorHAnsi" w:hAnsiTheme="minorHAnsi"/>
         </w:rPr>
       </w:pPr>
-      <w:bookmarkStart w:id="7" w:name="_Toc95169942"/>
+      <w:bookmarkStart w:id="7" w:name="_Toc95174899"/>
       <w:r>
         <w:rPr>
           <w:rFonts w:asciiTheme="minorHAnsi" w:hAnsiTheme="minorHAnsi"/>
@@ -4228,7 +4504,7 @@
           <w:rFonts w:asciiTheme="minorHAnsi" w:hAnsiTheme="minorHAnsi"/>
         </w:rPr>
       </w:pPr>
-      <w:bookmarkStart w:id="8" w:name="_Toc95169943"/>
+      <w:bookmarkStart w:id="8" w:name="_Toc95174900"/>
       <w:r>
         <w:rPr>
           <w:rFonts w:asciiTheme="minorHAnsi" w:hAnsiTheme="minorHAnsi"/>
@@ -4383,7 +4659,7 @@
           <w:rFonts w:asciiTheme="minorHAnsi" w:hAnsiTheme="minorHAnsi"/>
         </w:rPr>
       </w:pPr>
-      <w:bookmarkStart w:id="9" w:name="_Toc95169944"/>
+      <w:bookmarkStart w:id="9" w:name="_Toc95174901"/>
       <w:r>
         <w:rPr>
           <w:rFonts w:asciiTheme="minorHAnsi" w:hAnsiTheme="minorHAnsi"/>
@@ -4471,7 +4747,7 @@
           <w:rFonts w:asciiTheme="minorHAnsi" w:hAnsiTheme="minorHAnsi"/>
         </w:rPr>
       </w:pPr>
-      <w:bookmarkStart w:id="10" w:name="_Toc95169945"/>
+      <w:bookmarkStart w:id="10" w:name="_Toc95174902"/>
       <w:r>
         <w:rPr>
           <w:rFonts w:asciiTheme="minorHAnsi" w:hAnsiTheme="minorHAnsi"/>
@@ -4506,7 +4782,7 @@
           <w:rFonts w:asciiTheme="minorHAnsi" w:hAnsiTheme="minorHAnsi"/>
         </w:rPr>
       </w:pPr>
-      <w:bookmarkStart w:id="11" w:name="_Toc95169946"/>
+      <w:bookmarkStart w:id="11" w:name="_Toc95174903"/>
       <w:r>
         <w:rPr>
           <w:rFonts w:asciiTheme="minorHAnsi" w:hAnsiTheme="minorHAnsi"/>
@@ -4631,7 +4907,7 @@
           <w:rFonts w:asciiTheme="minorHAnsi" w:hAnsiTheme="minorHAnsi"/>
         </w:rPr>
       </w:pPr>
-      <w:bookmarkStart w:id="12" w:name="_Toc95169947"/>
+      <w:bookmarkStart w:id="12" w:name="_Toc95174904"/>
       <w:proofErr w:type="spellStart"/>
       <w:r>
         <w:rPr>
@@ -4770,7 +5046,7 @@
           <w:rFonts w:asciiTheme="minorHAnsi" w:hAnsiTheme="minorHAnsi"/>
         </w:rPr>
       </w:pPr>
-      <w:bookmarkStart w:id="13" w:name="_Toc95169948"/>
+      <w:bookmarkStart w:id="13" w:name="_Toc95174905"/>
       <w:r>
         <w:rPr>
           <w:rFonts w:asciiTheme="minorHAnsi" w:hAnsiTheme="minorHAnsi"/>
@@ -4850,7 +5126,7 @@
           <w:rFonts w:asciiTheme="minorHAnsi" w:hAnsiTheme="minorHAnsi"/>
         </w:rPr>
       </w:pPr>
-      <w:bookmarkStart w:id="14" w:name="_Toc95169949"/>
+      <w:bookmarkStart w:id="14" w:name="_Toc95174906"/>
       <w:r>
         <w:rPr>
           <w:rFonts w:asciiTheme="minorHAnsi" w:hAnsiTheme="minorHAnsi"/>
@@ -4922,7 +5198,7 @@
           <w:rFonts w:asciiTheme="minorHAnsi" w:hAnsiTheme="minorHAnsi"/>
         </w:rPr>
       </w:pPr>
-      <w:bookmarkStart w:id="15" w:name="_Toc95169950"/>
+      <w:bookmarkStart w:id="15" w:name="_Toc95174907"/>
       <w:r>
         <w:rPr>
           <w:rFonts w:asciiTheme="minorHAnsi" w:hAnsiTheme="minorHAnsi"/>
@@ -4978,7 +5254,7 @@
           <w:rFonts w:asciiTheme="minorHAnsi" w:hAnsiTheme="minorHAnsi"/>
         </w:rPr>
       </w:pPr>
-      <w:bookmarkStart w:id="16" w:name="_Toc95169951"/>
+      <w:bookmarkStart w:id="16" w:name="_Toc95174908"/>
       <w:r>
         <w:rPr>
           <w:rFonts w:asciiTheme="minorHAnsi" w:hAnsiTheme="minorHAnsi"/>
@@ -5000,7 +5276,7 @@
           <w:rFonts w:asciiTheme="minorHAnsi" w:hAnsiTheme="minorHAnsi"/>
         </w:rPr>
       </w:pPr>
-      <w:bookmarkStart w:id="17" w:name="_Toc95169952"/>
+      <w:bookmarkStart w:id="17" w:name="_Toc95174909"/>
       <w:r>
         <w:rPr>
           <w:rFonts w:asciiTheme="minorHAnsi" w:hAnsiTheme="minorHAnsi"/>
@@ -5140,7 +5416,7 @@
           <w:rFonts w:asciiTheme="minorHAnsi" w:hAnsiTheme="minorHAnsi"/>
         </w:rPr>
       </w:pPr>
-      <w:bookmarkStart w:id="18" w:name="_Toc95169953"/>
+      <w:bookmarkStart w:id="18" w:name="_Toc95174910"/>
       <w:r>
         <w:rPr>
           <w:rFonts w:asciiTheme="minorHAnsi" w:hAnsiTheme="minorHAnsi"/>
@@ -5265,7 +5541,7 @@
           <w:rFonts w:asciiTheme="minorHAnsi" w:hAnsiTheme="minorHAnsi"/>
         </w:rPr>
       </w:pPr>
-      <w:bookmarkStart w:id="19" w:name="_Toc95169954"/>
+      <w:bookmarkStart w:id="19" w:name="_Toc95174911"/>
       <w:r>
         <w:rPr>
           <w:rFonts w:asciiTheme="minorHAnsi" w:hAnsiTheme="minorHAnsi"/>
@@ -5621,7 +5897,7 @@
           <w:rFonts w:asciiTheme="minorHAnsi" w:hAnsiTheme="minorHAnsi"/>
         </w:rPr>
       </w:pPr>
-      <w:bookmarkStart w:id="20" w:name="_Toc95169955"/>
+      <w:bookmarkStart w:id="20" w:name="_Toc95174912"/>
       <w:r>
         <w:rPr>
           <w:rFonts w:asciiTheme="minorHAnsi" w:hAnsiTheme="minorHAnsi"/>
@@ -5765,7 +6041,7 @@
           <w:rFonts w:asciiTheme="minorHAnsi" w:hAnsiTheme="minorHAnsi"/>
         </w:rPr>
       </w:pPr>
-      <w:bookmarkStart w:id="21" w:name="_Toc95169956"/>
+      <w:bookmarkStart w:id="21" w:name="_Toc95174913"/>
       <w:r>
         <w:rPr>
           <w:rFonts w:asciiTheme="minorHAnsi" w:hAnsiTheme="minorHAnsi"/>
@@ -5863,7 +6139,7 @@
           <w:rFonts w:asciiTheme="minorHAnsi" w:hAnsiTheme="minorHAnsi"/>
         </w:rPr>
       </w:pPr>
-      <w:bookmarkStart w:id="22" w:name="_Toc95169957"/>
+      <w:bookmarkStart w:id="22" w:name="_Toc95174914"/>
       <w:r>
         <w:rPr>
           <w:rFonts w:asciiTheme="minorHAnsi" w:hAnsiTheme="minorHAnsi"/>
@@ -5905,7 +6181,7 @@
           <w:rFonts w:asciiTheme="minorHAnsi" w:hAnsiTheme="minorHAnsi"/>
         </w:rPr>
       </w:pPr>
-      <w:bookmarkStart w:id="23" w:name="_Toc95169958"/>
+      <w:bookmarkStart w:id="23" w:name="_Toc95174915"/>
       <w:r>
         <w:rPr>
           <w:rFonts w:asciiTheme="minorHAnsi" w:hAnsiTheme="minorHAnsi"/>
@@ -6611,7 +6887,7 @@
           <w:rFonts w:asciiTheme="minorHAnsi" w:hAnsiTheme="minorHAnsi"/>
         </w:rPr>
       </w:pPr>
-      <w:bookmarkStart w:id="24" w:name="_Toc95169959"/>
+      <w:bookmarkStart w:id="24" w:name="_Toc95174916"/>
       <w:r>
         <w:rPr>
           <w:rFonts w:asciiTheme="minorHAnsi" w:hAnsiTheme="minorHAnsi"/>
@@ -8223,7 +8499,7 @@
           <w:rFonts w:asciiTheme="minorHAnsi" w:hAnsiTheme="minorHAnsi"/>
         </w:rPr>
       </w:pPr>
-      <w:bookmarkStart w:id="25" w:name="_Toc95169960"/>
+      <w:bookmarkStart w:id="25" w:name="_Toc95174917"/>
       <w:r>
         <w:rPr>
           <w:rFonts w:asciiTheme="minorHAnsi" w:hAnsiTheme="minorHAnsi"/>
@@ -8331,7 +8607,7 @@
           <w:rFonts w:asciiTheme="minorHAnsi" w:hAnsiTheme="minorHAnsi"/>
         </w:rPr>
       </w:pPr>
-      <w:bookmarkStart w:id="26" w:name="_Toc95169961"/>
+      <w:bookmarkStart w:id="26" w:name="_Toc95174918"/>
       <w:r>
         <w:rPr>
           <w:rFonts w:asciiTheme="minorHAnsi" w:hAnsiTheme="minorHAnsi"/>
@@ -8807,18 +9083,18 @@
     <w:p>
       <w:r>
         <w:drawing>
-          <wp:anchor distT="0" distB="0" distL="114300" distR="114300" simplePos="0" relativeHeight="251662336" behindDoc="0" locked="0" layoutInCell="1" allowOverlap="1" wp14:anchorId="239C01C1" wp14:editId="5623E589">
+          <wp:anchor distT="0" distB="0" distL="114300" distR="114300" simplePos="0" relativeHeight="251662336" behindDoc="0" locked="0" layoutInCell="1" allowOverlap="1" wp14:anchorId="17EA097F" wp14:editId="227F137B">
             <wp:simplePos x="0" y="0"/>
             <wp:positionH relativeFrom="column">
-              <wp:posOffset>2985135</wp:posOffset>
+              <wp:posOffset>-353695</wp:posOffset>
             </wp:positionH>
             <wp:positionV relativeFrom="paragraph">
-              <wp:posOffset>2630170</wp:posOffset>
+              <wp:posOffset>2672080</wp:posOffset>
             </wp:positionV>
-            <wp:extent cx="3486150" cy="2800350"/>
+            <wp:extent cx="6879590" cy="3094316"/>
             <wp:effectExtent l="0" t="0" r="0" b="0"/>
             <wp:wrapSquare wrapText="bothSides"/>
-            <wp:docPr id="158" name="Immagine 158"/>
+            <wp:docPr id="34" name="Immagine 34"/>
             <wp:cNvGraphicFramePr>
               <a:graphicFrameLocks xmlns:a="http://schemas.openxmlformats.org/drawingml/2006/main" noChangeAspect="1"/>
             </wp:cNvGraphicFramePr>
@@ -8844,7 +9120,7 @@
                   <pic:spPr>
                     <a:xfrm>
                       <a:off x="0" y="0"/>
-                      <a:ext cx="3486150" cy="2800350"/>
+                      <a:ext cx="6879590" cy="3094316"/>
                     </a:xfrm>
                     <a:prstGeom prst="rect">
                       <a:avLst/>
@@ -8853,73 +9129,10 @@
                 </pic:pic>
               </a:graphicData>
             </a:graphic>
-            <wp14:sizeRelH relativeFrom="margin">
-              <wp14:pctWidth>0</wp14:pctWidth>
-            </wp14:sizeRelH>
-            <wp14:sizeRelV relativeFrom="margin">
-              <wp14:pctHeight>0</wp14:pctHeight>
-            </wp14:sizeRelV>
           </wp:anchor>
         </w:drawing>
       </w:r>
       <w:r>
-        <w:drawing>
-          <wp:anchor distT="0" distB="0" distL="114300" distR="114300" simplePos="0" relativeHeight="251663360" behindDoc="0" locked="0" layoutInCell="1" allowOverlap="1" wp14:anchorId="4E6AE65B" wp14:editId="33F4010E">
-            <wp:simplePos x="0" y="0"/>
-            <wp:positionH relativeFrom="column">
-              <wp:posOffset>-262890</wp:posOffset>
-            </wp:positionH>
-            <wp:positionV relativeFrom="paragraph">
-              <wp:posOffset>2691130</wp:posOffset>
-            </wp:positionV>
-            <wp:extent cx="3086100" cy="2739390"/>
-            <wp:effectExtent l="0" t="0" r="0" b="3810"/>
-            <wp:wrapSquare wrapText="bothSides"/>
-            <wp:docPr id="32" name="Immagine 32"/>
-            <wp:cNvGraphicFramePr>
-              <a:graphicFrameLocks xmlns:a="http://schemas.openxmlformats.org/drawingml/2006/main" noChangeAspect="1"/>
-            </wp:cNvGraphicFramePr>
-            <a:graphic xmlns:a="http://schemas.openxmlformats.org/drawingml/2006/main">
-              <a:graphicData uri="http://schemas.openxmlformats.org/drawingml/2006/picture">
-                <pic:pic xmlns:pic="http://schemas.openxmlformats.org/drawingml/2006/picture">
-                  <pic:nvPicPr>
-                    <pic:cNvPr id="1" name=""/>
-                    <pic:cNvPicPr/>
-                  </pic:nvPicPr>
-                  <pic:blipFill>
-                    <a:blip r:embed="rId34">
-                      <a:extLst>
-                        <a:ext uri="{28A0092B-C50C-407E-A947-70E740481C1C}">
-                          <a14:useLocalDpi xmlns:a14="http://schemas.microsoft.com/office/drawing/2010/main" val="0"/>
-                        </a:ext>
-                      </a:extLst>
-                    </a:blip>
-                    <a:stretch>
-                      <a:fillRect/>
-                    </a:stretch>
-                  </pic:blipFill>
-                  <pic:spPr>
-                    <a:xfrm>
-                      <a:off x="0" y="0"/>
-                      <a:ext cx="3086100" cy="2739390"/>
-                    </a:xfrm>
-                    <a:prstGeom prst="rect">
-                      <a:avLst/>
-                    </a:prstGeom>
-                  </pic:spPr>
-                </pic:pic>
-              </a:graphicData>
-            </a:graphic>
-            <wp14:sizeRelH relativeFrom="margin">
-              <wp14:pctWidth>0</wp14:pctWidth>
-            </wp14:sizeRelH>
-            <wp14:sizeRelV relativeFrom="margin">
-              <wp14:pctHeight>0</wp14:pctHeight>
-            </wp14:sizeRelV>
-          </wp:anchor>
-        </w:drawing>
-      </w:r>
-      <w:r>
         <w:t xml:space="preserve">Una figura esplicativa per capire la struttura dei messaggi </w:t>
       </w:r>
     </w:p>
@@ -8938,7 +9151,7 @@
           <w:rFonts w:asciiTheme="minorHAnsi" w:hAnsiTheme="minorHAnsi"/>
         </w:rPr>
       </w:pPr>
-      <w:bookmarkStart w:id="27" w:name="_Toc95169962"/>
+      <w:bookmarkStart w:id="27" w:name="_Toc95174919"/>
       <w:r>
         <w:rPr>
           <w:rFonts w:asciiTheme="minorHAnsi" w:hAnsiTheme="minorHAnsi"/>
@@ -8958,8 +9171,6 @@
         <w:t xml:space="preserve"> APX, APY, APZ.</w:t>
       </w:r>
     </w:p>
-    <w:p/>
-    <w:p/>
     <w:p>
       <w:pPr>
         <w:pStyle w:val="Titolo3"/>
@@ -8967,7 +9178,7 @@
           <w:rFonts w:asciiTheme="minorHAnsi" w:hAnsiTheme="minorHAnsi"/>
         </w:rPr>
       </w:pPr>
-      <w:bookmarkStart w:id="28" w:name="_Toc95169963"/>
+      <w:bookmarkStart w:id="28" w:name="_Toc95174920"/>
       <w:r>
         <w:rPr>
           <w:rFonts w:asciiTheme="minorHAnsi" w:hAnsiTheme="minorHAnsi"/>
@@ -9057,7 +9268,7 @@
       <w:pPr>
         <w:pStyle w:val="Titolo1"/>
       </w:pPr>
-      <w:bookmarkStart w:id="29" w:name="_Toc95169964"/>
+      <w:bookmarkStart w:id="29" w:name="_Toc95174921"/>
       <w:r>
         <w:rPr>
           <w:rFonts w:asciiTheme="minorHAnsi" w:hAnsiTheme="minorHAnsi"/>
@@ -9076,11 +9287,19 @@
           <w:rFonts w:asciiTheme="minorHAnsi" w:hAnsiTheme="minorHAnsi"/>
         </w:rPr>
       </w:pPr>
+      <w:bookmarkStart w:id="30" w:name="_Toc95174922"/>
       <w:r>
         <w:rPr>
           <w:rFonts w:asciiTheme="minorHAnsi" w:hAnsiTheme="minorHAnsi"/>
         </w:rPr>
-        <w:t xml:space="preserve">Ambiente di simulazione e mondo </w:t>
+        <w:t>Ambiente di simulazione e mondo</w:t>
+      </w:r>
+      <w:bookmarkEnd w:id="30"/>
+      <w:r>
+        <w:rPr>
+          <w:rFonts w:asciiTheme="minorHAnsi" w:hAnsiTheme="minorHAnsi"/>
+        </w:rPr>
+        <w:t xml:space="preserve"> </w:t>
       </w:r>
     </w:p>
     <w:p>
@@ -9141,12 +9360,14 @@
           <w:rFonts w:asciiTheme="minorHAnsi" w:hAnsiTheme="minorHAnsi"/>
         </w:rPr>
       </w:pPr>
+      <w:bookmarkStart w:id="31" w:name="_Toc95174923"/>
       <w:r>
         <w:rPr>
           <w:rFonts w:asciiTheme="minorHAnsi" w:hAnsiTheme="minorHAnsi"/>
         </w:rPr>
         <w:t>Problematiche di simulazione</w:t>
       </w:r>
+      <w:bookmarkEnd w:id="31"/>
     </w:p>
     <w:p>
       <w:r>
@@ -9174,12 +9395,14 @@
           <w:rFonts w:asciiTheme="minorHAnsi" w:hAnsiTheme="minorHAnsi"/>
         </w:rPr>
       </w:pPr>
+      <w:bookmarkStart w:id="32" w:name="_Toc95174924"/>
       <w:r>
         <w:rPr>
           <w:rFonts w:asciiTheme="minorHAnsi" w:hAnsiTheme="minorHAnsi"/>
         </w:rPr>
         <w:t>Conclusioni</w:t>
       </w:r>
+      <w:bookmarkEnd w:id="32"/>
       <w:r>
         <w:rPr>
           <w:rFonts w:asciiTheme="minorHAnsi" w:hAnsiTheme="minorHAnsi"/>
@@ -9295,11 +9518,19 @@
           <w:rFonts w:asciiTheme="minorHAnsi" w:hAnsiTheme="minorHAnsi"/>
         </w:rPr>
       </w:pPr>
+      <w:bookmarkStart w:id="33" w:name="_Toc95174925"/>
       <w:r>
         <w:rPr>
           <w:rFonts w:asciiTheme="minorHAnsi" w:hAnsiTheme="minorHAnsi"/>
         </w:rPr>
-        <w:t xml:space="preserve">Piccoli rimpianti </w:t>
+        <w:t>Piccoli rimpianti</w:t>
+      </w:r>
+      <w:bookmarkEnd w:id="33"/>
+      <w:r>
+        <w:rPr>
+          <w:rFonts w:asciiTheme="minorHAnsi" w:hAnsiTheme="minorHAnsi"/>
+        </w:rPr>
+        <w:t xml:space="preserve"> </w:t>
       </w:r>
     </w:p>
     <w:p>
@@ -9341,7 +9572,7 @@
                     <pic:cNvPicPr/>
                   </pic:nvPicPr>
                   <pic:blipFill>
-                    <a:blip r:embed="rId35"/>
+                    <a:blip r:embed="rId34"/>
                     <a:stretch>
                       <a:fillRect/>
                     </a:stretch>
@@ -9362,18 +9593,56 @@
         </w:drawing>
       </w:r>
     </w:p>
+    <w:p>
+      <w:pPr>
+        <w:pStyle w:val="Titolo1"/>
+        <w:rPr>
+          <w:rFonts w:asciiTheme="minorHAnsi" w:hAnsiTheme="minorHAnsi"/>
+        </w:rPr>
+      </w:pPr>
+      <w:r>
+        <w:rPr>
+          <w:rFonts w:asciiTheme="minorHAnsi" w:hAnsiTheme="minorHAnsi"/>
+        </w:rPr>
+        <w:t xml:space="preserve">Bibliografia </w:t>
+      </w:r>
+    </w:p>
+    <w:p/>
+    <w:p>
+      <w:hyperlink r:id="rId35" w:history="1">
+        <w:r>
+          <w:rPr>
+            <w:rStyle w:val="Collegamentoipertestuale"/>
+          </w:rPr>
+          <w:t>https://cyberbotics.com/doc/guide/index</w:t>
+        </w:r>
+      </w:hyperlink>
+    </w:p>
+    <w:p>
+      <w:hyperlink r:id="rId36" w:history="1">
+        <w:r>
+          <w:rPr>
+            <w:rStyle w:val="Collegamentoipertestuale"/>
+          </w:rPr>
+          <w:t>https://stackoverflow.com/</w:t>
+        </w:r>
+      </w:hyperlink>
+    </w:p>
+    <w:p>
+      <w:hyperlink r:id="rId37" w:history="1">
+        <w:r>
+          <w:rPr>
+            <w:rStyle w:val="Collegamentoipertestuale"/>
+          </w:rPr>
+          <w:t>https://www.dji.com/it</w:t>
+        </w:r>
+      </w:hyperlink>
+    </w:p>
     <w:p/>
     <w:p/>
-    <w:p/>
-    <w:p>
-      <w:pPr>
-        <w:pStyle w:val="Titolo2"/>
-      </w:pPr>
-    </w:p>
-    <w:p/>
     <w:sectPr>
-      <w:headerReference w:type="default" r:id="rId36"/>
-      <w:footerReference w:type="default" r:id="rId37"/>
+      <w:headerReference w:type="default" r:id="rId38"/>
+      <w:footerReference w:type="default" r:id="rId39"/>
       <w:pgSz w:w="11906" w:h="16838"/>
       <w:pgMar w:top="1417" w:right="1134" w:bottom="1134" w:left="1134" w:header="708" w:footer="708" w:gutter="0"/>
       <w:pgNumType w:start="0"/>

</xml_diff>

<commit_message>
prima revisione doc ortografia e grammatica
</commit_message>
<xml_diff>
--- a/docs/Sky Droppers Documentation.docx
+++ b/docs/Sky Droppers Documentation.docx
@@ -3741,10 +3741,13 @@
         <w:t xml:space="preserve"> contesa di quelli futuri</w:t>
       </w:r>
       <w:r>
-        <w:t xml:space="preserve"> e rilevazione delle anomalie </w:t>
-      </w:r>
-      <w:r>
-        <w:t xml:space="preserve"> sono in esecuzione parallela e dunque</w:t>
+        <w:t xml:space="preserve"> e rilevazione delle </w:t>
+      </w:r>
+      <w:r>
+        <w:t>anomalie sono</w:t>
+      </w:r>
+      <w:r>
+        <w:t xml:space="preserve"> in esecuzione parallela e dunque</w:t>
       </w:r>
       <w:r>
         <w:t>,</w:t>
@@ -3786,15 +3789,7 @@
         <w:t>precedentemente, tramite</w:t>
       </w:r>
       <w:r>
-        <w:t xml:space="preserve"> il simulatore </w:t>
-      </w:r>
-      <w:proofErr w:type="spellStart"/>
-      <w:r>
-        <w:t>Webots</w:t>
-      </w:r>
-      <w:proofErr w:type="spellEnd"/>
-      <w:r>
-        <w:t>, modellando un mondo ideale nel quale abbiamo incluso anche degli ostacoli che sono rappresentati da dei muri che si interpongono tra il percorso del drone e la base di consegna.</w:t>
+        <w:t xml:space="preserve"> il simulatore Webots, modellando un mondo ideale nel quale abbiamo incluso anche degli ostacoli che sono rappresentati da dei muri che si interpongono tra il percorso del drone e la base di consegna.</w:t>
       </w:r>
     </w:p>
     <w:p>
@@ -4894,11 +4889,6 @@
         <w:t xml:space="preserve"> </w:t>
       </w:r>
     </w:p>
-    <w:p>
-      <w:r>
-        <w:t xml:space="preserve"> </w:t>
-      </w:r>
-    </w:p>
     <w:p/>
     <w:p>
       <w:pPr>
@@ -4969,13 +4959,8 @@
       </w:r>
       <w:proofErr w:type="spellEnd"/>
       <w:r>
-        <w:t xml:space="preserve"> implementati con una macchina a stati, l’altro tramite l’utilizzo di </w:t>
-      </w:r>
-      <w:proofErr w:type="spellStart"/>
-      <w:r>
-        <w:t>threads</w:t>
-      </w:r>
-      <w:proofErr w:type="spellEnd"/>
+        <w:t xml:space="preserve"> implementati con una macchina a stati, l’altro tramite l’utilizzo di threads</w:t>
+      </w:r>
       <w:r>
         <w:t xml:space="preserve"> che vengono eseguiti in parallelo: </w:t>
       </w:r>
@@ -5307,15 +5292,21 @@
     </w:p>
     <w:p>
       <w:r>
-        <w:t>All’interno della cartella controllers vi sono due cartelle “base controller” e “</w:t>
+        <w:t>All’interno della cartella controllers vi sono due cartelle “</w:t>
       </w:r>
       <w:proofErr w:type="spellStart"/>
       <w:r>
-        <w:t>supervisor_controller</w:t>
+        <w:t>base</w:t>
+      </w:r>
+      <w:r>
+        <w:t>_</w:t>
+      </w:r>
+      <w:r>
+        <w:t>controller</w:t>
       </w:r>
       <w:proofErr w:type="spellEnd"/>
       <w:r>
-        <w:t>”</w:t>
+        <w:t>” e “supervisor_controller”</w:t>
       </w:r>
     </w:p>
     <w:p>
@@ -5341,15 +5332,7 @@
         <w:t>files “</w:t>
       </w:r>
       <w:r>
-        <w:t>base_controller.py” “utils.py” e la cartella “</w:t>
-      </w:r>
-      <w:proofErr w:type="spellStart"/>
-      <w:r>
-        <w:t>modules</w:t>
-      </w:r>
-      <w:proofErr w:type="spellEnd"/>
-      <w:r>
-        <w:t>”</w:t>
+        <w:t>base_controller.py” “utils.py” e la cartella “modules”</w:t>
       </w:r>
     </w:p>
     <w:p>
@@ -5361,15 +5344,7 @@
         </w:numPr>
       </w:pPr>
       <w:r>
-        <w:t>All’interno di “</w:t>
-      </w:r>
-      <w:proofErr w:type="spellStart"/>
-      <w:r>
-        <w:t>modules</w:t>
-      </w:r>
-      <w:proofErr w:type="spellEnd"/>
-      <w:r>
-        <w:t>” troviamo i file</w:t>
+        <w:t>All’interno di “modules” troviamo i file</w:t>
       </w:r>
       <w:r>
         <w:t>s</w:t>
@@ -5390,15 +5365,7 @@
         </w:numPr>
       </w:pPr>
       <w:r>
-        <w:t>In “</w:t>
-      </w:r>
-      <w:proofErr w:type="spellStart"/>
-      <w:r>
-        <w:t>supervisor_controller</w:t>
-      </w:r>
-      <w:proofErr w:type="spellEnd"/>
-      <w:r>
-        <w:t>” troviamo il file “supervisor_controller.py”</w:t>
+        <w:t>In “supervisor_controller” troviamo il file “supervisor_controller.py”</w:t>
       </w:r>
       <w:r>
         <w:t xml:space="preserve"> </w:t>
@@ -5444,11 +5411,12 @@
           <w:numId w:val="14"/>
         </w:numPr>
       </w:pPr>
-      <w:proofErr w:type="spellStart"/>
       <w:r>
         <w:t>StabilizationStack</w:t>
       </w:r>
-      <w:proofErr w:type="spellEnd"/>
+      <w:r>
+        <w:t>: classe che si occupa dell’algoritmo di stabilizzazione del drone</w:t>
+      </w:r>
     </w:p>
     <w:p>
       <w:pPr>
@@ -5481,30 +5449,19 @@
           <w:numId w:val="15"/>
         </w:numPr>
       </w:pPr>
-      <w:proofErr w:type="spellStart"/>
       <w:r>
         <w:rPr>
           <w:i/>
           <w:iCs/>
         </w:rPr>
-        <w:t>Euc_dist</w:t>
-      </w:r>
-      <w:proofErr w:type="spellEnd"/>
-      <w:r>
-        <w:rPr>
-          <w:i/>
-          <w:iCs/>
-        </w:rPr>
-        <w:t>()</w:t>
+        <w:t>Euc_dist()</w:t>
       </w:r>
       <w:r>
         <w:t xml:space="preserve">: che restituisce la distanza euclidea fra due punti dati in </w:t>
       </w:r>
-      <w:proofErr w:type="spellStart"/>
-      <w:r>
-        <w:t>iput</w:t>
-      </w:r>
-      <w:proofErr w:type="spellEnd"/>
+      <w:r>
+        <w:t>input</w:t>
+      </w:r>
     </w:p>
     <w:p>
       <w:pPr>
@@ -5514,84 +5471,64 @@
           <w:numId w:val="15"/>
         </w:numPr>
       </w:pPr>
-      <w:proofErr w:type="spellStart"/>
       <w:r>
         <w:rPr>
           <w:i/>
           <w:iCs/>
         </w:rPr>
-        <w:t>getID</w:t>
-      </w:r>
-      <w:proofErr w:type="spellEnd"/>
+        <w:t>getID()</w:t>
+      </w:r>
+      <w:r>
+        <w:t>: che dato il nome di un drone ne restituisce l’id</w:t>
+      </w:r>
+    </w:p>
+    <w:p>
+      <w:pPr>
+        <w:pStyle w:val="Titolo3"/>
+        <w:rPr>
+          <w:rFonts w:asciiTheme="minorHAnsi" w:hAnsiTheme="minorHAnsi"/>
+        </w:rPr>
+      </w:pPr>
+      <w:bookmarkStart w:id="19" w:name="_Toc95174911"/>
+      <w:r>
+        <w:rPr>
+          <w:rFonts w:asciiTheme="minorHAnsi" w:hAnsiTheme="minorHAnsi"/>
+        </w:rPr>
+        <w:t>avoid_obstacles.py</w:t>
+      </w:r>
+      <w:bookmarkEnd w:id="19"/>
+    </w:p>
+    <w:p>
+      <w:r>
+        <w:t>Questo script viene utilizzato per l’attivazione e la gestione del comportamento “</w:t>
+      </w:r>
+      <w:r>
+        <w:t>evita ostacoli</w:t>
+      </w:r>
+      <w:r>
+        <w:t>”</w:t>
+      </w:r>
+      <w:r>
+        <w:t xml:space="preserve">. </w:t>
+      </w:r>
+    </w:p>
+    <w:p>
+      <w:r>
+        <w:lastRenderedPageBreak/>
+        <w:t xml:space="preserve">Abbiamo scelto di </w:t>
+      </w:r>
+      <w:r>
+        <w:t>modellare l’attivazione</w:t>
+      </w:r>
+      <w:r>
+        <w:t xml:space="preserve"> del comportamento evita ostacoli con questo modulo in cui la funzione “</w:t>
+      </w:r>
       <w:r>
         <w:rPr>
           <w:i/>
           <w:iCs/>
         </w:rPr>
-        <w:t>()</w:t>
-      </w:r>
-      <w:r>
-        <w:t>: che dato il nome di un drone ne restituisce l’id</w:t>
-      </w:r>
-    </w:p>
-    <w:p>
-      <w:pPr>
-        <w:pStyle w:val="Titolo3"/>
-        <w:rPr>
-          <w:rFonts w:asciiTheme="minorHAnsi" w:hAnsiTheme="minorHAnsi"/>
-        </w:rPr>
-      </w:pPr>
-      <w:bookmarkStart w:id="19" w:name="_Toc95174911"/>
-      <w:r>
-        <w:rPr>
-          <w:rFonts w:asciiTheme="minorHAnsi" w:hAnsiTheme="minorHAnsi"/>
-        </w:rPr>
-        <w:t>avoid_obstacles.py</w:t>
-      </w:r>
-      <w:bookmarkEnd w:id="19"/>
-    </w:p>
-    <w:p>
-      <w:r>
-        <w:t>Questo script viene utilizzato per l’attivazione e la gestione del comportamento “</w:t>
-      </w:r>
-      <w:proofErr w:type="spellStart"/>
-      <w:r>
-        <w:t>evita_ostacoli</w:t>
-      </w:r>
-      <w:proofErr w:type="spellEnd"/>
-      <w:r>
-        <w:t>”</w:t>
-      </w:r>
-      <w:r>
-        <w:t xml:space="preserve">. </w:t>
-      </w:r>
-    </w:p>
-    <w:p>
-      <w:r>
-        <w:lastRenderedPageBreak/>
-        <w:t xml:space="preserve">Abbiamo scelto di </w:t>
-      </w:r>
-      <w:r>
-        <w:t>modellare l’attivazione</w:t>
-      </w:r>
-      <w:r>
-        <w:t xml:space="preserve"> del comportamento evita ostacoli con questo modulo in cui la funzione “</w:t>
-      </w:r>
-      <w:proofErr w:type="spellStart"/>
-      <w:r>
-        <w:rPr>
-          <w:i/>
-          <w:iCs/>
-        </w:rPr>
-        <w:t>function</w:t>
-      </w:r>
-      <w:proofErr w:type="spellEnd"/>
-      <w:r>
-        <w:rPr>
-          <w:i/>
-          <w:iCs/>
-        </w:rPr>
-        <w:t>(x</w:t>
+        <w:t>function(x</w:t>
       </w:r>
       <w:r>
         <w:rPr>
@@ -5607,15 +5544,7 @@
         <w:t xml:space="preserve"> la sensibilit</w:t>
       </w:r>
       <w:r>
-        <w:t>à della soglia di attivazione dello stato “</w:t>
-      </w:r>
-      <w:proofErr w:type="spellStart"/>
-      <w:r>
-        <w:t>avoid_obstacles</w:t>
-      </w:r>
-      <w:proofErr w:type="spellEnd"/>
-      <w:r>
-        <w:t>”. Ciò viene modellato con una funzione logaritmo</w:t>
+        <w:t>à della soglia di attivazione dello stato “avoid_obstacles”. Ciò viene modellato con una funzione logaritmo</w:t>
       </w:r>
       <w:r>
         <w:t>,</w:t>
@@ -5643,141 +5572,27 @@
       <w:r>
         <w:t xml:space="preserve">Con la funzione </w:t>
       </w:r>
-      <w:proofErr w:type="spellStart"/>
       <w:r>
         <w:rPr>
           <w:i/>
           <w:iCs/>
         </w:rPr>
-        <w:t>avoid_obstacles_sensor</w:t>
-      </w:r>
-      <w:proofErr w:type="spellEnd"/>
+        <w:t>avoid_obstacles_sensor(value, velocity),</w:t>
+      </w:r>
+      <w:r>
+        <w:t xml:space="preserve"> attiviamo o meno la rilevazione da parte di uno dei sonar di un ostacolo. </w:t>
+      </w:r>
+    </w:p>
+    <w:p>
+      <w:r>
+        <w:t xml:space="preserve">La funzione </w:t>
+      </w:r>
       <w:r>
         <w:rPr>
           <w:i/>
           <w:iCs/>
         </w:rPr>
-        <w:t>(</w:t>
-      </w:r>
-      <w:proofErr w:type="spellStart"/>
-      <w:r>
-        <w:rPr>
-          <w:i/>
-          <w:iCs/>
-        </w:rPr>
-        <w:t>value</w:t>
-      </w:r>
-      <w:proofErr w:type="spellEnd"/>
-      <w:r>
-        <w:rPr>
-          <w:i/>
-          <w:iCs/>
-        </w:rPr>
-        <w:t xml:space="preserve">, </w:t>
-      </w:r>
-      <w:proofErr w:type="spellStart"/>
-      <w:r>
-        <w:rPr>
-          <w:i/>
-          <w:iCs/>
-        </w:rPr>
-        <w:t>velocity</w:t>
-      </w:r>
-      <w:proofErr w:type="spellEnd"/>
-      <w:r>
-        <w:rPr>
-          <w:i/>
-          <w:iCs/>
-        </w:rPr>
-        <w:t>),</w:t>
-      </w:r>
-      <w:r>
-        <w:t xml:space="preserve"> attiviamo o meno la rilevazione da parte di uno dei sonar di un ostacolo. </w:t>
-      </w:r>
-    </w:p>
-    <w:p>
-      <w:r>
-        <w:t xml:space="preserve">La funzione </w:t>
-      </w:r>
-      <w:proofErr w:type="spellStart"/>
-      <w:r>
-        <w:rPr>
-          <w:i/>
-          <w:iCs/>
-        </w:rPr>
-        <w:t>avoid_obstacles_full</w:t>
-      </w:r>
-      <w:proofErr w:type="spellEnd"/>
-      <w:r>
-        <w:rPr>
-          <w:i/>
-          <w:iCs/>
-        </w:rPr>
-        <w:t>(</w:t>
-      </w:r>
-      <w:proofErr w:type="spellStart"/>
-      <w:r>
-        <w:rPr>
-          <w:i/>
-          <w:iCs/>
-        </w:rPr>
-        <w:t>upper_sensor</w:t>
-      </w:r>
-      <w:proofErr w:type="spellEnd"/>
-      <w:r>
-        <w:rPr>
-          <w:i/>
-          <w:iCs/>
-        </w:rPr>
-        <w:t xml:space="preserve">, </w:t>
-      </w:r>
-      <w:proofErr w:type="spellStart"/>
-      <w:r>
-        <w:rPr>
-          <w:i/>
-          <w:iCs/>
-        </w:rPr>
-        <w:t>front_sensor,left_sensor</w:t>
-      </w:r>
-      <w:proofErr w:type="spellEnd"/>
-      <w:r>
-        <w:rPr>
-          <w:i/>
-          <w:iCs/>
-        </w:rPr>
-        <w:t xml:space="preserve">, </w:t>
-      </w:r>
-      <w:proofErr w:type="spellStart"/>
-      <w:r>
-        <w:rPr>
-          <w:i/>
-          <w:iCs/>
-        </w:rPr>
-        <w:t>right_sensor</w:t>
-      </w:r>
-      <w:proofErr w:type="spellEnd"/>
-      <w:r>
-        <w:rPr>
-          <w:i/>
-          <w:iCs/>
-        </w:rPr>
-        <w:t xml:space="preserve">, </w:t>
-      </w:r>
-      <w:proofErr w:type="spellStart"/>
-      <w:r>
-        <w:rPr>
-          <w:i/>
-          <w:iCs/>
-        </w:rPr>
-        <w:t>velocity</w:t>
-      </w:r>
-      <w:proofErr w:type="spellEnd"/>
-      <w:r>
-        <w:rPr>
-          <w:i/>
-          <w:iCs/>
-        </w:rPr>
-        <w:t>)</w:t>
+        <w:t>avoid_obstacles_full(upper_sensor, front_sensor,left_sensor, right_sensor, velocity)</w:t>
       </w:r>
       <w:r>
         <w:rPr>
@@ -5787,15 +5602,7 @@
         <w:t xml:space="preserve"> </w:t>
       </w:r>
       <w:r>
-        <w:t>ritorna “</w:t>
-      </w:r>
-      <w:proofErr w:type="spellStart"/>
-      <w:r>
-        <w:t>true</w:t>
-      </w:r>
-      <w:proofErr w:type="spellEnd"/>
-      <w:r>
-        <w:t>” quando uno dei sensori rileva un ostacolo, “false” altrimenti.</w:t>
+        <w:t>ritorna “true” quando uno dei sensori rileva un ostacolo, “false” altrimenti.</w:t>
       </w:r>
       <w:r>
         <w:t xml:space="preserve"> Viene utilizzata come funzione di controllo in tutti gli stati di movimento, per l’attivazione del comportamento “evita ostacoli”.</w:t>
@@ -5927,37 +5734,13 @@
     </w:p>
     <w:p>
       <w:r>
-        <w:t xml:space="preserve">La funzione </w:t>
-      </w:r>
-      <w:proofErr w:type="spellStart"/>
-      <w:r>
-        <w:t>sccalc</w:t>
-      </w:r>
-      <w:proofErr w:type="spellEnd"/>
-      <w:r>
-        <w:t>() prende in input la lista degli ordini in coda, l’ordine per cui si sta calcolando il punteggio(</w:t>
-      </w:r>
-      <w:proofErr w:type="spellStart"/>
-      <w:r>
-        <w:t>pending</w:t>
-      </w:r>
-      <w:proofErr w:type="spellEnd"/>
-      <w:r>
-        <w:t xml:space="preserve">), l’ordine corrente, la storia degli stati, la posizione attuale del robot e le coordinate della propria stazione di ricarica. Il calcolo viene effettuato come segue </w:t>
+        <w:t xml:space="preserve">La funzione sccalc() prende in input la lista degli ordini in coda, l’ordine per cui si sta calcolando il punteggio(pending), l’ordine corrente, la storia degli stati, la posizione attuale del robot e le coordinate della propria stazione di ricarica. Il calcolo viene effettuato come segue </w:t>
       </w:r>
     </w:p>
     <w:p>
       <w:r>
         <w:lastRenderedPageBreak/>
-        <w:t>Per tutti gli ordini da fare e quello preso in esame(</w:t>
-      </w:r>
-      <w:proofErr w:type="spellStart"/>
-      <w:r>
-        <w:t>pending</w:t>
-      </w:r>
-      <w:proofErr w:type="spellEnd"/>
-      <w:r>
-        <w:t xml:space="preserve">), viene calcolata la distanza di andata e ritorno, tale valore viene successivamente moltiplicato </w:t>
+        <w:t xml:space="preserve">Per tutti gli ordini da fare e quello preso in esame(pending), viene calcolata la distanza di andata e ritorno, tale valore viene successivamente moltiplicato </w:t>
       </w:r>
       <w:r>
         <w:t>per una costante K=1.7, in quanto il robot percorre in media 1m in 1.7s. Sono poi aggiunte delle costanti empiriche, valutate sperimentalmente, come:</w:t>
@@ -6100,15 +5883,7 @@
         <w:t>prima:</w:t>
       </w:r>
       <w:r>
-        <w:t xml:space="preserve"> dove vengono istanziate tutte le variabili globali di ambiente e vengono implementati gli algoritmi di calcolo dei parametri per il moto del drone, vengono anche implementati i </w:t>
-      </w:r>
-      <w:proofErr w:type="spellStart"/>
-      <w:r>
-        <w:t>thread</w:t>
-      </w:r>
-      <w:proofErr w:type="spellEnd"/>
-      <w:r>
-        <w:t xml:space="preserve"> che gestiscono la comunicazione con la squadra di droni </w:t>
+        <w:t xml:space="preserve"> dove vengono istanziate tutte le variabili globali di ambiente e vengono implementati gli algoritmi di calcolo dei parametri per il moto del drone, vengono anche implementati i thread che gestiscono la comunicazione con la squadra di droni </w:t>
       </w:r>
       <w:r>
         <w:t>e il</w:t>
@@ -6869,15 +6644,7 @@
         <w:ind w:left="360"/>
       </w:pPr>
       <w:r>
-        <w:t>Oltre alle variabili che abbiamo dichiarato sopra, abbiamo introdotto una costante globale “</w:t>
-      </w:r>
-      <w:proofErr w:type="spellStart"/>
-      <w:r>
-        <w:t>powerGain</w:t>
-      </w:r>
-      <w:proofErr w:type="spellEnd"/>
-      <w:r>
-        <w:t>”, che ci permette di gestire direttamente a nostro piacimento la velocità dei 4 motori.</w:t>
+        <w:t>Oltre alle variabili che abbiamo dichiarato sopra, abbiamo introdotto una costante globale “powerGain”, che ci permette di gestire direttamente a nostro piacimento la velocità dei 4 motori.</w:t>
       </w:r>
     </w:p>
     <w:p>
@@ -6904,15 +6671,7 @@
     </w:p>
     <w:p>
       <w:r>
-        <w:t xml:space="preserve">Nelle fasi di allineamento con le coordinate di destinazione, il drone deve stabilizzarsi prima di diminuire la potenza dei motori ed atterrare. La verifica del corretto stazionamento del drone è effettuata tramite il calcolo delle accelerazioni del sensore IMU in un array circolare chiamato </w:t>
-      </w:r>
-      <w:proofErr w:type="spellStart"/>
-      <w:r>
-        <w:t>StabilizationArray</w:t>
-      </w:r>
-      <w:proofErr w:type="spellEnd"/>
-      <w:r>
-        <w:t>.</w:t>
+        <w:t>Nelle fasi di allineamento con le coordinate di destinazione, il drone deve stabilizzarsi prima di diminuire la potenza dei motori ed atterrare. La verifica del corretto stazionamento del drone è effettuata tramite il calcolo delle accelerazioni del sensore IMU in un array circolare chiamato StabilizationArray.</w:t>
       </w:r>
     </w:p>
     <w:p>
@@ -8531,15 +8290,7 @@
         <w:t xml:space="preserve">-risposta. </w:t>
       </w:r>
       <w:r>
-        <w:t>Durante il movimento del drone, in ogni stato, vi è il controllo sui valori dei sonar e, qualora uno dei sensori dovesse scendere sotto il livello di soglia, la gestione del moto del drone passa allo stato “</w:t>
-      </w:r>
-      <w:proofErr w:type="spellStart"/>
-      <w:r>
-        <w:t>avoid_obstacles</w:t>
-      </w:r>
-      <w:proofErr w:type="spellEnd"/>
-      <w:r>
-        <w:t>”.</w:t>
+        <w:t>Durante il movimento del drone, in ogni stato, vi è il controllo sui valori dei sonar e, qualora uno dei sensori dovesse scendere sotto il livello di soglia, la gestione del moto del drone passa allo stato “avoid_obstacles”.</w:t>
       </w:r>
     </w:p>
     <w:p>
@@ -8703,13 +8454,8 @@
       <w:r>
         <w:t xml:space="preserve"> più </w:t>
       </w:r>
-      <w:proofErr w:type="spellStart"/>
-      <w:r>
-        <w:t>threads</w:t>
-      </w:r>
-      <w:proofErr w:type="spellEnd"/>
-      <w:r>
-        <w:t xml:space="preserve"> :</w:t>
+      <w:r>
+        <w:t>threads:</w:t>
       </w:r>
     </w:p>
     <w:p>
@@ -8723,21 +8469,12 @@
       <w:r>
         <w:t xml:space="preserve">il primo viene attivato tramite la funzione </w:t>
       </w:r>
-      <w:proofErr w:type="spellStart"/>
       <w:r>
         <w:rPr>
           <w:i/>
           <w:iCs/>
         </w:rPr>
-        <w:t>update_orders</w:t>
-      </w:r>
-      <w:proofErr w:type="spellEnd"/>
-      <w:r>
-        <w:rPr>
-          <w:i/>
-          <w:iCs/>
-        </w:rPr>
-        <w:t>()</w:t>
+        <w:t>update_orders()</w:t>
       </w:r>
       <w:r>
         <w:t>, la quale ha il compito di verificare continuamente se è presente un nuovo messaggio nella coda di arrivo de</w:t>
@@ -8769,23 +8506,7 @@
         <w:t>ulteriore</w:t>
       </w:r>
       <w:r>
-        <w:t xml:space="preserve"> </w:t>
-      </w:r>
-      <w:proofErr w:type="spellStart"/>
-      <w:r>
-        <w:t>trhead</w:t>
-      </w:r>
-      <w:proofErr w:type="spellEnd"/>
-      <w:r>
-        <w:t xml:space="preserve"> tramite la funzione “</w:t>
-      </w:r>
-      <w:proofErr w:type="spellStart"/>
-      <w:r>
-        <w:t>send_score</w:t>
-      </w:r>
-      <w:proofErr w:type="spellEnd"/>
-      <w:r>
-        <w:t>()”.</w:t>
+        <w:t xml:space="preserve"> trhead tramite la funzione “send_score()”.</w:t>
       </w:r>
     </w:p>
     <w:p>
@@ -8799,24 +8520,11 @@
         <w:t>pari, in</w:t>
       </w:r>
       <w:r>
-        <w:t xml:space="preserve"> un dizionario che ha per chiave la coppia (</w:t>
-      </w:r>
-      <w:proofErr w:type="spellStart"/>
-      <w:r>
-        <w:t>Drone_ID</w:t>
-      </w:r>
-      <w:proofErr w:type="spellEnd"/>
-      <w:r>
-        <w:t xml:space="preserve">, </w:t>
-      </w:r>
-      <w:proofErr w:type="spellStart"/>
-      <w:r>
-        <w:t>Order_I</w:t>
+        <w:t xml:space="preserve"> un dizionario che ha per chiave la coppia (Drone_ID, Order_I</w:t>
       </w:r>
       <w:r>
         <w:t>D</w:t>
       </w:r>
-      <w:proofErr w:type="spellEnd"/>
       <w:r>
         <w:t>).</w:t>
       </w:r>
@@ -8830,31 +8538,14 @@
         </w:numPr>
       </w:pPr>
       <w:r>
-        <w:t xml:space="preserve">un altro </w:t>
-      </w:r>
-      <w:proofErr w:type="spellStart"/>
-      <w:r>
-        <w:t>thread</w:t>
-      </w:r>
-      <w:proofErr w:type="spellEnd"/>
-      <w:r>
-        <w:t xml:space="preserve"> viene attivato dalla funzione </w:t>
-      </w:r>
-      <w:proofErr w:type="spellStart"/>
+        <w:t xml:space="preserve">un altro thread viene attivato dalla funzione </w:t>
+      </w:r>
       <w:r>
         <w:rPr>
           <w:i/>
           <w:iCs/>
         </w:rPr>
-        <w:t>send_score</w:t>
-      </w:r>
-      <w:proofErr w:type="spellEnd"/>
-      <w:r>
-        <w:rPr>
-          <w:i/>
-          <w:iCs/>
-        </w:rPr>
-        <w:t>()</w:t>
+        <w:t>send_score()</w:t>
       </w:r>
       <w:r>
         <w:rPr>
@@ -8890,15 +8581,7 @@
         <w:t>invia</w:t>
       </w:r>
       <w:r>
-        <w:t xml:space="preserve"> lo score agli altri componenti della squadra, inserisce il proprio punteggio nel dizionario e attende un tempo medio di 3 secondi dopo il quale estrae il punteggio minimo relativo all’ordine che ha causato il lancio del </w:t>
-      </w:r>
-      <w:proofErr w:type="spellStart"/>
-      <w:r>
-        <w:t>thread</w:t>
-      </w:r>
-      <w:proofErr w:type="spellEnd"/>
-      <w:r>
-        <w:t xml:space="preserve">. Se il punteggio il punteggio </w:t>
+        <w:t xml:space="preserve"> lo score agli altri componenti della squadra, inserisce il proprio punteggio nel dizionario e attende un tempo medio di 3 secondi dopo il quale estrae il punteggio minimo relativo all’ordine che ha causato il lancio del thread. Se il punteggio il punteggio </w:t>
       </w:r>
       <w:r>
         <w:t>estratto è</w:t>
@@ -8913,31 +8596,14 @@
         <w:t xml:space="preserve"> eseguire.</w:t>
       </w:r>
       <w:r>
-        <w:t xml:space="preserve"> Al termine di tale compito il </w:t>
-      </w:r>
-      <w:proofErr w:type="spellStart"/>
-      <w:r>
-        <w:t>trhead</w:t>
-      </w:r>
-      <w:proofErr w:type="spellEnd"/>
-      <w:r>
-        <w:t xml:space="preserve"> </w:t>
-      </w:r>
-      <w:proofErr w:type="spellStart"/>
+        <w:t xml:space="preserve"> Al termine di tale compito il trhead </w:t>
+      </w:r>
       <w:r>
         <w:rPr>
           <w:i/>
           <w:iCs/>
         </w:rPr>
-        <w:t>send_score</w:t>
-      </w:r>
-      <w:proofErr w:type="spellEnd"/>
-      <w:r>
-        <w:rPr>
-          <w:i/>
-          <w:iCs/>
-        </w:rPr>
-        <w:t>()</w:t>
+        <w:t>send_score()</w:t>
       </w:r>
       <w:r>
         <w:rPr>
@@ -8947,31 +8613,14 @@
         <w:t xml:space="preserve">  </w:t>
       </w:r>
       <w:r>
-        <w:t xml:space="preserve">termina, sarà compito del </w:t>
-      </w:r>
-      <w:proofErr w:type="spellStart"/>
-      <w:r>
-        <w:t>thread</w:t>
-      </w:r>
-      <w:proofErr w:type="spellEnd"/>
-      <w:r>
-        <w:t xml:space="preserve"> </w:t>
-      </w:r>
-      <w:proofErr w:type="spellStart"/>
+        <w:t xml:space="preserve">termina, sarà compito del thread </w:t>
+      </w:r>
       <w:r>
         <w:rPr>
           <w:i/>
           <w:iCs/>
         </w:rPr>
-        <w:t>update_orders</w:t>
-      </w:r>
-      <w:proofErr w:type="spellEnd"/>
-      <w:r>
-        <w:rPr>
-          <w:i/>
-          <w:iCs/>
-        </w:rPr>
-        <w:t>()</w:t>
+        <w:t>update_orders()</w:t>
       </w:r>
       <w:r>
         <w:t xml:space="preserve"> generane uno nuovo per ogni notifica da parte del supervisor di un nuovo ordine.</w:t>
@@ -9208,33 +8857,8 @@
           <w:i/>
           <w:iCs/>
         </w:rPr>
-        <w:t xml:space="preserve">drone </w:t>
-      </w:r>
-      <w:proofErr w:type="spellStart"/>
-      <w:r>
-        <w:rPr>
-          <w:i/>
-          <w:iCs/>
-        </w:rPr>
-        <w:t>anomaly</w:t>
-      </w:r>
-      <w:proofErr w:type="spellEnd"/>
-      <w:r>
-        <w:rPr>
-          <w:i/>
-          <w:iCs/>
-        </w:rPr>
-        <w:t xml:space="preserve"> </w:t>
-      </w:r>
-      <w:proofErr w:type="spellStart"/>
-      <w:r>
-        <w:rPr>
-          <w:i/>
-          <w:iCs/>
-        </w:rPr>
-        <w:t>detected</w:t>
-      </w:r>
-      <w:proofErr w:type="spellEnd"/>
+        <w:t>drone anomaly detected</w:t>
+      </w:r>
       <w:r>
         <w:t xml:space="preserve">”. Una volta in questo stato il drone non continua il suo percorso verso il goal ma si stabilizza nella posizione corrente, successivamente </w:t>
       </w:r>
@@ -9304,13 +8928,8 @@
     </w:p>
     <w:p>
       <w:r>
-        <w:t xml:space="preserve">La simulazione è stata svolta tramite il software </w:t>
-      </w:r>
-      <w:proofErr w:type="spellStart"/>
-      <w:r>
-        <w:t>Webots</w:t>
-      </w:r>
-      <w:proofErr w:type="spellEnd"/>
+        <w:t>La simulazione è stata svolta tramite il software Webots</w:t>
+      </w:r>
       <w:r>
         <w:t xml:space="preserve">, con l’ausilio di questo simulatore abbiamo sviluppato un mondo ideale in cui testare tutti i comportamenti sopra descritti. Abbiamo costruito un mondo dove sono state inserite </w:t>
       </w:r>
@@ -9412,15 +9031,7 @@
     </w:p>
     <w:p>
       <w:r>
-        <w:t xml:space="preserve">Il nostro progetto si è incentrato nello sviluppo di un software per la gestione della squadra di droni. Riteniamo che questo </w:t>
-      </w:r>
-      <w:proofErr w:type="spellStart"/>
-      <w:r>
-        <w:t>topic</w:t>
-      </w:r>
-      <w:proofErr w:type="spellEnd"/>
-      <w:r>
-        <w:t xml:space="preserve"> riguardi non solo il mondo della robotica in quanto progressione tecnologica, ma, ha un impatto diretto su molteplici argomenti scottanti per la società moderna</w:t>
+        <w:t>Il nostro progetto si è incentrato nello sviluppo di un software per la gestione della squadra di droni. Riteniamo che questo topic riguardi non solo il mondo della robotica in quanto progressione tecnologica, ma, ha un impatto diretto su molteplici argomenti scottanti per la società moderna</w:t>
       </w:r>
       <w:r>
         <w:t xml:space="preserve"> quali per esempio: il lavoro, l’inquinamento e il traffico.</w:t>
@@ -9468,23 +9079,13 @@
         </w:numPr>
       </w:pPr>
       <w:r>
-        <w:t xml:space="preserve">si potrebbe pensare ad un sistema di </w:t>
-      </w:r>
-      <w:proofErr w:type="spellStart"/>
-      <w:r>
-        <w:t>object</w:t>
-      </w:r>
-      <w:proofErr w:type="spellEnd"/>
-      <w:r>
-        <w:t xml:space="preserve"> </w:t>
-      </w:r>
-      <w:proofErr w:type="spellStart"/>
-      <w:r>
-        <w:t>recognition</w:t>
-      </w:r>
-      <w:proofErr w:type="spellEnd"/>
-      <w:r>
-        <w:t xml:space="preserve"> al fine di migliorare e implementare algoritmi più efficienti per quanto riguarda i comportamenti come: evita ostacoli, aggancia box, atterra nella base, </w:t>
+        <w:t>si potrebbe pensare ad un sistema di object</w:t>
+      </w:r>
+      <w:r>
+        <w:t>s</w:t>
+      </w:r>
+      <w:r>
+        <w:t xml:space="preserve"> recognition al fine di migliorare e implementare algoritmi più efficienti per quanto riguarda i comportamenti come: evita ostacoli, aggancia box, atterra nella base, </w:t>
       </w:r>
       <w:r>
         <w:t>ecc.</w:t>

</xml_diff>

<commit_message>
progetto pronto per la consegna
</commit_message>
<xml_diff>
--- a/docs/Sky Droppers Documentation.docx
+++ b/docs/Sky Droppers Documentation.docx
@@ -5009,11 +5009,16 @@
         <w:t>, bussola, e</w:t>
       </w:r>
       <w:r>
-        <w:t xml:space="preserve"> la conoscenza a priori delle posizioni delle basi</w:t>
+        <w:t xml:space="preserve"> la conoscenza a priori delle posizioni delle </w:t>
+      </w:r>
+      <w:proofErr w:type="gramStart"/>
+      <w:r>
+        <w:t>basi</w:t>
       </w:r>
       <w:r>
         <w:t xml:space="preserve"> :</w:t>
       </w:r>
+      <w:proofErr w:type="gramEnd"/>
       <w:r>
         <w:t xml:space="preserve"> </w:t>
       </w:r>
@@ -5447,7 +5452,15 @@
         <w:pStyle w:val="Nessunaspaziatura"/>
       </w:pPr>
       <w:r>
-        <w:t>!1 : non si proveniva dalla stato 1(vale per qualsiasi numero)</w:t>
+        <w:t>!</w:t>
+      </w:r>
+      <w:proofErr w:type="gramStart"/>
+      <w:r>
+        <w:t>1 :</w:t>
+      </w:r>
+      <w:proofErr w:type="gramEnd"/>
+      <w:r>
+        <w:t xml:space="preserve"> non si proveniva dalla stato 1(vale per qualsiasi numero)</w:t>
       </w:r>
     </w:p>
     <w:p>
@@ -5471,11 +5484,19 @@
           <w:lang w:val="en-US"/>
         </w:rPr>
       </w:pPr>
+      <w:proofErr w:type="gramStart"/>
       <w:r>
         <w:rPr>
           <w:lang w:val="en-US"/>
         </w:rPr>
-        <w:t>!: operatore booleano «not»</w:t>
+        <w:t>!:</w:t>
+      </w:r>
+      <w:proofErr w:type="gramEnd"/>
+      <w:r>
+        <w:rPr>
+          <w:lang w:val="en-US"/>
+        </w:rPr>
+        <w:t xml:space="preserve"> operatore booleano «not»</w:t>
       </w:r>
     </w:p>
     <w:p>
@@ -5485,11 +5506,19 @@
           <w:lang w:val="en-US"/>
         </w:rPr>
       </w:pPr>
+      <w:proofErr w:type="gramStart"/>
       <w:r>
         <w:rPr>
           <w:lang w:val="en-US"/>
         </w:rPr>
-        <w:t>or : operatore booleano «or»</w:t>
+        <w:t>or :</w:t>
+      </w:r>
+      <w:proofErr w:type="gramEnd"/>
+      <w:r>
+        <w:rPr>
+          <w:lang w:val="en-US"/>
+        </w:rPr>
+        <w:t xml:space="preserve"> operatore booleano «or»</w:t>
       </w:r>
     </w:p>
     <w:p>
@@ -5523,19 +5552,9 @@
           <w:i/>
           <w:iCs/>
         </w:rPr>
-        <w:t xml:space="preserve">O &amp; !CB &amp; !5   </w:t>
-      </w:r>
-      <w:r>
-        <w:sym w:font="Wingdings" w:char="F0E0"/>
-      </w:r>
-      <w:r>
-        <w:t xml:space="preserve"> è presente un nuovo ordine da effettuare, la batteria non è carica e non si proviene dallo stato 5, ovvero da go back home, in questo caso il drone deve andare allo stato recharge battery.</w:t>
-      </w:r>
-    </w:p>
-    <w:p>
-      <w:pPr>
-        <w:pStyle w:val="Nessunaspaziatura"/>
-      </w:pPr>
+        <w:t xml:space="preserve">O </w:t>
+      </w:r>
+      <w:proofErr w:type="gramStart"/>
       <w:r>
         <w:rPr>
           <w:b/>
@@ -5543,8 +5562,49 @@
           <w:i/>
           <w:iCs/>
         </w:rPr>
+        <w:t>&amp; !CB</w:t>
+      </w:r>
+      <w:proofErr w:type="gramEnd"/>
+      <w:r>
+        <w:rPr>
+          <w:b/>
+          <w:bCs/>
+          <w:i/>
+          <w:iCs/>
+        </w:rPr>
+        <w:t xml:space="preserve"> &amp; !5   </w:t>
+      </w:r>
+      <w:r>
+        <w:sym w:font="Wingdings" w:char="F0E0"/>
+      </w:r>
+      <w:r>
+        <w:t xml:space="preserve"> è presente un nuovo ordine da effettuare, la batteria non è carica e non si proviene dallo stato 5, ovvero da go back home, in questo caso il drone deve andare allo stato recharge battery.</w:t>
+      </w:r>
+    </w:p>
+    <w:p>
+      <w:pPr>
+        <w:pStyle w:val="Nessunaspaziatura"/>
+      </w:pPr>
+      <w:proofErr w:type="gramStart"/>
+      <w:r>
+        <w:rPr>
+          <w:b/>
+          <w:bCs/>
+          <w:i/>
+          <w:iCs/>
+        </w:rPr>
         <w:lastRenderedPageBreak/>
-        <w:t xml:space="preserve">!RO &amp; -6 </w:t>
+        <w:t>!RO</w:t>
+      </w:r>
+      <w:proofErr w:type="gramEnd"/>
+      <w:r>
+        <w:rPr>
+          <w:b/>
+          <w:bCs/>
+          <w:i/>
+          <w:iCs/>
+        </w:rPr>
+        <w:t xml:space="preserve"> &amp; -6 </w:t>
       </w:r>
       <w:r>
         <w:rPr>
@@ -5941,7 +6001,23 @@
           <w:i/>
           <w:iCs/>
         </w:rPr>
-        <w:t>Euc_dist()</w:t>
+        <w:t>Euc_</w:t>
+      </w:r>
+      <w:proofErr w:type="gramStart"/>
+      <w:r>
+        <w:rPr>
+          <w:i/>
+          <w:iCs/>
+        </w:rPr>
+        <w:t>dist(</w:t>
+      </w:r>
+      <w:proofErr w:type="gramEnd"/>
+      <w:r>
+        <w:rPr>
+          <w:i/>
+          <w:iCs/>
+        </w:rPr>
+        <w:t>)</w:t>
       </w:r>
       <w:r>
         <w:t xml:space="preserve">: che restituisce la distanza euclidea fra due punti dati in </w:t>
@@ -5958,142 +6034,183 @@
           <w:numId w:val="15"/>
         </w:numPr>
       </w:pPr>
+      <w:proofErr w:type="gramStart"/>
       <w:r>
         <w:rPr>
           <w:i/>
           <w:iCs/>
         </w:rPr>
-        <w:t>getID()</w:t>
-      </w:r>
-      <w:r>
-        <w:t>: che dato il nome di un drone ne restituisce l’id</w:t>
-      </w:r>
-    </w:p>
-    <w:p>
-      <w:pPr>
-        <w:pStyle w:val="Titolo3"/>
-        <w:rPr>
-          <w:rFonts w:asciiTheme="minorHAnsi" w:hAnsiTheme="minorHAnsi"/>
-        </w:rPr>
-      </w:pPr>
-      <w:bookmarkStart w:id="19" w:name="_Toc95176919"/>
-      <w:r>
-        <w:rPr>
-          <w:rFonts w:asciiTheme="minorHAnsi" w:hAnsiTheme="minorHAnsi"/>
-        </w:rPr>
-        <w:t>avoid_obstacles.py</w:t>
-      </w:r>
-      <w:bookmarkEnd w:id="19"/>
-    </w:p>
-    <w:p>
-      <w:r>
-        <w:t>Questo script viene utilizzato per l’attivazione e la gestione del comportamento “</w:t>
-      </w:r>
-      <w:r>
-        <w:t>evita ostacoli</w:t>
-      </w:r>
-      <w:r>
-        <w:t>”</w:t>
-      </w:r>
-      <w:r>
-        <w:t xml:space="preserve">. </w:t>
-      </w:r>
-    </w:p>
-    <w:p>
-      <w:r>
-        <w:t xml:space="preserve">Abbiamo scelto di </w:t>
-      </w:r>
-      <w:r>
-        <w:t>modellare l’attivazione</w:t>
-      </w:r>
-      <w:r>
-        <w:t xml:space="preserve"> del comportamento con questo modulo in cui la funzione “</w:t>
-      </w:r>
+        <w:t>getID(</w:t>
+      </w:r>
+      <w:proofErr w:type="gramEnd"/>
       <w:r>
         <w:rPr>
           <w:i/>
           <w:iCs/>
         </w:rPr>
-        <w:t>function(x</w:t>
+        <w:t>)</w:t>
+      </w:r>
+      <w:r>
+        <w:t>: che dato il nome di un drone ne restituisce l’id</w:t>
+      </w:r>
+    </w:p>
+    <w:p>
+      <w:pPr>
+        <w:pStyle w:val="Titolo3"/>
+        <w:rPr>
+          <w:rFonts w:asciiTheme="minorHAnsi" w:hAnsiTheme="minorHAnsi"/>
+        </w:rPr>
+      </w:pPr>
+      <w:bookmarkStart w:id="19" w:name="_Toc95176919"/>
+      <w:r>
+        <w:rPr>
+          <w:rFonts w:asciiTheme="minorHAnsi" w:hAnsiTheme="minorHAnsi"/>
+        </w:rPr>
+        <w:t>avoid_obstacles.py</w:t>
+      </w:r>
+      <w:bookmarkEnd w:id="19"/>
+    </w:p>
+    <w:p>
+      <w:r>
+        <w:t>Questo script viene utilizzato per l’attivazione e la gestione del comportamento “</w:t>
+      </w:r>
+      <w:r>
+        <w:t>evita ostacoli</w:t>
+      </w:r>
+      <w:r>
+        <w:t>”</w:t>
+      </w:r>
+      <w:r>
+        <w:t xml:space="preserve">. </w:t>
+      </w:r>
+    </w:p>
+    <w:p>
+      <w:r>
+        <w:t xml:space="preserve">Abbiamo scelto di </w:t>
+      </w:r>
+      <w:r>
+        <w:t>modellare l’attivazione</w:t>
+      </w:r>
+      <w:r>
+        <w:t xml:space="preserve"> del comportamento con questo modulo in cui la funzione “</w:t>
       </w:r>
       <w:r>
         <w:rPr>
           <w:i/>
           <w:iCs/>
         </w:rPr>
-        <w:t>)”</w:t>
-      </w:r>
-      <w:r>
-        <w:t xml:space="preserve"> modella</w:t>
-      </w:r>
-      <w:r>
-        <w:t xml:space="preserve"> la sensibilit</w:t>
-      </w:r>
-      <w:r>
-        <w:t>à della soglia di attivazione dello stato “avoid_obstacles”</w:t>
-      </w:r>
-      <w:r>
-        <w:t xml:space="preserve"> in funzione della velocità del drone</w:t>
-      </w:r>
-      <w:r>
-        <w:t>. Ciò viene modellato con una funzione logaritmo</w:t>
-      </w:r>
-      <w:r>
-        <w:t>,</w:t>
-      </w:r>
-      <w:r>
-        <w:t xml:space="preserve"> poiché riteniamo che essa approssimi in maniera ottimale e naturale il comportamento di una soglia </w:t>
-      </w:r>
-      <w:r>
-        <w:t xml:space="preserve">di attivazione </w:t>
-      </w:r>
-      <w:r>
-        <w:t>che</w:t>
-      </w:r>
-      <w:r>
-        <w:t xml:space="preserve"> è equivalente al valore massimo </w:t>
-      </w:r>
-      <w:r>
-        <w:t>di distanza che può ril</w:t>
-      </w:r>
-      <w:r>
-        <w:t>e</w:t>
-      </w:r>
-      <w:r>
-        <w:t>vare il sonar quando il drone viaggia a della velocità elevate, mentre si abbassa proporzionalmente in condizioni in cui il drone si trova a navigare a velocità medio/basse.</w:t>
-      </w:r>
-    </w:p>
-    <w:p>
-      <w:r>
-        <w:t xml:space="preserve">Con la funzione </w:t>
+        <w:t>function(x</w:t>
       </w:r>
       <w:r>
         <w:rPr>
           <w:i/>
           <w:iCs/>
         </w:rPr>
-        <w:t>avoid_obstacles_sensor(value, velocity),</w:t>
-      </w:r>
-      <w:r>
-        <w:t xml:space="preserve"> attiviamo o meno la rilevazione</w:t>
-      </w:r>
-      <w:r>
-        <w:t xml:space="preserve"> di un ostacolo</w:t>
-      </w:r>
-      <w:r>
-        <w:t xml:space="preserve"> da parte di uno dei sonar. </w:t>
-      </w:r>
-    </w:p>
-    <w:p>
-      <w:r>
-        <w:t xml:space="preserve">La funzione </w:t>
+        <w:t>)”</w:t>
+      </w:r>
+      <w:r>
+        <w:t xml:space="preserve"> modella</w:t>
+      </w:r>
+      <w:r>
+        <w:t xml:space="preserve"> la sensibilit</w:t>
+      </w:r>
+      <w:r>
+        <w:t>à della soglia di attivazione dello stato “avoid_obstacles”</w:t>
+      </w:r>
+      <w:r>
+        <w:t xml:space="preserve"> in funzione della velocità del drone</w:t>
+      </w:r>
+      <w:r>
+        <w:t>. Ciò viene modellato con una funzione logaritmo</w:t>
+      </w:r>
+      <w:r>
+        <w:t>,</w:t>
+      </w:r>
+      <w:r>
+        <w:t xml:space="preserve"> poiché riteniamo che essa approssimi in maniera ottimale e naturale il comportamento di una soglia </w:t>
+      </w:r>
+      <w:r>
+        <w:t xml:space="preserve">di attivazione </w:t>
+      </w:r>
+      <w:r>
+        <w:t>che</w:t>
+      </w:r>
+      <w:r>
+        <w:t xml:space="preserve"> è equivalente al valore massimo </w:t>
+      </w:r>
+      <w:r>
+        <w:t>di distanza che può ril</w:t>
+      </w:r>
+      <w:r>
+        <w:t>e</w:t>
+      </w:r>
+      <w:r>
+        <w:t>vare il sonar quando il drone viaggia a della velocità elevate, mentre si abbassa proporzionalmente in condizioni in cui il drone si trova a navigare a velocità medio/basse.</w:t>
+      </w:r>
+    </w:p>
+    <w:p>
+      <w:r>
+        <w:t xml:space="preserve">Con la funzione </w:t>
       </w:r>
       <w:r>
         <w:rPr>
           <w:i/>
           <w:iCs/>
         </w:rPr>
-        <w:t>avoid_obstacles_full(front_left, front_right,upper_sensor, front_sensor,left_sensor, right_sensor, velocity</w:t>
+        <w:t>avoid_obstacles_</w:t>
+      </w:r>
+      <w:proofErr w:type="gramStart"/>
+      <w:r>
+        <w:rPr>
+          <w:i/>
+          <w:iCs/>
+        </w:rPr>
+        <w:t>sensor(</w:t>
+      </w:r>
+      <w:proofErr w:type="gramEnd"/>
+      <w:r>
+        <w:rPr>
+          <w:i/>
+          <w:iCs/>
+        </w:rPr>
+        <w:t>value, velocity),</w:t>
+      </w:r>
+      <w:r>
+        <w:t xml:space="preserve"> attiviamo o meno la rilevazione</w:t>
+      </w:r>
+      <w:r>
+        <w:t xml:space="preserve"> di un ostacolo</w:t>
+      </w:r>
+      <w:r>
+        <w:t xml:space="preserve"> da parte di uno dei sonar. </w:t>
+      </w:r>
+    </w:p>
+    <w:p>
+      <w:r>
+        <w:t xml:space="preserve">La funzione </w:t>
+      </w:r>
+      <w:r>
+        <w:rPr>
+          <w:i/>
+          <w:iCs/>
+        </w:rPr>
+        <w:t>avoid_obstacles_</w:t>
+      </w:r>
+      <w:proofErr w:type="gramStart"/>
+      <w:r>
+        <w:rPr>
+          <w:i/>
+          <w:iCs/>
+        </w:rPr>
+        <w:t>full(</w:t>
+      </w:r>
+      <w:proofErr w:type="gramEnd"/>
+      <w:r>
+        <w:rPr>
+          <w:i/>
+          <w:iCs/>
+        </w:rPr>
+        <w:t>front_left, front_right,upper_sensor, front_sensor,left_sensor, right_sensor, velocity</w:t>
       </w:r>
       <w:r>
         <w:rPr>
@@ -6366,7 +6483,15 @@
     </w:p>
     <w:p>
       <w:r>
-        <w:t>La funzione sccalc() prende in input la lista degli ordini in coda, l’ordine per cui si sta calcolando il punteggio</w:t>
+        <w:t xml:space="preserve">La funzione </w:t>
+      </w:r>
+      <w:proofErr w:type="gramStart"/>
+      <w:r>
+        <w:t>sccalc(</w:t>
+      </w:r>
+      <w:proofErr w:type="gramEnd"/>
+      <w:r>
+        <w:t>) prende in input la lista degli ordini in coda, l’ordine per cui si sta calcolando il punteggio</w:t>
       </w:r>
       <w:r>
         <w:t xml:space="preserve"> </w:t>
@@ -8980,7 +9105,23 @@
           <w:i/>
           <w:iCs/>
         </w:rPr>
-        <w:t>update_orders()</w:t>
+        <w:t>update_</w:t>
+      </w:r>
+      <w:proofErr w:type="gramStart"/>
+      <w:r>
+        <w:rPr>
+          <w:i/>
+          <w:iCs/>
+        </w:rPr>
+        <w:t>orders(</w:t>
+      </w:r>
+      <w:proofErr w:type="gramEnd"/>
+      <w:r>
+        <w:rPr>
+          <w:i/>
+          <w:iCs/>
+        </w:rPr>
+        <w:t>)</w:t>
       </w:r>
       <w:r>
         <w:t>, la quale ha il compito di verificare continuamente se è presente un nuovo messaggio nella coda di arrivo de</w:t>
@@ -9051,7 +9192,15 @@
         <w:t>thread</w:t>
       </w:r>
       <w:r>
-        <w:t xml:space="preserve"> tramite la funzione “send_score()”.</w:t>
+        <w:t xml:space="preserve"> tramite la funzione “send_</w:t>
+      </w:r>
+      <w:proofErr w:type="gramStart"/>
+      <w:r>
+        <w:t>score(</w:t>
+      </w:r>
+      <w:proofErr w:type="gramEnd"/>
+      <w:r>
+        <w:t>)”.</w:t>
       </w:r>
     </w:p>
     <w:p>
@@ -9099,107 +9248,155 @@
           <w:i/>
           <w:iCs/>
         </w:rPr>
-        <w:t>send_score()</w:t>
-      </w:r>
+        <w:t>send_</w:t>
+      </w:r>
+      <w:proofErr w:type="gramStart"/>
       <w:r>
         <w:rPr>
           <w:i/>
           <w:iCs/>
         </w:rPr>
-        <w:t>:</w:t>
-      </w:r>
+        <w:t>score(</w:t>
+      </w:r>
+      <w:proofErr w:type="gramEnd"/>
       <w:r>
         <w:rPr>
           <w:i/>
           <w:iCs/>
         </w:rPr>
-        <w:t xml:space="preserve"> q</w:t>
-      </w:r>
-      <w:r>
-        <w:t>uesto si occupa</w:t>
+        <w:t>)</w:t>
       </w:r>
       <w:r>
         <w:rPr>
           <w:i/>
           <w:iCs/>
         </w:rPr>
-        <w:t xml:space="preserve"> </w:t>
-      </w:r>
-      <w:r>
-        <w:t xml:space="preserve">di richiamare la funzione </w:t>
+        <w:t>:</w:t>
       </w:r>
       <w:r>
         <w:rPr>
           <w:i/>
           <w:iCs/>
         </w:rPr>
-        <w:t>score_calculator()</w:t>
-      </w:r>
-      <w:r>
-        <w:t xml:space="preserve"> per generare il punteggio del drone, successivamente </w:t>
-      </w:r>
-      <w:r>
-        <w:t>invia</w:t>
-      </w:r>
-      <w:r>
-        <w:t xml:space="preserve"> lo score agli altri componenti della squadra, inserisce il proprio punteggio nel dizionario e attende un tempo medio di 3 secondi dopo il quale estrae il punteggio minimo relativo all’ordine che ha causato il lancio del thread. Se il punteggio </w:t>
-      </w:r>
-      <w:r>
-        <w:t>estratto è</w:t>
-      </w:r>
-      <w:r>
-        <w:t xml:space="preserve"> relativo al drone stesso, viene aggiunto tale nuovo ordine alla lista </w:t>
-      </w:r>
-      <w:r>
-        <w:t>di quelli da</w:t>
-      </w:r>
-      <w:r>
-        <w:t xml:space="preserve"> eseguire.</w:t>
-      </w:r>
-      <w:r>
-        <w:t xml:space="preserve"> Al termine di tale compito il </w:t>
-      </w:r>
-      <w:r>
-        <w:t>thread</w:t>
-      </w:r>
-      <w:r>
-        <w:t xml:space="preserve"> </w:t>
+        <w:t xml:space="preserve"> q</w:t>
+      </w:r>
+      <w:r>
+        <w:t>uesto si occupa</w:t>
       </w:r>
       <w:r>
         <w:rPr>
           <w:i/>
           <w:iCs/>
         </w:rPr>
-        <w:t>send_score()</w:t>
+        <w:t xml:space="preserve"> </w:t>
+      </w:r>
+      <w:r>
+        <w:t xml:space="preserve">di richiamare la funzione </w:t>
       </w:r>
       <w:r>
         <w:rPr>
           <w:i/>
           <w:iCs/>
         </w:rPr>
-        <w:t xml:space="preserve">  </w:t>
-      </w:r>
-      <w:r>
-        <w:t>termina</w:t>
-      </w:r>
-      <w:r>
-        <w:t>.</w:t>
+        <w:t>score_calculator()</w:t>
+      </w:r>
+      <w:r>
+        <w:t xml:space="preserve"> per generare il punteggio del drone, successivamente </w:t>
+      </w:r>
+      <w:r>
+        <w:t>invia</w:t>
+      </w:r>
+      <w:r>
+        <w:t xml:space="preserve"> lo score agli altri componenti della squadra, inserisce il proprio punteggio nel dizionario e attende un tempo medio di 3 secondi dopo il quale estrae il punteggio minimo relativo all’ordine che ha causato il lancio del thread. Se il punteggio </w:t>
+      </w:r>
+      <w:r>
+        <w:t>estratto è</w:t>
+      </w:r>
+      <w:r>
+        <w:t xml:space="preserve"> relativo al drone stesso, viene aggiunto tale nuovo ordine alla lista </w:t>
+      </w:r>
+      <w:r>
+        <w:t>di quelli da</w:t>
+      </w:r>
+      <w:r>
+        <w:t xml:space="preserve"> eseguire.</w:t>
+      </w:r>
+      <w:r>
+        <w:t xml:space="preserve"> Al termine di tale compito il </w:t>
+      </w:r>
+      <w:r>
+        <w:t>thread</w:t>
       </w:r>
       <w:r>
         <w:t xml:space="preserve"> </w:t>
-      </w:r>
-      <w:r>
-        <w:t>S</w:t>
-      </w:r>
-      <w:r>
-        <w:t xml:space="preserve">arà compito del thread </w:t>
       </w:r>
       <w:r>
         <w:rPr>
           <w:i/>
           <w:iCs/>
         </w:rPr>
-        <w:t>update_orders()</w:t>
+        <w:t>send_</w:t>
+      </w:r>
+      <w:proofErr w:type="gramStart"/>
+      <w:r>
+        <w:rPr>
+          <w:i/>
+          <w:iCs/>
+        </w:rPr>
+        <w:t>score(</w:t>
+      </w:r>
+      <w:proofErr w:type="gramEnd"/>
+      <w:r>
+        <w:rPr>
+          <w:i/>
+          <w:iCs/>
+        </w:rPr>
+        <w:t>)</w:t>
+      </w:r>
+      <w:r>
+        <w:rPr>
+          <w:i/>
+          <w:iCs/>
+        </w:rPr>
+        <w:t xml:space="preserve">  </w:t>
+      </w:r>
+      <w:r>
+        <w:t>termina</w:t>
+      </w:r>
+      <w:r>
+        <w:t>.</w:t>
+      </w:r>
+      <w:r>
+        <w:t xml:space="preserve"> </w:t>
+      </w:r>
+      <w:r>
+        <w:t>S</w:t>
+      </w:r>
+      <w:r>
+        <w:t xml:space="preserve">arà compito del thread </w:t>
+      </w:r>
+      <w:r>
+        <w:rPr>
+          <w:i/>
+          <w:iCs/>
+        </w:rPr>
+        <w:t>update_</w:t>
+      </w:r>
+      <w:proofErr w:type="gramStart"/>
+      <w:r>
+        <w:rPr>
+          <w:i/>
+          <w:iCs/>
+        </w:rPr>
+        <w:t>orders(</w:t>
+      </w:r>
+      <w:proofErr w:type="gramEnd"/>
+      <w:r>
+        <w:rPr>
+          <w:i/>
+          <w:iCs/>
+        </w:rPr>
+        <w:t>)</w:t>
       </w:r>
       <w:r>
         <w:t xml:space="preserve"> generane uno nuovo per ogni notifica da parte del supervisor di un nuovo ordine.</w:t>
@@ -9723,7 +9920,19 @@
         <w:t>,</w:t>
       </w:r>
       <w:r>
-        <w:t xml:space="preserve"> indistintamente dalla posizione del drone e dal compito che sta svolgendo, dei muri invisibili che bloccano il moto del robot, o che addirittura </w:t>
+        <w:t xml:space="preserve"> indistintamente dalla posizione del drone e dal compito che sta svolgendo, de</w:t>
+      </w:r>
+      <w:r>
+        <w:t>gli</w:t>
+      </w:r>
+      <w:r>
+        <w:t xml:space="preserve"> </w:t>
+      </w:r>
+      <w:r>
+        <w:t>ostacoli</w:t>
+      </w:r>
+      <w:r>
+        <w:t xml:space="preserve"> invisibili che bloccano il moto del robot, o che addirittura </w:t>
       </w:r>
       <w:r>
         <w:t>causano movimenti non naturali che portano il drone a schiantarsi</w:t>
@@ -9731,6 +9940,9 @@
       <w:r>
         <w:t>.</w:t>
       </w:r>
+      <w:r>
+        <w:t xml:space="preserve"> Tali ostacoli ci hanno costretti sviluppare alcuni comportamenti escludendo il sensore sonar posto per la rilevazione di ostacoli superiori al robot, in quanto in maniera non controllata e non prevedibile questo rilevava ostacoli non presenti ad una distanza fissa, in situazione dove non vi era presente alcun ostacolo visibile. </w:t>
+      </w:r>
     </w:p>
     <w:p>
       <w:r>
@@ -9744,6 +9956,11 @@
       </w:r>
     </w:p>
     <w:p>
+      <w:r>
+        <w:t>Suggeriamo chiudere e riavviare il simulatore Webots, qualora si presenti uno dei comportamenti anomali sopra citati.</w:t>
+      </w:r>
+    </w:p>
+    <w:p>
       <w:pPr>
         <w:pStyle w:val="Titolo1"/>
         <w:rPr>
@@ -9755,6 +9972,7 @@
         <w:rPr>
           <w:rFonts w:asciiTheme="minorHAnsi" w:hAnsiTheme="minorHAnsi"/>
         </w:rPr>
+        <w:lastRenderedPageBreak/>
         <w:t>Conclusioni</w:t>
       </w:r>
       <w:bookmarkEnd w:id="32"/>
@@ -9824,7 +10042,6 @@
         <w:rPr>
           <w:noProof/>
         </w:rPr>
-        <w:lastRenderedPageBreak/>
         <w:drawing>
           <wp:inline distT="0" distB="0" distL="0" distR="0" wp14:anchorId="7F451F63" wp14:editId="718B877E">
             <wp:extent cx="6120130" cy="3464560"/>
@@ -9896,11 +10113,16 @@
       <w:r>
         <w:t xml:space="preserve">. Un esempio pratico </w:t>
       </w:r>
+      <w:proofErr w:type="gramStart"/>
       <w:r>
         <w:t xml:space="preserve">potrebbe </w:t>
       </w:r>
       <w:r>
-        <w:t xml:space="preserve"> la consegna</w:t>
+        <w:t xml:space="preserve"> la</w:t>
+      </w:r>
+      <w:proofErr w:type="gramEnd"/>
+      <w:r>
+        <w:t xml:space="preserve"> consegna</w:t>
       </w:r>
       <w:r>
         <w:t xml:space="preserve"> a domicilio</w:t>
@@ -9914,15 +10136,18 @@
       <w:r>
         <w:t xml:space="preserve"> Amazon come azienda leader nel settore del delivery sta investendo in questa direzione con il prodotto Amazon Prime Fly </w:t>
       </w:r>
+      <w:proofErr w:type="gramStart"/>
       <w:r>
         <w:t>https://www.amazon.com/Amazon-Prime-Air/b?ie=UTF8&amp;node=8037720011</w:t>
       </w:r>
       <w:r>
         <w:t xml:space="preserve"> .</w:t>
       </w:r>
-    </w:p>
-    <w:p>
-      <w:r>
+      <w:proofErr w:type="gramEnd"/>
+    </w:p>
+    <w:p>
+      <w:r>
+        <w:lastRenderedPageBreak/>
         <w:t>L’impatto diretto sul lavoro</w:t>
       </w:r>
       <w:r>
@@ -10003,11 +10228,7 @@
         </w:numPr>
       </w:pPr>
       <w:r>
-        <w:t xml:space="preserve">un altro interessante fronte di sviluppo è quello di un protocollo di comunicazione più robusto che dia certezza dell’avvenuta ricezione delle comunicazioni. Ciò permetterebbe per esempio, che alcuni comportamenti che attualmente potrebbero risultare rischiosi per il drone, vengano evitati del tutto grazie alla conferma o meno di un evento. Per esempio nel caso in cui due droni </w:t>
-      </w:r>
-      <w:r>
-        <w:lastRenderedPageBreak/>
-        <w:t xml:space="preserve">debbano consegnare nella stessa base, attualmente il conflitto viene gestito implicitamente </w:t>
+        <w:t xml:space="preserve">un altro interessante fronte di sviluppo è quello di un protocollo di comunicazione più robusto che dia certezza dell’avvenuta ricezione delle comunicazioni. Ciò permetterebbe per esempio, che alcuni comportamenti che attualmente potrebbero risultare rischiosi per il drone, vengano evitati del tutto grazie alla conferma o meno di un evento. Per esempio nel caso in cui due droni debbano consegnare nella stessa base, attualmente il conflitto viene gestito implicitamente </w:t>
       </w:r>
       <w:r>
         <w:t>dal</w:t>

</xml_diff>